<commit_message>
commit at company day 3
</commit_message>
<xml_diff>
--- a/doc/codix problem.docx
+++ b/doc/codix problem.docx
@@ -208,10 +208,3061 @@
       <w:r>
         <w:t>http://www.adeveloperdiary.com/java/spring-boot/create-restful-webservices-using-spring-boot/</w:t>
       </w:r>
+    </w:p>
+    <w:p>
+      <w:r>
+        <w:t>1 vài spring bean mà chúng ta cần quan tâm:</w:t>
+      </w:r>
+    </w:p>
+    <w:p>
+      <w:pPr>
+        <w:pStyle w:val="NormalWeb"/>
+        <w:shd w:val="clear" w:color="auto" w:fill="FFFFFF"/>
+        <w:spacing w:before="0" w:beforeAutospacing="0"/>
+        <w:textAlignment w:val="baseline"/>
+        <w:rPr>
+          <w:rFonts w:ascii="Helvetica" w:hAnsi="Helvetica" w:cs="Helvetica"/>
+          <w:color w:val="666666"/>
+          <w:sz w:val="23"/>
+          <w:szCs w:val="23"/>
+        </w:rPr>
+      </w:pPr>
+      <w:r>
+        <w:rPr>
+          <w:rFonts w:ascii="Helvetica" w:hAnsi="Helvetica" w:cs="Helvetica"/>
+          <w:color w:val="666666"/>
+          <w:sz w:val="23"/>
+          <w:szCs w:val="23"/>
+        </w:rPr>
+        <w:lastRenderedPageBreak/>
+        <w:t>– @Component: dùng cho những đối tượng không liên quan đến database, business logic hay presentation layer.</w:t>
+      </w:r>
+    </w:p>
+    <w:p>
+      <w:pPr>
+        <w:pStyle w:val="NormalWeb"/>
+        <w:shd w:val="clear" w:color="auto" w:fill="FFFFFF"/>
+        <w:spacing w:before="0" w:beforeAutospacing="0"/>
+        <w:textAlignment w:val="baseline"/>
+        <w:rPr>
+          <w:rFonts w:ascii="Helvetica" w:hAnsi="Helvetica" w:cs="Helvetica"/>
+          <w:color w:val="666666"/>
+          <w:sz w:val="23"/>
+          <w:szCs w:val="23"/>
+        </w:rPr>
+      </w:pPr>
+      <w:r>
+        <w:rPr>
+          <w:rFonts w:ascii="Helvetica" w:hAnsi="Helvetica" w:cs="Helvetica"/>
+          <w:color w:val="666666"/>
+          <w:sz w:val="23"/>
+          <w:szCs w:val="23"/>
+        </w:rPr>
+        <w:t>– @Repository: dùng cho những đối tượng liên quan đến database layer.</w:t>
+      </w:r>
+    </w:p>
+    <w:p>
+      <w:pPr>
+        <w:pStyle w:val="NormalWeb"/>
+        <w:shd w:val="clear" w:color="auto" w:fill="FFFFFF"/>
+        <w:spacing w:before="0" w:beforeAutospacing="0"/>
+        <w:textAlignment w:val="baseline"/>
+        <w:rPr>
+          <w:rFonts w:ascii="Helvetica" w:hAnsi="Helvetica" w:cs="Helvetica"/>
+          <w:color w:val="666666"/>
+          <w:sz w:val="23"/>
+          <w:szCs w:val="23"/>
+        </w:rPr>
+      </w:pPr>
+      <w:r>
+        <w:rPr>
+          <w:rFonts w:ascii="Helvetica" w:hAnsi="Helvetica" w:cs="Helvetica"/>
+          <w:color w:val="666666"/>
+          <w:sz w:val="23"/>
+          <w:szCs w:val="23"/>
+        </w:rPr>
+        <w:t>– @Service: dùng cho những đối tượng liên quan đến business logic layer.</w:t>
+      </w:r>
+    </w:p>
+    <w:p>
+      <w:pPr>
+        <w:pStyle w:val="NormalWeb"/>
+        <w:shd w:val="clear" w:color="auto" w:fill="FFFFFF"/>
+        <w:spacing w:before="0" w:beforeAutospacing="0"/>
+        <w:textAlignment w:val="baseline"/>
+        <w:rPr>
+          <w:rFonts w:ascii="Helvetica" w:hAnsi="Helvetica" w:cs="Helvetica"/>
+          <w:color w:val="666666"/>
+          <w:sz w:val="23"/>
+          <w:szCs w:val="23"/>
+        </w:rPr>
+      </w:pPr>
+      <w:r>
+        <w:rPr>
+          <w:rFonts w:ascii="Helvetica" w:hAnsi="Helvetica" w:cs="Helvetica"/>
+          <w:color w:val="666666"/>
+          <w:sz w:val="23"/>
+          <w:szCs w:val="23"/>
+        </w:rPr>
+        <w:t>– @Controller: dùng cho những đối tượng liên quan đến presentation layer.</w:t>
+      </w:r>
+    </w:p>
+    <w:p>
+      <w:r>
+        <w:t>@ComponentScan dùng để quét các bean này bỏ vào cửa sổ để cho chúng ta xài.</w:t>
+      </w:r>
+    </w:p>
+    <w:p>
+      <w:pPr>
+        <w:pStyle w:val="Heading2"/>
+      </w:pPr>
+      <w:r>
+        <w:t>Địa chỉ format json</w:t>
+      </w:r>
+    </w:p>
+    <w:p>
+      <w:hyperlink r:id="rId9" w:history="1">
+        <w:r>
+          <w:rPr>
+            <w:rStyle w:val="Hyperlink"/>
+          </w:rPr>
+          <w:t>https://jsonformatter.org/</w:t>
+        </w:r>
+      </w:hyperlink>
+    </w:p>
+    <w:p>
+      <w:r>
+        <w:t>Địa chỉ project:</w:t>
+      </w:r>
+    </w:p>
+    <w:p>
+      <w:r>
+        <w:t>lemon.codixfr.private:6002/soa_ws</w:t>
+      </w:r>
+    </w:p>
+    <w:p>
+      <w:hyperlink r:id="rId10" w:history="1">
+        <w:r>
+          <w:rPr>
+            <w:rStyle w:val="Hyperlink"/>
+          </w:rPr>
+          <w:t>http://molo:22215/imx_services/jsondoc-ui.html?url=/imx_services/jsondoc#</w:t>
+        </w:r>
+      </w:hyperlink>
+    </w:p>
+    <w:p>
+      <w:r>
+        <w:t>http://molo:22215/imx_services/</w:t>
+      </w:r>
+    </w:p>
+    <w:p>
+      <w:r>
+        <w:t>(16:07) Hoang Van Dang: ACP_TEST_12345XXZZ</w:t>
+      </w:r>
+      <w:r>
+        <w:t xml:space="preserve"> -&gt; bỏ vào token service</w:t>
+      </w:r>
+    </w:p>
+    <w:p>
+      <w:r>
+        <w:t>LUDQT62B1X73BYXRD2XZU2KC5H6WYK3W</w:t>
+      </w:r>
+    </w:p>
+    <w:p/>
+    <w:p>
+      <w:r>
+        <w:t>Test thành công:</w:t>
+      </w:r>
+    </w:p>
+    <w:p>
+      <w:r>
+        <w:t>V9404VWL50V4EZF9V53RIUXU1WXMAZCN</w:t>
+      </w:r>
+    </w:p>
+    <w:p>
+      <w:r>
+        <w:t>1402120013</w:t>
+      </w:r>
+    </w:p>
+    <w:p>
+      <w:r>
+        <w:t>Result:</w:t>
+      </w:r>
+    </w:p>
+    <w:p>
+      <w:pPr>
+        <w:pBdr>
+          <w:top w:val="single" w:sz="6" w:space="6" w:color="E1E1E8"/>
+          <w:left w:val="single" w:sz="6" w:space="6" w:color="E1E1E8"/>
+          <w:bottom w:val="single" w:sz="6" w:space="6" w:color="E1E1E8"/>
+          <w:right w:val="single" w:sz="6" w:space="6" w:color="E1E1E8"/>
+        </w:pBdr>
+        <w:shd w:val="clear" w:color="auto" w:fill="F7F7F9"/>
+        <w:tabs>
+          <w:tab w:val="left" w:pos="916"/>
+          <w:tab w:val="left" w:pos="1832"/>
+          <w:tab w:val="left" w:pos="2748"/>
+          <w:tab w:val="left" w:pos="3664"/>
+          <w:tab w:val="left" w:pos="4580"/>
+          <w:tab w:val="left" w:pos="5496"/>
+          <w:tab w:val="left" w:pos="6412"/>
+          <w:tab w:val="left" w:pos="7328"/>
+          <w:tab w:val="left" w:pos="8244"/>
+          <w:tab w:val="left" w:pos="9160"/>
+          <w:tab w:val="left" w:pos="10076"/>
+          <w:tab w:val="left" w:pos="10992"/>
+          <w:tab w:val="left" w:pos="11908"/>
+          <w:tab w:val="left" w:pos="12824"/>
+          <w:tab w:val="left" w:pos="13740"/>
+          <w:tab w:val="left" w:pos="14656"/>
+        </w:tabs>
+        <w:wordWrap w:val="0"/>
+        <w:spacing w:after="150" w:line="240" w:lineRule="auto"/>
+        <w:rPr>
+          <w:rFonts w:ascii="Consolas" w:eastAsia="Times New Roman" w:hAnsi="Consolas" w:cs="Courier New"/>
+          <w:color w:val="333333"/>
+          <w:sz w:val="20"/>
+          <w:szCs w:val="20"/>
+        </w:rPr>
+      </w:pPr>
+      <w:r>
+        <w:rPr>
+          <w:rFonts w:ascii="Consolas" w:eastAsia="Times New Roman" w:hAnsi="Consolas" w:cs="Courier New"/>
+          <w:color w:val="333333"/>
+          <w:sz w:val="20"/>
+          <w:szCs w:val="20"/>
+        </w:rPr>
+        <w:t>[</w:t>
+      </w:r>
+    </w:p>
+    <w:p>
+      <w:pPr>
+        <w:pBdr>
+          <w:top w:val="single" w:sz="6" w:space="6" w:color="E1E1E8"/>
+          <w:left w:val="single" w:sz="6" w:space="6" w:color="E1E1E8"/>
+          <w:bottom w:val="single" w:sz="6" w:space="6" w:color="E1E1E8"/>
+          <w:right w:val="single" w:sz="6" w:space="6" w:color="E1E1E8"/>
+        </w:pBdr>
+        <w:shd w:val="clear" w:color="auto" w:fill="F7F7F9"/>
+        <w:tabs>
+          <w:tab w:val="left" w:pos="916"/>
+          <w:tab w:val="left" w:pos="1832"/>
+          <w:tab w:val="left" w:pos="2748"/>
+          <w:tab w:val="left" w:pos="3664"/>
+          <w:tab w:val="left" w:pos="4580"/>
+          <w:tab w:val="left" w:pos="5496"/>
+          <w:tab w:val="left" w:pos="6412"/>
+          <w:tab w:val="left" w:pos="7328"/>
+          <w:tab w:val="left" w:pos="8244"/>
+          <w:tab w:val="left" w:pos="9160"/>
+          <w:tab w:val="left" w:pos="10076"/>
+          <w:tab w:val="left" w:pos="10992"/>
+          <w:tab w:val="left" w:pos="11908"/>
+          <w:tab w:val="left" w:pos="12824"/>
+          <w:tab w:val="left" w:pos="13740"/>
+          <w:tab w:val="left" w:pos="14656"/>
+        </w:tabs>
+        <w:wordWrap w:val="0"/>
+        <w:spacing w:after="150" w:line="240" w:lineRule="auto"/>
+        <w:rPr>
+          <w:rFonts w:ascii="Consolas" w:eastAsia="Times New Roman" w:hAnsi="Consolas" w:cs="Courier New"/>
+          <w:color w:val="333333"/>
+          <w:sz w:val="20"/>
+          <w:szCs w:val="20"/>
+        </w:rPr>
+      </w:pPr>
+      <w:r>
+        <w:rPr>
+          <w:rFonts w:ascii="Consolas" w:eastAsia="Times New Roman" w:hAnsi="Consolas" w:cs="Courier New"/>
+          <w:color w:val="333333"/>
+          <w:sz w:val="20"/>
+          <w:szCs w:val="20"/>
+        </w:rPr>
+        <w:t xml:space="preserve">  {</w:t>
+      </w:r>
+    </w:p>
+    <w:p>
+      <w:pPr>
+        <w:pBdr>
+          <w:top w:val="single" w:sz="6" w:space="6" w:color="E1E1E8"/>
+          <w:left w:val="single" w:sz="6" w:space="6" w:color="E1E1E8"/>
+          <w:bottom w:val="single" w:sz="6" w:space="6" w:color="E1E1E8"/>
+          <w:right w:val="single" w:sz="6" w:space="6" w:color="E1E1E8"/>
+        </w:pBdr>
+        <w:shd w:val="clear" w:color="auto" w:fill="F7F7F9"/>
+        <w:tabs>
+          <w:tab w:val="left" w:pos="916"/>
+          <w:tab w:val="left" w:pos="1832"/>
+          <w:tab w:val="left" w:pos="2748"/>
+          <w:tab w:val="left" w:pos="3664"/>
+          <w:tab w:val="left" w:pos="4580"/>
+          <w:tab w:val="left" w:pos="5496"/>
+          <w:tab w:val="left" w:pos="6412"/>
+          <w:tab w:val="left" w:pos="7328"/>
+          <w:tab w:val="left" w:pos="8244"/>
+          <w:tab w:val="left" w:pos="9160"/>
+          <w:tab w:val="left" w:pos="10076"/>
+          <w:tab w:val="left" w:pos="10992"/>
+          <w:tab w:val="left" w:pos="11908"/>
+          <w:tab w:val="left" w:pos="12824"/>
+          <w:tab w:val="left" w:pos="13740"/>
+          <w:tab w:val="left" w:pos="14656"/>
+        </w:tabs>
+        <w:wordWrap w:val="0"/>
+        <w:spacing w:after="150" w:line="240" w:lineRule="auto"/>
+        <w:rPr>
+          <w:rFonts w:ascii="Consolas" w:eastAsia="Times New Roman" w:hAnsi="Consolas" w:cs="Courier New"/>
+          <w:color w:val="333333"/>
+          <w:sz w:val="20"/>
+          <w:szCs w:val="20"/>
+        </w:rPr>
+      </w:pPr>
+      <w:r>
+        <w:rPr>
+          <w:rFonts w:ascii="Consolas" w:eastAsia="Times New Roman" w:hAnsi="Consolas" w:cs="Courier New"/>
+          <w:color w:val="333333"/>
+          <w:sz w:val="20"/>
+          <w:szCs w:val="20"/>
+        </w:rPr>
+        <w:t xml:space="preserve">    "msgRefInfo": "B4002866",</w:t>
+      </w:r>
+    </w:p>
+    <w:p>
+      <w:pPr>
+        <w:pBdr>
+          <w:top w:val="single" w:sz="6" w:space="6" w:color="E1E1E8"/>
+          <w:left w:val="single" w:sz="6" w:space="6" w:color="E1E1E8"/>
+          <w:bottom w:val="single" w:sz="6" w:space="6" w:color="E1E1E8"/>
+          <w:right w:val="single" w:sz="6" w:space="6" w:color="E1E1E8"/>
+        </w:pBdr>
+        <w:shd w:val="clear" w:color="auto" w:fill="F7F7F9"/>
+        <w:tabs>
+          <w:tab w:val="left" w:pos="916"/>
+          <w:tab w:val="left" w:pos="1832"/>
+          <w:tab w:val="left" w:pos="2748"/>
+          <w:tab w:val="left" w:pos="3664"/>
+          <w:tab w:val="left" w:pos="4580"/>
+          <w:tab w:val="left" w:pos="5496"/>
+          <w:tab w:val="left" w:pos="6412"/>
+          <w:tab w:val="left" w:pos="7328"/>
+          <w:tab w:val="left" w:pos="8244"/>
+          <w:tab w:val="left" w:pos="9160"/>
+          <w:tab w:val="left" w:pos="10076"/>
+          <w:tab w:val="left" w:pos="10992"/>
+          <w:tab w:val="left" w:pos="11908"/>
+          <w:tab w:val="left" w:pos="12824"/>
+          <w:tab w:val="left" w:pos="13740"/>
+          <w:tab w:val="left" w:pos="14656"/>
+        </w:tabs>
+        <w:wordWrap w:val="0"/>
+        <w:spacing w:after="150" w:line="240" w:lineRule="auto"/>
+        <w:rPr>
+          <w:rFonts w:ascii="Consolas" w:eastAsia="Times New Roman" w:hAnsi="Consolas" w:cs="Courier New"/>
+          <w:color w:val="333333"/>
+          <w:sz w:val="20"/>
+          <w:szCs w:val="20"/>
+        </w:rPr>
+      </w:pPr>
+      <w:r>
+        <w:rPr>
+          <w:rFonts w:ascii="Consolas" w:eastAsia="Times New Roman" w:hAnsi="Consolas" w:cs="Courier New"/>
+          <w:color w:val="333333"/>
+          <w:sz w:val="20"/>
+          <w:szCs w:val="20"/>
+        </w:rPr>
+        <w:t xml:space="preserve">    "msgDat": "2014-03-24",</w:t>
+      </w:r>
+    </w:p>
+    <w:p>
+      <w:pPr>
+        <w:pBdr>
+          <w:top w:val="single" w:sz="6" w:space="6" w:color="E1E1E8"/>
+          <w:left w:val="single" w:sz="6" w:space="6" w:color="E1E1E8"/>
+          <w:bottom w:val="single" w:sz="6" w:space="6" w:color="E1E1E8"/>
+          <w:right w:val="single" w:sz="6" w:space="6" w:color="E1E1E8"/>
+        </w:pBdr>
+        <w:shd w:val="clear" w:color="auto" w:fill="F7F7F9"/>
+        <w:tabs>
+          <w:tab w:val="left" w:pos="916"/>
+          <w:tab w:val="left" w:pos="1832"/>
+          <w:tab w:val="left" w:pos="2748"/>
+          <w:tab w:val="left" w:pos="3664"/>
+          <w:tab w:val="left" w:pos="4580"/>
+          <w:tab w:val="left" w:pos="5496"/>
+          <w:tab w:val="left" w:pos="6412"/>
+          <w:tab w:val="left" w:pos="7328"/>
+          <w:tab w:val="left" w:pos="8244"/>
+          <w:tab w:val="left" w:pos="9160"/>
+          <w:tab w:val="left" w:pos="10076"/>
+          <w:tab w:val="left" w:pos="10992"/>
+          <w:tab w:val="left" w:pos="11908"/>
+          <w:tab w:val="left" w:pos="12824"/>
+          <w:tab w:val="left" w:pos="13740"/>
+          <w:tab w:val="left" w:pos="14656"/>
+        </w:tabs>
+        <w:wordWrap w:val="0"/>
+        <w:spacing w:after="150" w:line="240" w:lineRule="auto"/>
+        <w:rPr>
+          <w:rFonts w:ascii="Consolas" w:eastAsia="Times New Roman" w:hAnsi="Consolas" w:cs="Courier New"/>
+          <w:color w:val="333333"/>
+          <w:sz w:val="20"/>
+          <w:szCs w:val="20"/>
+        </w:rPr>
+      </w:pPr>
+      <w:r>
+        <w:rPr>
+          <w:rFonts w:ascii="Consolas" w:eastAsia="Times New Roman" w:hAnsi="Consolas" w:cs="Courier New"/>
+          <w:color w:val="333333"/>
+          <w:sz w:val="20"/>
+          <w:szCs w:val="20"/>
+        </w:rPr>
+        <w:t xml:space="preserve">    "msgFrom": "VECHEVA1 IVELINA CLIENT",</w:t>
+      </w:r>
+    </w:p>
+    <w:p>
+      <w:pPr>
+        <w:pBdr>
+          <w:top w:val="single" w:sz="6" w:space="6" w:color="E1E1E8"/>
+          <w:left w:val="single" w:sz="6" w:space="6" w:color="E1E1E8"/>
+          <w:bottom w:val="single" w:sz="6" w:space="6" w:color="E1E1E8"/>
+          <w:right w:val="single" w:sz="6" w:space="6" w:color="E1E1E8"/>
+        </w:pBdr>
+        <w:shd w:val="clear" w:color="auto" w:fill="F7F7F9"/>
+        <w:tabs>
+          <w:tab w:val="left" w:pos="916"/>
+          <w:tab w:val="left" w:pos="1832"/>
+          <w:tab w:val="left" w:pos="2748"/>
+          <w:tab w:val="left" w:pos="3664"/>
+          <w:tab w:val="left" w:pos="4580"/>
+          <w:tab w:val="left" w:pos="5496"/>
+          <w:tab w:val="left" w:pos="6412"/>
+          <w:tab w:val="left" w:pos="7328"/>
+          <w:tab w:val="left" w:pos="8244"/>
+          <w:tab w:val="left" w:pos="9160"/>
+          <w:tab w:val="left" w:pos="10076"/>
+          <w:tab w:val="left" w:pos="10992"/>
+          <w:tab w:val="left" w:pos="11908"/>
+          <w:tab w:val="left" w:pos="12824"/>
+          <w:tab w:val="left" w:pos="13740"/>
+          <w:tab w:val="left" w:pos="14656"/>
+        </w:tabs>
+        <w:wordWrap w:val="0"/>
+        <w:spacing w:after="150" w:line="240" w:lineRule="auto"/>
+        <w:rPr>
+          <w:rFonts w:ascii="Consolas" w:eastAsia="Times New Roman" w:hAnsi="Consolas" w:cs="Courier New"/>
+          <w:color w:val="333333"/>
+          <w:sz w:val="20"/>
+          <w:szCs w:val="20"/>
+        </w:rPr>
+      </w:pPr>
+      <w:r>
+        <w:rPr>
+          <w:rFonts w:ascii="Consolas" w:eastAsia="Times New Roman" w:hAnsi="Consolas" w:cs="Courier New"/>
+          <w:color w:val="333333"/>
+          <w:sz w:val="20"/>
+          <w:szCs w:val="20"/>
+        </w:rPr>
+        <w:t xml:space="preserve">    "msgTo": "ALISSA ALISSA",</w:t>
+      </w:r>
+    </w:p>
+    <w:p>
+      <w:pPr>
+        <w:pBdr>
+          <w:top w:val="single" w:sz="6" w:space="6" w:color="E1E1E8"/>
+          <w:left w:val="single" w:sz="6" w:space="6" w:color="E1E1E8"/>
+          <w:bottom w:val="single" w:sz="6" w:space="6" w:color="E1E1E8"/>
+          <w:right w:val="single" w:sz="6" w:space="6" w:color="E1E1E8"/>
+        </w:pBdr>
+        <w:shd w:val="clear" w:color="auto" w:fill="F7F7F9"/>
+        <w:tabs>
+          <w:tab w:val="left" w:pos="916"/>
+          <w:tab w:val="left" w:pos="1832"/>
+          <w:tab w:val="left" w:pos="2748"/>
+          <w:tab w:val="left" w:pos="3664"/>
+          <w:tab w:val="left" w:pos="4580"/>
+          <w:tab w:val="left" w:pos="5496"/>
+          <w:tab w:val="left" w:pos="6412"/>
+          <w:tab w:val="left" w:pos="7328"/>
+          <w:tab w:val="left" w:pos="8244"/>
+          <w:tab w:val="left" w:pos="9160"/>
+          <w:tab w:val="left" w:pos="10076"/>
+          <w:tab w:val="left" w:pos="10992"/>
+          <w:tab w:val="left" w:pos="11908"/>
+          <w:tab w:val="left" w:pos="12824"/>
+          <w:tab w:val="left" w:pos="13740"/>
+          <w:tab w:val="left" w:pos="14656"/>
+        </w:tabs>
+        <w:wordWrap w:val="0"/>
+        <w:spacing w:after="150" w:line="240" w:lineRule="auto"/>
+        <w:rPr>
+          <w:rFonts w:ascii="Consolas" w:eastAsia="Times New Roman" w:hAnsi="Consolas" w:cs="Courier New"/>
+          <w:color w:val="333333"/>
+          <w:sz w:val="20"/>
+          <w:szCs w:val="20"/>
+        </w:rPr>
+      </w:pPr>
+      <w:r>
+        <w:rPr>
+          <w:rFonts w:ascii="Consolas" w:eastAsia="Times New Roman" w:hAnsi="Consolas" w:cs="Courier New"/>
+          <w:color w:val="333333"/>
+          <w:sz w:val="20"/>
+          <w:szCs w:val="20"/>
+        </w:rPr>
+        <w:t xml:space="preserve">    "msgSubject": "Message from Customer",</w:t>
+      </w:r>
+    </w:p>
+    <w:p>
+      <w:pPr>
+        <w:pBdr>
+          <w:top w:val="single" w:sz="6" w:space="6" w:color="E1E1E8"/>
+          <w:left w:val="single" w:sz="6" w:space="6" w:color="E1E1E8"/>
+          <w:bottom w:val="single" w:sz="6" w:space="6" w:color="E1E1E8"/>
+          <w:right w:val="single" w:sz="6" w:space="6" w:color="E1E1E8"/>
+        </w:pBdr>
+        <w:shd w:val="clear" w:color="auto" w:fill="F7F7F9"/>
+        <w:tabs>
+          <w:tab w:val="left" w:pos="916"/>
+          <w:tab w:val="left" w:pos="1832"/>
+          <w:tab w:val="left" w:pos="2748"/>
+          <w:tab w:val="left" w:pos="3664"/>
+          <w:tab w:val="left" w:pos="4580"/>
+          <w:tab w:val="left" w:pos="5496"/>
+          <w:tab w:val="left" w:pos="6412"/>
+          <w:tab w:val="left" w:pos="7328"/>
+          <w:tab w:val="left" w:pos="8244"/>
+          <w:tab w:val="left" w:pos="9160"/>
+          <w:tab w:val="left" w:pos="10076"/>
+          <w:tab w:val="left" w:pos="10992"/>
+          <w:tab w:val="left" w:pos="11908"/>
+          <w:tab w:val="left" w:pos="12824"/>
+          <w:tab w:val="left" w:pos="13740"/>
+          <w:tab w:val="left" w:pos="14656"/>
+        </w:tabs>
+        <w:wordWrap w:val="0"/>
+        <w:spacing w:after="150" w:line="240" w:lineRule="auto"/>
+        <w:rPr>
+          <w:rFonts w:ascii="Consolas" w:eastAsia="Times New Roman" w:hAnsi="Consolas" w:cs="Courier New"/>
+          <w:color w:val="333333"/>
+          <w:sz w:val="20"/>
+          <w:szCs w:val="20"/>
+        </w:rPr>
+      </w:pPr>
+      <w:r>
+        <w:rPr>
+          <w:rFonts w:ascii="Consolas" w:eastAsia="Times New Roman" w:hAnsi="Consolas" w:cs="Courier New"/>
+          <w:color w:val="333333"/>
+          <w:sz w:val="20"/>
+          <w:szCs w:val="20"/>
+        </w:rPr>
+        <w:t xml:space="preserve">    "msgStatus": "N|N|N|N|N",</w:t>
+      </w:r>
+    </w:p>
+    <w:p>
+      <w:pPr>
+        <w:pBdr>
+          <w:top w:val="single" w:sz="6" w:space="6" w:color="E1E1E8"/>
+          <w:left w:val="single" w:sz="6" w:space="6" w:color="E1E1E8"/>
+          <w:bottom w:val="single" w:sz="6" w:space="6" w:color="E1E1E8"/>
+          <w:right w:val="single" w:sz="6" w:space="6" w:color="E1E1E8"/>
+        </w:pBdr>
+        <w:shd w:val="clear" w:color="auto" w:fill="F7F7F9"/>
+        <w:tabs>
+          <w:tab w:val="left" w:pos="916"/>
+          <w:tab w:val="left" w:pos="1832"/>
+          <w:tab w:val="left" w:pos="2748"/>
+          <w:tab w:val="left" w:pos="3664"/>
+          <w:tab w:val="left" w:pos="4580"/>
+          <w:tab w:val="left" w:pos="5496"/>
+          <w:tab w:val="left" w:pos="6412"/>
+          <w:tab w:val="left" w:pos="7328"/>
+          <w:tab w:val="left" w:pos="8244"/>
+          <w:tab w:val="left" w:pos="9160"/>
+          <w:tab w:val="left" w:pos="10076"/>
+          <w:tab w:val="left" w:pos="10992"/>
+          <w:tab w:val="left" w:pos="11908"/>
+          <w:tab w:val="left" w:pos="12824"/>
+          <w:tab w:val="left" w:pos="13740"/>
+          <w:tab w:val="left" w:pos="14656"/>
+        </w:tabs>
+        <w:wordWrap w:val="0"/>
+        <w:spacing w:after="150" w:line="240" w:lineRule="auto"/>
+        <w:rPr>
+          <w:rFonts w:ascii="Consolas" w:eastAsia="Times New Roman" w:hAnsi="Consolas" w:cs="Courier New"/>
+          <w:color w:val="333333"/>
+          <w:sz w:val="20"/>
+          <w:szCs w:val="20"/>
+        </w:rPr>
+      </w:pPr>
+      <w:r>
+        <w:rPr>
+          <w:rFonts w:ascii="Consolas" w:eastAsia="Times New Roman" w:hAnsi="Consolas" w:cs="Courier New"/>
+          <w:color w:val="333333"/>
+          <w:sz w:val="20"/>
+          <w:szCs w:val="20"/>
+        </w:rPr>
+        <w:t xml:space="preserve">    "casExRef": null,</w:t>
+      </w:r>
+    </w:p>
+    <w:p>
+      <w:pPr>
+        <w:pBdr>
+          <w:top w:val="single" w:sz="6" w:space="6" w:color="E1E1E8"/>
+          <w:left w:val="single" w:sz="6" w:space="6" w:color="E1E1E8"/>
+          <w:bottom w:val="single" w:sz="6" w:space="6" w:color="E1E1E8"/>
+          <w:right w:val="single" w:sz="6" w:space="6" w:color="E1E1E8"/>
+        </w:pBdr>
+        <w:shd w:val="clear" w:color="auto" w:fill="F7F7F9"/>
+        <w:tabs>
+          <w:tab w:val="left" w:pos="916"/>
+          <w:tab w:val="left" w:pos="1832"/>
+          <w:tab w:val="left" w:pos="2748"/>
+          <w:tab w:val="left" w:pos="3664"/>
+          <w:tab w:val="left" w:pos="4580"/>
+          <w:tab w:val="left" w:pos="5496"/>
+          <w:tab w:val="left" w:pos="6412"/>
+          <w:tab w:val="left" w:pos="7328"/>
+          <w:tab w:val="left" w:pos="8244"/>
+          <w:tab w:val="left" w:pos="9160"/>
+          <w:tab w:val="left" w:pos="10076"/>
+          <w:tab w:val="left" w:pos="10992"/>
+          <w:tab w:val="left" w:pos="11908"/>
+          <w:tab w:val="left" w:pos="12824"/>
+          <w:tab w:val="left" w:pos="13740"/>
+          <w:tab w:val="left" w:pos="14656"/>
+        </w:tabs>
+        <w:wordWrap w:val="0"/>
+        <w:spacing w:after="150" w:line="240" w:lineRule="auto"/>
+        <w:rPr>
+          <w:rFonts w:ascii="Consolas" w:eastAsia="Times New Roman" w:hAnsi="Consolas" w:cs="Courier New"/>
+          <w:color w:val="333333"/>
+          <w:sz w:val="20"/>
+          <w:szCs w:val="20"/>
+        </w:rPr>
+      </w:pPr>
+      <w:r>
+        <w:rPr>
+          <w:rFonts w:ascii="Consolas" w:eastAsia="Times New Roman" w:hAnsi="Consolas" w:cs="Courier New"/>
+          <w:color w:val="333333"/>
+          <w:sz w:val="20"/>
+          <w:szCs w:val="20"/>
+        </w:rPr>
+        <w:t xml:space="preserve">    "casRef": "1402120013",</w:t>
+      </w:r>
+    </w:p>
+    <w:p>
+      <w:pPr>
+        <w:pBdr>
+          <w:top w:val="single" w:sz="6" w:space="6" w:color="E1E1E8"/>
+          <w:left w:val="single" w:sz="6" w:space="6" w:color="E1E1E8"/>
+          <w:bottom w:val="single" w:sz="6" w:space="6" w:color="E1E1E8"/>
+          <w:right w:val="single" w:sz="6" w:space="6" w:color="E1E1E8"/>
+        </w:pBdr>
+        <w:shd w:val="clear" w:color="auto" w:fill="F7F7F9"/>
+        <w:tabs>
+          <w:tab w:val="left" w:pos="916"/>
+          <w:tab w:val="left" w:pos="1832"/>
+          <w:tab w:val="left" w:pos="2748"/>
+          <w:tab w:val="left" w:pos="3664"/>
+          <w:tab w:val="left" w:pos="4580"/>
+          <w:tab w:val="left" w:pos="5496"/>
+          <w:tab w:val="left" w:pos="6412"/>
+          <w:tab w:val="left" w:pos="7328"/>
+          <w:tab w:val="left" w:pos="8244"/>
+          <w:tab w:val="left" w:pos="9160"/>
+          <w:tab w:val="left" w:pos="10076"/>
+          <w:tab w:val="left" w:pos="10992"/>
+          <w:tab w:val="left" w:pos="11908"/>
+          <w:tab w:val="left" w:pos="12824"/>
+          <w:tab w:val="left" w:pos="13740"/>
+          <w:tab w:val="left" w:pos="14656"/>
+        </w:tabs>
+        <w:wordWrap w:val="0"/>
+        <w:spacing w:after="150" w:line="240" w:lineRule="auto"/>
+        <w:rPr>
+          <w:rFonts w:ascii="Consolas" w:eastAsia="Times New Roman" w:hAnsi="Consolas" w:cs="Courier New"/>
+          <w:color w:val="333333"/>
+          <w:sz w:val="20"/>
+          <w:szCs w:val="20"/>
+        </w:rPr>
+      </w:pPr>
+      <w:r>
+        <w:rPr>
+          <w:rFonts w:ascii="Consolas" w:eastAsia="Times New Roman" w:hAnsi="Consolas" w:cs="Courier New"/>
+          <w:color w:val="333333"/>
+          <w:sz w:val="20"/>
+          <w:szCs w:val="20"/>
+        </w:rPr>
+        <w:t xml:space="preserve">    "dbName": "DB BRA 1 %",</w:t>
+      </w:r>
+    </w:p>
+    <w:p>
+      <w:pPr>
+        <w:pBdr>
+          <w:top w:val="single" w:sz="6" w:space="6" w:color="E1E1E8"/>
+          <w:left w:val="single" w:sz="6" w:space="6" w:color="E1E1E8"/>
+          <w:bottom w:val="single" w:sz="6" w:space="6" w:color="E1E1E8"/>
+          <w:right w:val="single" w:sz="6" w:space="6" w:color="E1E1E8"/>
+        </w:pBdr>
+        <w:shd w:val="clear" w:color="auto" w:fill="F7F7F9"/>
+        <w:tabs>
+          <w:tab w:val="left" w:pos="916"/>
+          <w:tab w:val="left" w:pos="1832"/>
+          <w:tab w:val="left" w:pos="2748"/>
+          <w:tab w:val="left" w:pos="3664"/>
+          <w:tab w:val="left" w:pos="4580"/>
+          <w:tab w:val="left" w:pos="5496"/>
+          <w:tab w:val="left" w:pos="6412"/>
+          <w:tab w:val="left" w:pos="7328"/>
+          <w:tab w:val="left" w:pos="8244"/>
+          <w:tab w:val="left" w:pos="9160"/>
+          <w:tab w:val="left" w:pos="10076"/>
+          <w:tab w:val="left" w:pos="10992"/>
+          <w:tab w:val="left" w:pos="11908"/>
+          <w:tab w:val="left" w:pos="12824"/>
+          <w:tab w:val="left" w:pos="13740"/>
+          <w:tab w:val="left" w:pos="14656"/>
+        </w:tabs>
+        <w:wordWrap w:val="0"/>
+        <w:spacing w:after="150" w:line="240" w:lineRule="auto"/>
+        <w:rPr>
+          <w:rFonts w:ascii="Consolas" w:eastAsia="Times New Roman" w:hAnsi="Consolas" w:cs="Courier New"/>
+          <w:color w:val="333333"/>
+          <w:sz w:val="20"/>
+          <w:szCs w:val="20"/>
+        </w:rPr>
+      </w:pPr>
+      <w:r>
+        <w:rPr>
+          <w:rFonts w:ascii="Consolas" w:eastAsia="Times New Roman" w:hAnsi="Consolas" w:cs="Courier New"/>
+          <w:color w:val="333333"/>
+          <w:sz w:val="20"/>
+          <w:szCs w:val="20"/>
+        </w:rPr>
+        <w:lastRenderedPageBreak/>
+        <w:t xml:space="preserve">    "creditorName": " E.G.W.M. VERSLEIJEN - HOUTAPPELS, GEB.: 04-11-1984 H/O HANDELSONDERNEMING EN INSTALLATIEBEDRIJF HOUTAPPELS"</w:t>
+      </w:r>
+    </w:p>
+    <w:p>
+      <w:pPr>
+        <w:pBdr>
+          <w:top w:val="single" w:sz="6" w:space="6" w:color="E1E1E8"/>
+          <w:left w:val="single" w:sz="6" w:space="6" w:color="E1E1E8"/>
+          <w:bottom w:val="single" w:sz="6" w:space="6" w:color="E1E1E8"/>
+          <w:right w:val="single" w:sz="6" w:space="6" w:color="E1E1E8"/>
+        </w:pBdr>
+        <w:shd w:val="clear" w:color="auto" w:fill="F7F7F9"/>
+        <w:tabs>
+          <w:tab w:val="left" w:pos="916"/>
+          <w:tab w:val="left" w:pos="1832"/>
+          <w:tab w:val="left" w:pos="2748"/>
+          <w:tab w:val="left" w:pos="3664"/>
+          <w:tab w:val="left" w:pos="4580"/>
+          <w:tab w:val="left" w:pos="5496"/>
+          <w:tab w:val="left" w:pos="6412"/>
+          <w:tab w:val="left" w:pos="7328"/>
+          <w:tab w:val="left" w:pos="8244"/>
+          <w:tab w:val="left" w:pos="9160"/>
+          <w:tab w:val="left" w:pos="10076"/>
+          <w:tab w:val="left" w:pos="10992"/>
+          <w:tab w:val="left" w:pos="11908"/>
+          <w:tab w:val="left" w:pos="12824"/>
+          <w:tab w:val="left" w:pos="13740"/>
+          <w:tab w:val="left" w:pos="14656"/>
+        </w:tabs>
+        <w:wordWrap w:val="0"/>
+        <w:spacing w:after="150" w:line="240" w:lineRule="auto"/>
+        <w:rPr>
+          <w:rFonts w:ascii="Consolas" w:eastAsia="Times New Roman" w:hAnsi="Consolas" w:cs="Courier New"/>
+          <w:color w:val="333333"/>
+          <w:sz w:val="20"/>
+          <w:szCs w:val="20"/>
+        </w:rPr>
+      </w:pPr>
+      <w:r>
+        <w:rPr>
+          <w:rFonts w:ascii="Consolas" w:eastAsia="Times New Roman" w:hAnsi="Consolas" w:cs="Courier New"/>
+          <w:color w:val="333333"/>
+          <w:sz w:val="20"/>
+          <w:szCs w:val="20"/>
+        </w:rPr>
+        <w:t xml:space="preserve">  },</w:t>
+      </w:r>
+    </w:p>
+    <w:p>
+      <w:pPr>
+        <w:pBdr>
+          <w:top w:val="single" w:sz="6" w:space="6" w:color="E1E1E8"/>
+          <w:left w:val="single" w:sz="6" w:space="6" w:color="E1E1E8"/>
+          <w:bottom w:val="single" w:sz="6" w:space="6" w:color="E1E1E8"/>
+          <w:right w:val="single" w:sz="6" w:space="6" w:color="E1E1E8"/>
+        </w:pBdr>
+        <w:shd w:val="clear" w:color="auto" w:fill="F7F7F9"/>
+        <w:tabs>
+          <w:tab w:val="left" w:pos="916"/>
+          <w:tab w:val="left" w:pos="1832"/>
+          <w:tab w:val="left" w:pos="2748"/>
+          <w:tab w:val="left" w:pos="3664"/>
+          <w:tab w:val="left" w:pos="4580"/>
+          <w:tab w:val="left" w:pos="5496"/>
+          <w:tab w:val="left" w:pos="6412"/>
+          <w:tab w:val="left" w:pos="7328"/>
+          <w:tab w:val="left" w:pos="8244"/>
+          <w:tab w:val="left" w:pos="9160"/>
+          <w:tab w:val="left" w:pos="10076"/>
+          <w:tab w:val="left" w:pos="10992"/>
+          <w:tab w:val="left" w:pos="11908"/>
+          <w:tab w:val="left" w:pos="12824"/>
+          <w:tab w:val="left" w:pos="13740"/>
+          <w:tab w:val="left" w:pos="14656"/>
+        </w:tabs>
+        <w:wordWrap w:val="0"/>
+        <w:spacing w:after="150" w:line="240" w:lineRule="auto"/>
+        <w:rPr>
+          <w:rFonts w:ascii="Consolas" w:eastAsia="Times New Roman" w:hAnsi="Consolas" w:cs="Courier New"/>
+          <w:color w:val="333333"/>
+          <w:sz w:val="20"/>
+          <w:szCs w:val="20"/>
+        </w:rPr>
+      </w:pPr>
+      <w:r>
+        <w:rPr>
+          <w:rFonts w:ascii="Consolas" w:eastAsia="Times New Roman" w:hAnsi="Consolas" w:cs="Courier New"/>
+          <w:color w:val="333333"/>
+          <w:sz w:val="20"/>
+          <w:szCs w:val="20"/>
+        </w:rPr>
+        <w:t xml:space="preserve">  {</w:t>
+      </w:r>
+    </w:p>
+    <w:p>
+      <w:pPr>
+        <w:pBdr>
+          <w:top w:val="single" w:sz="6" w:space="6" w:color="E1E1E8"/>
+          <w:left w:val="single" w:sz="6" w:space="6" w:color="E1E1E8"/>
+          <w:bottom w:val="single" w:sz="6" w:space="6" w:color="E1E1E8"/>
+          <w:right w:val="single" w:sz="6" w:space="6" w:color="E1E1E8"/>
+        </w:pBdr>
+        <w:shd w:val="clear" w:color="auto" w:fill="F7F7F9"/>
+        <w:tabs>
+          <w:tab w:val="left" w:pos="916"/>
+          <w:tab w:val="left" w:pos="1832"/>
+          <w:tab w:val="left" w:pos="2748"/>
+          <w:tab w:val="left" w:pos="3664"/>
+          <w:tab w:val="left" w:pos="4580"/>
+          <w:tab w:val="left" w:pos="5496"/>
+          <w:tab w:val="left" w:pos="6412"/>
+          <w:tab w:val="left" w:pos="7328"/>
+          <w:tab w:val="left" w:pos="8244"/>
+          <w:tab w:val="left" w:pos="9160"/>
+          <w:tab w:val="left" w:pos="10076"/>
+          <w:tab w:val="left" w:pos="10992"/>
+          <w:tab w:val="left" w:pos="11908"/>
+          <w:tab w:val="left" w:pos="12824"/>
+          <w:tab w:val="left" w:pos="13740"/>
+          <w:tab w:val="left" w:pos="14656"/>
+        </w:tabs>
+        <w:wordWrap w:val="0"/>
+        <w:spacing w:after="150" w:line="240" w:lineRule="auto"/>
+        <w:rPr>
+          <w:rFonts w:ascii="Consolas" w:eastAsia="Times New Roman" w:hAnsi="Consolas" w:cs="Courier New"/>
+          <w:color w:val="333333"/>
+          <w:sz w:val="20"/>
+          <w:szCs w:val="20"/>
+        </w:rPr>
+      </w:pPr>
+      <w:r>
+        <w:rPr>
+          <w:rFonts w:ascii="Consolas" w:eastAsia="Times New Roman" w:hAnsi="Consolas" w:cs="Courier New"/>
+          <w:color w:val="333333"/>
+          <w:sz w:val="20"/>
+          <w:szCs w:val="20"/>
+        </w:rPr>
+        <w:t xml:space="preserve">    "msgRefInfo": "B4002865",</w:t>
+      </w:r>
+    </w:p>
+    <w:p>
+      <w:pPr>
+        <w:pBdr>
+          <w:top w:val="single" w:sz="6" w:space="6" w:color="E1E1E8"/>
+          <w:left w:val="single" w:sz="6" w:space="6" w:color="E1E1E8"/>
+          <w:bottom w:val="single" w:sz="6" w:space="6" w:color="E1E1E8"/>
+          <w:right w:val="single" w:sz="6" w:space="6" w:color="E1E1E8"/>
+        </w:pBdr>
+        <w:shd w:val="clear" w:color="auto" w:fill="F7F7F9"/>
+        <w:tabs>
+          <w:tab w:val="left" w:pos="916"/>
+          <w:tab w:val="left" w:pos="1832"/>
+          <w:tab w:val="left" w:pos="2748"/>
+          <w:tab w:val="left" w:pos="3664"/>
+          <w:tab w:val="left" w:pos="4580"/>
+          <w:tab w:val="left" w:pos="5496"/>
+          <w:tab w:val="left" w:pos="6412"/>
+          <w:tab w:val="left" w:pos="7328"/>
+          <w:tab w:val="left" w:pos="8244"/>
+          <w:tab w:val="left" w:pos="9160"/>
+          <w:tab w:val="left" w:pos="10076"/>
+          <w:tab w:val="left" w:pos="10992"/>
+          <w:tab w:val="left" w:pos="11908"/>
+          <w:tab w:val="left" w:pos="12824"/>
+          <w:tab w:val="left" w:pos="13740"/>
+          <w:tab w:val="left" w:pos="14656"/>
+        </w:tabs>
+        <w:wordWrap w:val="0"/>
+        <w:spacing w:after="150" w:line="240" w:lineRule="auto"/>
+        <w:rPr>
+          <w:rFonts w:ascii="Consolas" w:eastAsia="Times New Roman" w:hAnsi="Consolas" w:cs="Courier New"/>
+          <w:color w:val="333333"/>
+          <w:sz w:val="20"/>
+          <w:szCs w:val="20"/>
+        </w:rPr>
+      </w:pPr>
+      <w:r>
+        <w:rPr>
+          <w:rFonts w:ascii="Consolas" w:eastAsia="Times New Roman" w:hAnsi="Consolas" w:cs="Courier New"/>
+          <w:color w:val="333333"/>
+          <w:sz w:val="20"/>
+          <w:szCs w:val="20"/>
+        </w:rPr>
+        <w:t xml:space="preserve">    "msgDat": "2014-03-24",</w:t>
+      </w:r>
+    </w:p>
+    <w:p>
+      <w:pPr>
+        <w:pBdr>
+          <w:top w:val="single" w:sz="6" w:space="6" w:color="E1E1E8"/>
+          <w:left w:val="single" w:sz="6" w:space="6" w:color="E1E1E8"/>
+          <w:bottom w:val="single" w:sz="6" w:space="6" w:color="E1E1E8"/>
+          <w:right w:val="single" w:sz="6" w:space="6" w:color="E1E1E8"/>
+        </w:pBdr>
+        <w:shd w:val="clear" w:color="auto" w:fill="F7F7F9"/>
+        <w:tabs>
+          <w:tab w:val="left" w:pos="916"/>
+          <w:tab w:val="left" w:pos="1832"/>
+          <w:tab w:val="left" w:pos="2748"/>
+          <w:tab w:val="left" w:pos="3664"/>
+          <w:tab w:val="left" w:pos="4580"/>
+          <w:tab w:val="left" w:pos="5496"/>
+          <w:tab w:val="left" w:pos="6412"/>
+          <w:tab w:val="left" w:pos="7328"/>
+          <w:tab w:val="left" w:pos="8244"/>
+          <w:tab w:val="left" w:pos="9160"/>
+          <w:tab w:val="left" w:pos="10076"/>
+          <w:tab w:val="left" w:pos="10992"/>
+          <w:tab w:val="left" w:pos="11908"/>
+          <w:tab w:val="left" w:pos="12824"/>
+          <w:tab w:val="left" w:pos="13740"/>
+          <w:tab w:val="left" w:pos="14656"/>
+        </w:tabs>
+        <w:wordWrap w:val="0"/>
+        <w:spacing w:after="150" w:line="240" w:lineRule="auto"/>
+        <w:rPr>
+          <w:rFonts w:ascii="Consolas" w:eastAsia="Times New Roman" w:hAnsi="Consolas" w:cs="Courier New"/>
+          <w:color w:val="333333"/>
+          <w:sz w:val="20"/>
+          <w:szCs w:val="20"/>
+        </w:rPr>
+      </w:pPr>
+      <w:r>
+        <w:rPr>
+          <w:rFonts w:ascii="Consolas" w:eastAsia="Times New Roman" w:hAnsi="Consolas" w:cs="Courier New"/>
+          <w:color w:val="333333"/>
+          <w:sz w:val="20"/>
+          <w:szCs w:val="20"/>
+        </w:rPr>
+        <w:t xml:space="preserve">    "msgFrom": "VECHEVA1 IVELINA CLIENT",</w:t>
+      </w:r>
+    </w:p>
+    <w:p>
+      <w:pPr>
+        <w:pBdr>
+          <w:top w:val="single" w:sz="6" w:space="6" w:color="E1E1E8"/>
+          <w:left w:val="single" w:sz="6" w:space="6" w:color="E1E1E8"/>
+          <w:bottom w:val="single" w:sz="6" w:space="6" w:color="E1E1E8"/>
+          <w:right w:val="single" w:sz="6" w:space="6" w:color="E1E1E8"/>
+        </w:pBdr>
+        <w:shd w:val="clear" w:color="auto" w:fill="F7F7F9"/>
+        <w:tabs>
+          <w:tab w:val="left" w:pos="916"/>
+          <w:tab w:val="left" w:pos="1832"/>
+          <w:tab w:val="left" w:pos="2748"/>
+          <w:tab w:val="left" w:pos="3664"/>
+          <w:tab w:val="left" w:pos="4580"/>
+          <w:tab w:val="left" w:pos="5496"/>
+          <w:tab w:val="left" w:pos="6412"/>
+          <w:tab w:val="left" w:pos="7328"/>
+          <w:tab w:val="left" w:pos="8244"/>
+          <w:tab w:val="left" w:pos="9160"/>
+          <w:tab w:val="left" w:pos="10076"/>
+          <w:tab w:val="left" w:pos="10992"/>
+          <w:tab w:val="left" w:pos="11908"/>
+          <w:tab w:val="left" w:pos="12824"/>
+          <w:tab w:val="left" w:pos="13740"/>
+          <w:tab w:val="left" w:pos="14656"/>
+        </w:tabs>
+        <w:wordWrap w:val="0"/>
+        <w:spacing w:after="150" w:line="240" w:lineRule="auto"/>
+        <w:rPr>
+          <w:rFonts w:ascii="Consolas" w:eastAsia="Times New Roman" w:hAnsi="Consolas" w:cs="Courier New"/>
+          <w:color w:val="333333"/>
+          <w:sz w:val="20"/>
+          <w:szCs w:val="20"/>
+        </w:rPr>
+      </w:pPr>
+      <w:r>
+        <w:rPr>
+          <w:rFonts w:ascii="Consolas" w:eastAsia="Times New Roman" w:hAnsi="Consolas" w:cs="Courier New"/>
+          <w:color w:val="333333"/>
+          <w:sz w:val="20"/>
+          <w:szCs w:val="20"/>
+        </w:rPr>
+        <w:t xml:space="preserve">    "msgTo": "ALISSA ALISSA",</w:t>
+      </w:r>
+    </w:p>
+    <w:p>
+      <w:pPr>
+        <w:pBdr>
+          <w:top w:val="single" w:sz="6" w:space="6" w:color="E1E1E8"/>
+          <w:left w:val="single" w:sz="6" w:space="6" w:color="E1E1E8"/>
+          <w:bottom w:val="single" w:sz="6" w:space="6" w:color="E1E1E8"/>
+          <w:right w:val="single" w:sz="6" w:space="6" w:color="E1E1E8"/>
+        </w:pBdr>
+        <w:shd w:val="clear" w:color="auto" w:fill="F7F7F9"/>
+        <w:tabs>
+          <w:tab w:val="left" w:pos="916"/>
+          <w:tab w:val="left" w:pos="1832"/>
+          <w:tab w:val="left" w:pos="2748"/>
+          <w:tab w:val="left" w:pos="3664"/>
+          <w:tab w:val="left" w:pos="4580"/>
+          <w:tab w:val="left" w:pos="5496"/>
+          <w:tab w:val="left" w:pos="6412"/>
+          <w:tab w:val="left" w:pos="7328"/>
+          <w:tab w:val="left" w:pos="8244"/>
+          <w:tab w:val="left" w:pos="9160"/>
+          <w:tab w:val="left" w:pos="10076"/>
+          <w:tab w:val="left" w:pos="10992"/>
+          <w:tab w:val="left" w:pos="11908"/>
+          <w:tab w:val="left" w:pos="12824"/>
+          <w:tab w:val="left" w:pos="13740"/>
+          <w:tab w:val="left" w:pos="14656"/>
+        </w:tabs>
+        <w:wordWrap w:val="0"/>
+        <w:spacing w:after="150" w:line="240" w:lineRule="auto"/>
+        <w:rPr>
+          <w:rFonts w:ascii="Consolas" w:eastAsia="Times New Roman" w:hAnsi="Consolas" w:cs="Courier New"/>
+          <w:color w:val="333333"/>
+          <w:sz w:val="20"/>
+          <w:szCs w:val="20"/>
+        </w:rPr>
+      </w:pPr>
+      <w:r>
+        <w:rPr>
+          <w:rFonts w:ascii="Consolas" w:eastAsia="Times New Roman" w:hAnsi="Consolas" w:cs="Courier New"/>
+          <w:color w:val="333333"/>
+          <w:sz w:val="20"/>
+          <w:szCs w:val="20"/>
+        </w:rPr>
+        <w:t xml:space="preserve">    "msgSubject": "Message from Customer",</w:t>
+      </w:r>
+    </w:p>
+    <w:p>
+      <w:pPr>
+        <w:pBdr>
+          <w:top w:val="single" w:sz="6" w:space="6" w:color="E1E1E8"/>
+          <w:left w:val="single" w:sz="6" w:space="6" w:color="E1E1E8"/>
+          <w:bottom w:val="single" w:sz="6" w:space="6" w:color="E1E1E8"/>
+          <w:right w:val="single" w:sz="6" w:space="6" w:color="E1E1E8"/>
+        </w:pBdr>
+        <w:shd w:val="clear" w:color="auto" w:fill="F7F7F9"/>
+        <w:tabs>
+          <w:tab w:val="left" w:pos="916"/>
+          <w:tab w:val="left" w:pos="1832"/>
+          <w:tab w:val="left" w:pos="2748"/>
+          <w:tab w:val="left" w:pos="3664"/>
+          <w:tab w:val="left" w:pos="4580"/>
+          <w:tab w:val="left" w:pos="5496"/>
+          <w:tab w:val="left" w:pos="6412"/>
+          <w:tab w:val="left" w:pos="7328"/>
+          <w:tab w:val="left" w:pos="8244"/>
+          <w:tab w:val="left" w:pos="9160"/>
+          <w:tab w:val="left" w:pos="10076"/>
+          <w:tab w:val="left" w:pos="10992"/>
+          <w:tab w:val="left" w:pos="11908"/>
+          <w:tab w:val="left" w:pos="12824"/>
+          <w:tab w:val="left" w:pos="13740"/>
+          <w:tab w:val="left" w:pos="14656"/>
+        </w:tabs>
+        <w:wordWrap w:val="0"/>
+        <w:spacing w:after="150" w:line="240" w:lineRule="auto"/>
+        <w:rPr>
+          <w:rFonts w:ascii="Consolas" w:eastAsia="Times New Roman" w:hAnsi="Consolas" w:cs="Courier New"/>
+          <w:color w:val="333333"/>
+          <w:sz w:val="20"/>
+          <w:szCs w:val="20"/>
+        </w:rPr>
+      </w:pPr>
+      <w:r>
+        <w:rPr>
+          <w:rFonts w:ascii="Consolas" w:eastAsia="Times New Roman" w:hAnsi="Consolas" w:cs="Courier New"/>
+          <w:color w:val="333333"/>
+          <w:sz w:val="20"/>
+          <w:szCs w:val="20"/>
+        </w:rPr>
+        <w:t xml:space="preserve">    "msgStatus": "N|N|N|R|N",</w:t>
+      </w:r>
+    </w:p>
+    <w:p>
+      <w:pPr>
+        <w:pBdr>
+          <w:top w:val="single" w:sz="6" w:space="6" w:color="E1E1E8"/>
+          <w:left w:val="single" w:sz="6" w:space="6" w:color="E1E1E8"/>
+          <w:bottom w:val="single" w:sz="6" w:space="6" w:color="E1E1E8"/>
+          <w:right w:val="single" w:sz="6" w:space="6" w:color="E1E1E8"/>
+        </w:pBdr>
+        <w:shd w:val="clear" w:color="auto" w:fill="F7F7F9"/>
+        <w:tabs>
+          <w:tab w:val="left" w:pos="916"/>
+          <w:tab w:val="left" w:pos="1832"/>
+          <w:tab w:val="left" w:pos="2748"/>
+          <w:tab w:val="left" w:pos="3664"/>
+          <w:tab w:val="left" w:pos="4580"/>
+          <w:tab w:val="left" w:pos="5496"/>
+          <w:tab w:val="left" w:pos="6412"/>
+          <w:tab w:val="left" w:pos="7328"/>
+          <w:tab w:val="left" w:pos="8244"/>
+          <w:tab w:val="left" w:pos="9160"/>
+          <w:tab w:val="left" w:pos="10076"/>
+          <w:tab w:val="left" w:pos="10992"/>
+          <w:tab w:val="left" w:pos="11908"/>
+          <w:tab w:val="left" w:pos="12824"/>
+          <w:tab w:val="left" w:pos="13740"/>
+          <w:tab w:val="left" w:pos="14656"/>
+        </w:tabs>
+        <w:wordWrap w:val="0"/>
+        <w:spacing w:after="150" w:line="240" w:lineRule="auto"/>
+        <w:rPr>
+          <w:rFonts w:ascii="Consolas" w:eastAsia="Times New Roman" w:hAnsi="Consolas" w:cs="Courier New"/>
+          <w:color w:val="333333"/>
+          <w:sz w:val="20"/>
+          <w:szCs w:val="20"/>
+        </w:rPr>
+      </w:pPr>
+      <w:r>
+        <w:rPr>
+          <w:rFonts w:ascii="Consolas" w:eastAsia="Times New Roman" w:hAnsi="Consolas" w:cs="Courier New"/>
+          <w:color w:val="333333"/>
+          <w:sz w:val="20"/>
+          <w:szCs w:val="20"/>
+        </w:rPr>
+        <w:t xml:space="preserve">    "casExRef": null,</w:t>
+      </w:r>
+    </w:p>
+    <w:p>
+      <w:pPr>
+        <w:pBdr>
+          <w:top w:val="single" w:sz="6" w:space="6" w:color="E1E1E8"/>
+          <w:left w:val="single" w:sz="6" w:space="6" w:color="E1E1E8"/>
+          <w:bottom w:val="single" w:sz="6" w:space="6" w:color="E1E1E8"/>
+          <w:right w:val="single" w:sz="6" w:space="6" w:color="E1E1E8"/>
+        </w:pBdr>
+        <w:shd w:val="clear" w:color="auto" w:fill="F7F7F9"/>
+        <w:tabs>
+          <w:tab w:val="left" w:pos="916"/>
+          <w:tab w:val="left" w:pos="1832"/>
+          <w:tab w:val="left" w:pos="2748"/>
+          <w:tab w:val="left" w:pos="3664"/>
+          <w:tab w:val="left" w:pos="4580"/>
+          <w:tab w:val="left" w:pos="5496"/>
+          <w:tab w:val="left" w:pos="6412"/>
+          <w:tab w:val="left" w:pos="7328"/>
+          <w:tab w:val="left" w:pos="8244"/>
+          <w:tab w:val="left" w:pos="9160"/>
+          <w:tab w:val="left" w:pos="10076"/>
+          <w:tab w:val="left" w:pos="10992"/>
+          <w:tab w:val="left" w:pos="11908"/>
+          <w:tab w:val="left" w:pos="12824"/>
+          <w:tab w:val="left" w:pos="13740"/>
+          <w:tab w:val="left" w:pos="14656"/>
+        </w:tabs>
+        <w:wordWrap w:val="0"/>
+        <w:spacing w:after="150" w:line="240" w:lineRule="auto"/>
+        <w:rPr>
+          <w:rFonts w:ascii="Consolas" w:eastAsia="Times New Roman" w:hAnsi="Consolas" w:cs="Courier New"/>
+          <w:color w:val="333333"/>
+          <w:sz w:val="20"/>
+          <w:szCs w:val="20"/>
+        </w:rPr>
+      </w:pPr>
+      <w:r>
+        <w:rPr>
+          <w:rFonts w:ascii="Consolas" w:eastAsia="Times New Roman" w:hAnsi="Consolas" w:cs="Courier New"/>
+          <w:color w:val="333333"/>
+          <w:sz w:val="20"/>
+          <w:szCs w:val="20"/>
+        </w:rPr>
+        <w:t xml:space="preserve">    "casRef": "1402120013",</w:t>
+      </w:r>
+    </w:p>
+    <w:p>
+      <w:pPr>
+        <w:pBdr>
+          <w:top w:val="single" w:sz="6" w:space="6" w:color="E1E1E8"/>
+          <w:left w:val="single" w:sz="6" w:space="6" w:color="E1E1E8"/>
+          <w:bottom w:val="single" w:sz="6" w:space="6" w:color="E1E1E8"/>
+          <w:right w:val="single" w:sz="6" w:space="6" w:color="E1E1E8"/>
+        </w:pBdr>
+        <w:shd w:val="clear" w:color="auto" w:fill="F7F7F9"/>
+        <w:tabs>
+          <w:tab w:val="left" w:pos="916"/>
+          <w:tab w:val="left" w:pos="1832"/>
+          <w:tab w:val="left" w:pos="2748"/>
+          <w:tab w:val="left" w:pos="3664"/>
+          <w:tab w:val="left" w:pos="4580"/>
+          <w:tab w:val="left" w:pos="5496"/>
+          <w:tab w:val="left" w:pos="6412"/>
+          <w:tab w:val="left" w:pos="7328"/>
+          <w:tab w:val="left" w:pos="8244"/>
+          <w:tab w:val="left" w:pos="9160"/>
+          <w:tab w:val="left" w:pos="10076"/>
+          <w:tab w:val="left" w:pos="10992"/>
+          <w:tab w:val="left" w:pos="11908"/>
+          <w:tab w:val="left" w:pos="12824"/>
+          <w:tab w:val="left" w:pos="13740"/>
+          <w:tab w:val="left" w:pos="14656"/>
+        </w:tabs>
+        <w:wordWrap w:val="0"/>
+        <w:spacing w:after="150" w:line="240" w:lineRule="auto"/>
+        <w:rPr>
+          <w:rFonts w:ascii="Consolas" w:eastAsia="Times New Roman" w:hAnsi="Consolas" w:cs="Courier New"/>
+          <w:color w:val="333333"/>
+          <w:sz w:val="20"/>
+          <w:szCs w:val="20"/>
+        </w:rPr>
+      </w:pPr>
+      <w:r>
+        <w:rPr>
+          <w:rFonts w:ascii="Consolas" w:eastAsia="Times New Roman" w:hAnsi="Consolas" w:cs="Courier New"/>
+          <w:color w:val="333333"/>
+          <w:sz w:val="20"/>
+          <w:szCs w:val="20"/>
+        </w:rPr>
+        <w:t xml:space="preserve">    "dbName": "DB BRA 1 %",</w:t>
+      </w:r>
+    </w:p>
+    <w:p>
+      <w:pPr>
+        <w:pBdr>
+          <w:top w:val="single" w:sz="6" w:space="6" w:color="E1E1E8"/>
+          <w:left w:val="single" w:sz="6" w:space="6" w:color="E1E1E8"/>
+          <w:bottom w:val="single" w:sz="6" w:space="6" w:color="E1E1E8"/>
+          <w:right w:val="single" w:sz="6" w:space="6" w:color="E1E1E8"/>
+        </w:pBdr>
+        <w:shd w:val="clear" w:color="auto" w:fill="F7F7F9"/>
+        <w:tabs>
+          <w:tab w:val="left" w:pos="916"/>
+          <w:tab w:val="left" w:pos="1832"/>
+          <w:tab w:val="left" w:pos="2748"/>
+          <w:tab w:val="left" w:pos="3664"/>
+          <w:tab w:val="left" w:pos="4580"/>
+          <w:tab w:val="left" w:pos="5496"/>
+          <w:tab w:val="left" w:pos="6412"/>
+          <w:tab w:val="left" w:pos="7328"/>
+          <w:tab w:val="left" w:pos="8244"/>
+          <w:tab w:val="left" w:pos="9160"/>
+          <w:tab w:val="left" w:pos="10076"/>
+          <w:tab w:val="left" w:pos="10992"/>
+          <w:tab w:val="left" w:pos="11908"/>
+          <w:tab w:val="left" w:pos="12824"/>
+          <w:tab w:val="left" w:pos="13740"/>
+          <w:tab w:val="left" w:pos="14656"/>
+        </w:tabs>
+        <w:wordWrap w:val="0"/>
+        <w:spacing w:after="150" w:line="240" w:lineRule="auto"/>
+        <w:rPr>
+          <w:rFonts w:ascii="Consolas" w:eastAsia="Times New Roman" w:hAnsi="Consolas" w:cs="Courier New"/>
+          <w:color w:val="333333"/>
+          <w:sz w:val="20"/>
+          <w:szCs w:val="20"/>
+        </w:rPr>
+      </w:pPr>
+      <w:r>
+        <w:rPr>
+          <w:rFonts w:ascii="Consolas" w:eastAsia="Times New Roman" w:hAnsi="Consolas" w:cs="Courier New"/>
+          <w:color w:val="333333"/>
+          <w:sz w:val="20"/>
+          <w:szCs w:val="20"/>
+        </w:rPr>
+        <w:t xml:space="preserve">    "creditorName": " E.G.W.M. VERSLEIJEN - HOUTAPPELS, GEB.: 04-11-1984 H/O HANDELSONDERNEMING EN INSTALLATIEBEDRIJF HOUTAPPELS"</w:t>
+      </w:r>
+    </w:p>
+    <w:p>
+      <w:pPr>
+        <w:pBdr>
+          <w:top w:val="single" w:sz="6" w:space="6" w:color="E1E1E8"/>
+          <w:left w:val="single" w:sz="6" w:space="6" w:color="E1E1E8"/>
+          <w:bottom w:val="single" w:sz="6" w:space="6" w:color="E1E1E8"/>
+          <w:right w:val="single" w:sz="6" w:space="6" w:color="E1E1E8"/>
+        </w:pBdr>
+        <w:shd w:val="clear" w:color="auto" w:fill="F7F7F9"/>
+        <w:tabs>
+          <w:tab w:val="left" w:pos="916"/>
+          <w:tab w:val="left" w:pos="1832"/>
+          <w:tab w:val="left" w:pos="2748"/>
+          <w:tab w:val="left" w:pos="3664"/>
+          <w:tab w:val="left" w:pos="4580"/>
+          <w:tab w:val="left" w:pos="5496"/>
+          <w:tab w:val="left" w:pos="6412"/>
+          <w:tab w:val="left" w:pos="7328"/>
+          <w:tab w:val="left" w:pos="8244"/>
+          <w:tab w:val="left" w:pos="9160"/>
+          <w:tab w:val="left" w:pos="10076"/>
+          <w:tab w:val="left" w:pos="10992"/>
+          <w:tab w:val="left" w:pos="11908"/>
+          <w:tab w:val="left" w:pos="12824"/>
+          <w:tab w:val="left" w:pos="13740"/>
+          <w:tab w:val="left" w:pos="14656"/>
+        </w:tabs>
+        <w:wordWrap w:val="0"/>
+        <w:spacing w:after="150" w:line="240" w:lineRule="auto"/>
+        <w:rPr>
+          <w:rFonts w:ascii="Consolas" w:eastAsia="Times New Roman" w:hAnsi="Consolas" w:cs="Courier New"/>
+          <w:color w:val="333333"/>
+          <w:sz w:val="20"/>
+          <w:szCs w:val="20"/>
+        </w:rPr>
+      </w:pPr>
+      <w:r>
+        <w:rPr>
+          <w:rFonts w:ascii="Consolas" w:eastAsia="Times New Roman" w:hAnsi="Consolas" w:cs="Courier New"/>
+          <w:color w:val="333333"/>
+          <w:sz w:val="20"/>
+          <w:szCs w:val="20"/>
+        </w:rPr>
+        <w:t xml:space="preserve">  },</w:t>
+      </w:r>
+    </w:p>
+    <w:p>
+      <w:pPr>
+        <w:pBdr>
+          <w:top w:val="single" w:sz="6" w:space="6" w:color="E1E1E8"/>
+          <w:left w:val="single" w:sz="6" w:space="6" w:color="E1E1E8"/>
+          <w:bottom w:val="single" w:sz="6" w:space="6" w:color="E1E1E8"/>
+          <w:right w:val="single" w:sz="6" w:space="6" w:color="E1E1E8"/>
+        </w:pBdr>
+        <w:shd w:val="clear" w:color="auto" w:fill="F7F7F9"/>
+        <w:tabs>
+          <w:tab w:val="left" w:pos="916"/>
+          <w:tab w:val="left" w:pos="1832"/>
+          <w:tab w:val="left" w:pos="2748"/>
+          <w:tab w:val="left" w:pos="3664"/>
+          <w:tab w:val="left" w:pos="4580"/>
+          <w:tab w:val="left" w:pos="5496"/>
+          <w:tab w:val="left" w:pos="6412"/>
+          <w:tab w:val="left" w:pos="7328"/>
+          <w:tab w:val="left" w:pos="8244"/>
+          <w:tab w:val="left" w:pos="9160"/>
+          <w:tab w:val="left" w:pos="10076"/>
+          <w:tab w:val="left" w:pos="10992"/>
+          <w:tab w:val="left" w:pos="11908"/>
+          <w:tab w:val="left" w:pos="12824"/>
+          <w:tab w:val="left" w:pos="13740"/>
+          <w:tab w:val="left" w:pos="14656"/>
+        </w:tabs>
+        <w:wordWrap w:val="0"/>
+        <w:spacing w:after="150" w:line="240" w:lineRule="auto"/>
+        <w:rPr>
+          <w:rFonts w:ascii="Consolas" w:eastAsia="Times New Roman" w:hAnsi="Consolas" w:cs="Courier New"/>
+          <w:color w:val="333333"/>
+          <w:sz w:val="20"/>
+          <w:szCs w:val="20"/>
+        </w:rPr>
+      </w:pPr>
+      <w:r>
+        <w:rPr>
+          <w:rFonts w:ascii="Consolas" w:eastAsia="Times New Roman" w:hAnsi="Consolas" w:cs="Courier New"/>
+          <w:color w:val="333333"/>
+          <w:sz w:val="20"/>
+          <w:szCs w:val="20"/>
+        </w:rPr>
+        <w:t xml:space="preserve">  {</w:t>
+      </w:r>
+    </w:p>
+    <w:p>
+      <w:pPr>
+        <w:pBdr>
+          <w:top w:val="single" w:sz="6" w:space="6" w:color="E1E1E8"/>
+          <w:left w:val="single" w:sz="6" w:space="6" w:color="E1E1E8"/>
+          <w:bottom w:val="single" w:sz="6" w:space="6" w:color="E1E1E8"/>
+          <w:right w:val="single" w:sz="6" w:space="6" w:color="E1E1E8"/>
+        </w:pBdr>
+        <w:shd w:val="clear" w:color="auto" w:fill="F7F7F9"/>
+        <w:tabs>
+          <w:tab w:val="left" w:pos="916"/>
+          <w:tab w:val="left" w:pos="1832"/>
+          <w:tab w:val="left" w:pos="2748"/>
+          <w:tab w:val="left" w:pos="3664"/>
+          <w:tab w:val="left" w:pos="4580"/>
+          <w:tab w:val="left" w:pos="5496"/>
+          <w:tab w:val="left" w:pos="6412"/>
+          <w:tab w:val="left" w:pos="7328"/>
+          <w:tab w:val="left" w:pos="8244"/>
+          <w:tab w:val="left" w:pos="9160"/>
+          <w:tab w:val="left" w:pos="10076"/>
+          <w:tab w:val="left" w:pos="10992"/>
+          <w:tab w:val="left" w:pos="11908"/>
+          <w:tab w:val="left" w:pos="12824"/>
+          <w:tab w:val="left" w:pos="13740"/>
+          <w:tab w:val="left" w:pos="14656"/>
+        </w:tabs>
+        <w:wordWrap w:val="0"/>
+        <w:spacing w:after="150" w:line="240" w:lineRule="auto"/>
+        <w:rPr>
+          <w:rFonts w:ascii="Consolas" w:eastAsia="Times New Roman" w:hAnsi="Consolas" w:cs="Courier New"/>
+          <w:color w:val="333333"/>
+          <w:sz w:val="20"/>
+          <w:szCs w:val="20"/>
+        </w:rPr>
+      </w:pPr>
+      <w:r>
+        <w:rPr>
+          <w:rFonts w:ascii="Consolas" w:eastAsia="Times New Roman" w:hAnsi="Consolas" w:cs="Courier New"/>
+          <w:color w:val="333333"/>
+          <w:sz w:val="20"/>
+          <w:szCs w:val="20"/>
+        </w:rPr>
+        <w:t xml:space="preserve">    "msgRefInfo": "B4000918",</w:t>
+      </w:r>
+    </w:p>
+    <w:p>
+      <w:pPr>
+        <w:pBdr>
+          <w:top w:val="single" w:sz="6" w:space="6" w:color="E1E1E8"/>
+          <w:left w:val="single" w:sz="6" w:space="6" w:color="E1E1E8"/>
+          <w:bottom w:val="single" w:sz="6" w:space="6" w:color="E1E1E8"/>
+          <w:right w:val="single" w:sz="6" w:space="6" w:color="E1E1E8"/>
+        </w:pBdr>
+        <w:shd w:val="clear" w:color="auto" w:fill="F7F7F9"/>
+        <w:tabs>
+          <w:tab w:val="left" w:pos="916"/>
+          <w:tab w:val="left" w:pos="1832"/>
+          <w:tab w:val="left" w:pos="2748"/>
+          <w:tab w:val="left" w:pos="3664"/>
+          <w:tab w:val="left" w:pos="4580"/>
+          <w:tab w:val="left" w:pos="5496"/>
+          <w:tab w:val="left" w:pos="6412"/>
+          <w:tab w:val="left" w:pos="7328"/>
+          <w:tab w:val="left" w:pos="8244"/>
+          <w:tab w:val="left" w:pos="9160"/>
+          <w:tab w:val="left" w:pos="10076"/>
+          <w:tab w:val="left" w:pos="10992"/>
+          <w:tab w:val="left" w:pos="11908"/>
+          <w:tab w:val="left" w:pos="12824"/>
+          <w:tab w:val="left" w:pos="13740"/>
+          <w:tab w:val="left" w:pos="14656"/>
+        </w:tabs>
+        <w:wordWrap w:val="0"/>
+        <w:spacing w:after="150" w:line="240" w:lineRule="auto"/>
+        <w:rPr>
+          <w:rFonts w:ascii="Consolas" w:eastAsia="Times New Roman" w:hAnsi="Consolas" w:cs="Courier New"/>
+          <w:color w:val="333333"/>
+          <w:sz w:val="20"/>
+          <w:szCs w:val="20"/>
+        </w:rPr>
+      </w:pPr>
+      <w:r>
+        <w:rPr>
+          <w:rFonts w:ascii="Consolas" w:eastAsia="Times New Roman" w:hAnsi="Consolas" w:cs="Courier New"/>
+          <w:color w:val="333333"/>
+          <w:sz w:val="20"/>
+          <w:szCs w:val="20"/>
+        </w:rPr>
+        <w:t xml:space="preserve">    "msgDat": "2014-02-13",</w:t>
+      </w:r>
+    </w:p>
+    <w:p>
+      <w:pPr>
+        <w:pBdr>
+          <w:top w:val="single" w:sz="6" w:space="6" w:color="E1E1E8"/>
+          <w:left w:val="single" w:sz="6" w:space="6" w:color="E1E1E8"/>
+          <w:bottom w:val="single" w:sz="6" w:space="6" w:color="E1E1E8"/>
+          <w:right w:val="single" w:sz="6" w:space="6" w:color="E1E1E8"/>
+        </w:pBdr>
+        <w:shd w:val="clear" w:color="auto" w:fill="F7F7F9"/>
+        <w:tabs>
+          <w:tab w:val="left" w:pos="916"/>
+          <w:tab w:val="left" w:pos="1832"/>
+          <w:tab w:val="left" w:pos="2748"/>
+          <w:tab w:val="left" w:pos="3664"/>
+          <w:tab w:val="left" w:pos="4580"/>
+          <w:tab w:val="left" w:pos="5496"/>
+          <w:tab w:val="left" w:pos="6412"/>
+          <w:tab w:val="left" w:pos="7328"/>
+          <w:tab w:val="left" w:pos="8244"/>
+          <w:tab w:val="left" w:pos="9160"/>
+          <w:tab w:val="left" w:pos="10076"/>
+          <w:tab w:val="left" w:pos="10992"/>
+          <w:tab w:val="left" w:pos="11908"/>
+          <w:tab w:val="left" w:pos="12824"/>
+          <w:tab w:val="left" w:pos="13740"/>
+          <w:tab w:val="left" w:pos="14656"/>
+        </w:tabs>
+        <w:wordWrap w:val="0"/>
+        <w:spacing w:after="150" w:line="240" w:lineRule="auto"/>
+        <w:rPr>
+          <w:rFonts w:ascii="Consolas" w:eastAsia="Times New Roman" w:hAnsi="Consolas" w:cs="Courier New"/>
+          <w:color w:val="333333"/>
+          <w:sz w:val="20"/>
+          <w:szCs w:val="20"/>
+        </w:rPr>
+      </w:pPr>
+      <w:r>
+        <w:rPr>
+          <w:rFonts w:ascii="Consolas" w:eastAsia="Times New Roman" w:hAnsi="Consolas" w:cs="Courier New"/>
+          <w:color w:val="333333"/>
+          <w:sz w:val="20"/>
+          <w:szCs w:val="20"/>
+        </w:rPr>
+        <w:t xml:space="preserve">    "msgFrom": "VECHEVA1 IVELINA CLIENT",</w:t>
+      </w:r>
+    </w:p>
+    <w:p>
+      <w:pPr>
+        <w:pBdr>
+          <w:top w:val="single" w:sz="6" w:space="6" w:color="E1E1E8"/>
+          <w:left w:val="single" w:sz="6" w:space="6" w:color="E1E1E8"/>
+          <w:bottom w:val="single" w:sz="6" w:space="6" w:color="E1E1E8"/>
+          <w:right w:val="single" w:sz="6" w:space="6" w:color="E1E1E8"/>
+        </w:pBdr>
+        <w:shd w:val="clear" w:color="auto" w:fill="F7F7F9"/>
+        <w:tabs>
+          <w:tab w:val="left" w:pos="916"/>
+          <w:tab w:val="left" w:pos="1832"/>
+          <w:tab w:val="left" w:pos="2748"/>
+          <w:tab w:val="left" w:pos="3664"/>
+          <w:tab w:val="left" w:pos="4580"/>
+          <w:tab w:val="left" w:pos="5496"/>
+          <w:tab w:val="left" w:pos="6412"/>
+          <w:tab w:val="left" w:pos="7328"/>
+          <w:tab w:val="left" w:pos="8244"/>
+          <w:tab w:val="left" w:pos="9160"/>
+          <w:tab w:val="left" w:pos="10076"/>
+          <w:tab w:val="left" w:pos="10992"/>
+          <w:tab w:val="left" w:pos="11908"/>
+          <w:tab w:val="left" w:pos="12824"/>
+          <w:tab w:val="left" w:pos="13740"/>
+          <w:tab w:val="left" w:pos="14656"/>
+        </w:tabs>
+        <w:wordWrap w:val="0"/>
+        <w:spacing w:after="150" w:line="240" w:lineRule="auto"/>
+        <w:rPr>
+          <w:rFonts w:ascii="Consolas" w:eastAsia="Times New Roman" w:hAnsi="Consolas" w:cs="Courier New"/>
+          <w:color w:val="333333"/>
+          <w:sz w:val="20"/>
+          <w:szCs w:val="20"/>
+        </w:rPr>
+      </w:pPr>
+      <w:r>
+        <w:rPr>
+          <w:rFonts w:ascii="Consolas" w:eastAsia="Times New Roman" w:hAnsi="Consolas" w:cs="Courier New"/>
+          <w:color w:val="333333"/>
+          <w:sz w:val="20"/>
+          <w:szCs w:val="20"/>
+        </w:rPr>
+        <w:t xml:space="preserve">    "msgTo": "ALISSA ALISSA",</w:t>
+      </w:r>
+    </w:p>
+    <w:p>
+      <w:pPr>
+        <w:pBdr>
+          <w:top w:val="single" w:sz="6" w:space="6" w:color="E1E1E8"/>
+          <w:left w:val="single" w:sz="6" w:space="6" w:color="E1E1E8"/>
+          <w:bottom w:val="single" w:sz="6" w:space="6" w:color="E1E1E8"/>
+          <w:right w:val="single" w:sz="6" w:space="6" w:color="E1E1E8"/>
+        </w:pBdr>
+        <w:shd w:val="clear" w:color="auto" w:fill="F7F7F9"/>
+        <w:tabs>
+          <w:tab w:val="left" w:pos="916"/>
+          <w:tab w:val="left" w:pos="1832"/>
+          <w:tab w:val="left" w:pos="2748"/>
+          <w:tab w:val="left" w:pos="3664"/>
+          <w:tab w:val="left" w:pos="4580"/>
+          <w:tab w:val="left" w:pos="5496"/>
+          <w:tab w:val="left" w:pos="6412"/>
+          <w:tab w:val="left" w:pos="7328"/>
+          <w:tab w:val="left" w:pos="8244"/>
+          <w:tab w:val="left" w:pos="9160"/>
+          <w:tab w:val="left" w:pos="10076"/>
+          <w:tab w:val="left" w:pos="10992"/>
+          <w:tab w:val="left" w:pos="11908"/>
+          <w:tab w:val="left" w:pos="12824"/>
+          <w:tab w:val="left" w:pos="13740"/>
+          <w:tab w:val="left" w:pos="14656"/>
+        </w:tabs>
+        <w:wordWrap w:val="0"/>
+        <w:spacing w:after="150" w:line="240" w:lineRule="auto"/>
+        <w:rPr>
+          <w:rFonts w:ascii="Consolas" w:eastAsia="Times New Roman" w:hAnsi="Consolas" w:cs="Courier New"/>
+          <w:color w:val="333333"/>
+          <w:sz w:val="20"/>
+          <w:szCs w:val="20"/>
+        </w:rPr>
+      </w:pPr>
+      <w:r>
+        <w:rPr>
+          <w:rFonts w:ascii="Consolas" w:eastAsia="Times New Roman" w:hAnsi="Consolas" w:cs="Courier New"/>
+          <w:color w:val="333333"/>
+          <w:sz w:val="20"/>
+          <w:szCs w:val="20"/>
+        </w:rPr>
+        <w:t xml:space="preserve">    "msgSubject": "Message from Customer",</w:t>
+      </w:r>
+    </w:p>
+    <w:p>
+      <w:pPr>
+        <w:pBdr>
+          <w:top w:val="single" w:sz="6" w:space="6" w:color="E1E1E8"/>
+          <w:left w:val="single" w:sz="6" w:space="6" w:color="E1E1E8"/>
+          <w:bottom w:val="single" w:sz="6" w:space="6" w:color="E1E1E8"/>
+          <w:right w:val="single" w:sz="6" w:space="6" w:color="E1E1E8"/>
+        </w:pBdr>
+        <w:shd w:val="clear" w:color="auto" w:fill="F7F7F9"/>
+        <w:tabs>
+          <w:tab w:val="left" w:pos="916"/>
+          <w:tab w:val="left" w:pos="1832"/>
+          <w:tab w:val="left" w:pos="2748"/>
+          <w:tab w:val="left" w:pos="3664"/>
+          <w:tab w:val="left" w:pos="4580"/>
+          <w:tab w:val="left" w:pos="5496"/>
+          <w:tab w:val="left" w:pos="6412"/>
+          <w:tab w:val="left" w:pos="7328"/>
+          <w:tab w:val="left" w:pos="8244"/>
+          <w:tab w:val="left" w:pos="9160"/>
+          <w:tab w:val="left" w:pos="10076"/>
+          <w:tab w:val="left" w:pos="10992"/>
+          <w:tab w:val="left" w:pos="11908"/>
+          <w:tab w:val="left" w:pos="12824"/>
+          <w:tab w:val="left" w:pos="13740"/>
+          <w:tab w:val="left" w:pos="14656"/>
+        </w:tabs>
+        <w:wordWrap w:val="0"/>
+        <w:spacing w:after="150" w:line="240" w:lineRule="auto"/>
+        <w:rPr>
+          <w:rFonts w:ascii="Consolas" w:eastAsia="Times New Roman" w:hAnsi="Consolas" w:cs="Courier New"/>
+          <w:color w:val="333333"/>
+          <w:sz w:val="20"/>
+          <w:szCs w:val="20"/>
+        </w:rPr>
+      </w:pPr>
+      <w:r>
+        <w:rPr>
+          <w:rFonts w:ascii="Consolas" w:eastAsia="Times New Roman" w:hAnsi="Consolas" w:cs="Courier New"/>
+          <w:color w:val="333333"/>
+          <w:sz w:val="20"/>
+          <w:szCs w:val="20"/>
+        </w:rPr>
+        <w:t xml:space="preserve">    "msgStatus": "N|N|N|R|N",</w:t>
+      </w:r>
+    </w:p>
+    <w:p>
+      <w:pPr>
+        <w:pBdr>
+          <w:top w:val="single" w:sz="6" w:space="6" w:color="E1E1E8"/>
+          <w:left w:val="single" w:sz="6" w:space="6" w:color="E1E1E8"/>
+          <w:bottom w:val="single" w:sz="6" w:space="6" w:color="E1E1E8"/>
+          <w:right w:val="single" w:sz="6" w:space="6" w:color="E1E1E8"/>
+        </w:pBdr>
+        <w:shd w:val="clear" w:color="auto" w:fill="F7F7F9"/>
+        <w:tabs>
+          <w:tab w:val="left" w:pos="916"/>
+          <w:tab w:val="left" w:pos="1832"/>
+          <w:tab w:val="left" w:pos="2748"/>
+          <w:tab w:val="left" w:pos="3664"/>
+          <w:tab w:val="left" w:pos="4580"/>
+          <w:tab w:val="left" w:pos="5496"/>
+          <w:tab w:val="left" w:pos="6412"/>
+          <w:tab w:val="left" w:pos="7328"/>
+          <w:tab w:val="left" w:pos="8244"/>
+          <w:tab w:val="left" w:pos="9160"/>
+          <w:tab w:val="left" w:pos="10076"/>
+          <w:tab w:val="left" w:pos="10992"/>
+          <w:tab w:val="left" w:pos="11908"/>
+          <w:tab w:val="left" w:pos="12824"/>
+          <w:tab w:val="left" w:pos="13740"/>
+          <w:tab w:val="left" w:pos="14656"/>
+        </w:tabs>
+        <w:wordWrap w:val="0"/>
+        <w:spacing w:after="150" w:line="240" w:lineRule="auto"/>
+        <w:rPr>
+          <w:rFonts w:ascii="Consolas" w:eastAsia="Times New Roman" w:hAnsi="Consolas" w:cs="Courier New"/>
+          <w:color w:val="333333"/>
+          <w:sz w:val="20"/>
+          <w:szCs w:val="20"/>
+        </w:rPr>
+      </w:pPr>
+      <w:r>
+        <w:rPr>
+          <w:rFonts w:ascii="Consolas" w:eastAsia="Times New Roman" w:hAnsi="Consolas" w:cs="Courier New"/>
+          <w:color w:val="333333"/>
+          <w:sz w:val="20"/>
+          <w:szCs w:val="20"/>
+        </w:rPr>
+        <w:t xml:space="preserve">    "casExRef": null,</w:t>
+      </w:r>
+    </w:p>
+    <w:p>
+      <w:pPr>
+        <w:pBdr>
+          <w:top w:val="single" w:sz="6" w:space="6" w:color="E1E1E8"/>
+          <w:left w:val="single" w:sz="6" w:space="6" w:color="E1E1E8"/>
+          <w:bottom w:val="single" w:sz="6" w:space="6" w:color="E1E1E8"/>
+          <w:right w:val="single" w:sz="6" w:space="6" w:color="E1E1E8"/>
+        </w:pBdr>
+        <w:shd w:val="clear" w:color="auto" w:fill="F7F7F9"/>
+        <w:tabs>
+          <w:tab w:val="left" w:pos="916"/>
+          <w:tab w:val="left" w:pos="1832"/>
+          <w:tab w:val="left" w:pos="2748"/>
+          <w:tab w:val="left" w:pos="3664"/>
+          <w:tab w:val="left" w:pos="4580"/>
+          <w:tab w:val="left" w:pos="5496"/>
+          <w:tab w:val="left" w:pos="6412"/>
+          <w:tab w:val="left" w:pos="7328"/>
+          <w:tab w:val="left" w:pos="8244"/>
+          <w:tab w:val="left" w:pos="9160"/>
+          <w:tab w:val="left" w:pos="10076"/>
+          <w:tab w:val="left" w:pos="10992"/>
+          <w:tab w:val="left" w:pos="11908"/>
+          <w:tab w:val="left" w:pos="12824"/>
+          <w:tab w:val="left" w:pos="13740"/>
+          <w:tab w:val="left" w:pos="14656"/>
+        </w:tabs>
+        <w:wordWrap w:val="0"/>
+        <w:spacing w:after="150" w:line="240" w:lineRule="auto"/>
+        <w:rPr>
+          <w:rFonts w:ascii="Consolas" w:eastAsia="Times New Roman" w:hAnsi="Consolas" w:cs="Courier New"/>
+          <w:color w:val="333333"/>
+          <w:sz w:val="20"/>
+          <w:szCs w:val="20"/>
+        </w:rPr>
+      </w:pPr>
+      <w:r>
+        <w:rPr>
+          <w:rFonts w:ascii="Consolas" w:eastAsia="Times New Roman" w:hAnsi="Consolas" w:cs="Courier New"/>
+          <w:color w:val="333333"/>
+          <w:sz w:val="20"/>
+          <w:szCs w:val="20"/>
+        </w:rPr>
+        <w:t xml:space="preserve">    "casRef": "1402120013",</w:t>
+      </w:r>
+    </w:p>
+    <w:p>
+      <w:pPr>
+        <w:pBdr>
+          <w:top w:val="single" w:sz="6" w:space="6" w:color="E1E1E8"/>
+          <w:left w:val="single" w:sz="6" w:space="6" w:color="E1E1E8"/>
+          <w:bottom w:val="single" w:sz="6" w:space="6" w:color="E1E1E8"/>
+          <w:right w:val="single" w:sz="6" w:space="6" w:color="E1E1E8"/>
+        </w:pBdr>
+        <w:shd w:val="clear" w:color="auto" w:fill="F7F7F9"/>
+        <w:tabs>
+          <w:tab w:val="left" w:pos="916"/>
+          <w:tab w:val="left" w:pos="1832"/>
+          <w:tab w:val="left" w:pos="2748"/>
+          <w:tab w:val="left" w:pos="3664"/>
+          <w:tab w:val="left" w:pos="4580"/>
+          <w:tab w:val="left" w:pos="5496"/>
+          <w:tab w:val="left" w:pos="6412"/>
+          <w:tab w:val="left" w:pos="7328"/>
+          <w:tab w:val="left" w:pos="8244"/>
+          <w:tab w:val="left" w:pos="9160"/>
+          <w:tab w:val="left" w:pos="10076"/>
+          <w:tab w:val="left" w:pos="10992"/>
+          <w:tab w:val="left" w:pos="11908"/>
+          <w:tab w:val="left" w:pos="12824"/>
+          <w:tab w:val="left" w:pos="13740"/>
+          <w:tab w:val="left" w:pos="14656"/>
+        </w:tabs>
+        <w:wordWrap w:val="0"/>
+        <w:spacing w:after="150" w:line="240" w:lineRule="auto"/>
+        <w:rPr>
+          <w:rFonts w:ascii="Consolas" w:eastAsia="Times New Roman" w:hAnsi="Consolas" w:cs="Courier New"/>
+          <w:color w:val="333333"/>
+          <w:sz w:val="20"/>
+          <w:szCs w:val="20"/>
+        </w:rPr>
+      </w:pPr>
+      <w:r>
+        <w:rPr>
+          <w:rFonts w:ascii="Consolas" w:eastAsia="Times New Roman" w:hAnsi="Consolas" w:cs="Courier New"/>
+          <w:color w:val="333333"/>
+          <w:sz w:val="20"/>
+          <w:szCs w:val="20"/>
+        </w:rPr>
+        <w:t xml:space="preserve">    "dbName": "DB BRA 1 %",</w:t>
+      </w:r>
+    </w:p>
+    <w:p>
+      <w:pPr>
+        <w:pBdr>
+          <w:top w:val="single" w:sz="6" w:space="6" w:color="E1E1E8"/>
+          <w:left w:val="single" w:sz="6" w:space="6" w:color="E1E1E8"/>
+          <w:bottom w:val="single" w:sz="6" w:space="6" w:color="E1E1E8"/>
+          <w:right w:val="single" w:sz="6" w:space="6" w:color="E1E1E8"/>
+        </w:pBdr>
+        <w:shd w:val="clear" w:color="auto" w:fill="F7F7F9"/>
+        <w:tabs>
+          <w:tab w:val="left" w:pos="916"/>
+          <w:tab w:val="left" w:pos="1832"/>
+          <w:tab w:val="left" w:pos="2748"/>
+          <w:tab w:val="left" w:pos="3664"/>
+          <w:tab w:val="left" w:pos="4580"/>
+          <w:tab w:val="left" w:pos="5496"/>
+          <w:tab w:val="left" w:pos="6412"/>
+          <w:tab w:val="left" w:pos="7328"/>
+          <w:tab w:val="left" w:pos="8244"/>
+          <w:tab w:val="left" w:pos="9160"/>
+          <w:tab w:val="left" w:pos="10076"/>
+          <w:tab w:val="left" w:pos="10992"/>
+          <w:tab w:val="left" w:pos="11908"/>
+          <w:tab w:val="left" w:pos="12824"/>
+          <w:tab w:val="left" w:pos="13740"/>
+          <w:tab w:val="left" w:pos="14656"/>
+        </w:tabs>
+        <w:wordWrap w:val="0"/>
+        <w:spacing w:after="150" w:line="240" w:lineRule="auto"/>
+        <w:rPr>
+          <w:rFonts w:ascii="Consolas" w:eastAsia="Times New Roman" w:hAnsi="Consolas" w:cs="Courier New"/>
+          <w:color w:val="333333"/>
+          <w:sz w:val="20"/>
+          <w:szCs w:val="20"/>
+        </w:rPr>
+      </w:pPr>
+      <w:r>
+        <w:rPr>
+          <w:rFonts w:ascii="Consolas" w:eastAsia="Times New Roman" w:hAnsi="Consolas" w:cs="Courier New"/>
+          <w:color w:val="333333"/>
+          <w:sz w:val="20"/>
+          <w:szCs w:val="20"/>
+        </w:rPr>
+        <w:t xml:space="preserve">    "creditorName": " E.G.W.M. VERSLEIJEN - HOUTAPPELS, GEB.: 04-11-1984 H/O HANDELSONDERNEMING EN INSTALLATIEBEDRIJF HOUTAPPELS"</w:t>
+      </w:r>
+    </w:p>
+    <w:p>
+      <w:pPr>
+        <w:pBdr>
+          <w:top w:val="single" w:sz="6" w:space="6" w:color="E1E1E8"/>
+          <w:left w:val="single" w:sz="6" w:space="6" w:color="E1E1E8"/>
+          <w:bottom w:val="single" w:sz="6" w:space="6" w:color="E1E1E8"/>
+          <w:right w:val="single" w:sz="6" w:space="6" w:color="E1E1E8"/>
+        </w:pBdr>
+        <w:shd w:val="clear" w:color="auto" w:fill="F7F7F9"/>
+        <w:tabs>
+          <w:tab w:val="left" w:pos="916"/>
+          <w:tab w:val="left" w:pos="1832"/>
+          <w:tab w:val="left" w:pos="2748"/>
+          <w:tab w:val="left" w:pos="3664"/>
+          <w:tab w:val="left" w:pos="4580"/>
+          <w:tab w:val="left" w:pos="5496"/>
+          <w:tab w:val="left" w:pos="6412"/>
+          <w:tab w:val="left" w:pos="7328"/>
+          <w:tab w:val="left" w:pos="8244"/>
+          <w:tab w:val="left" w:pos="9160"/>
+          <w:tab w:val="left" w:pos="10076"/>
+          <w:tab w:val="left" w:pos="10992"/>
+          <w:tab w:val="left" w:pos="11908"/>
+          <w:tab w:val="left" w:pos="12824"/>
+          <w:tab w:val="left" w:pos="13740"/>
+          <w:tab w:val="left" w:pos="14656"/>
+        </w:tabs>
+        <w:wordWrap w:val="0"/>
+        <w:spacing w:after="150" w:line="240" w:lineRule="auto"/>
+        <w:rPr>
+          <w:rFonts w:ascii="Consolas" w:eastAsia="Times New Roman" w:hAnsi="Consolas" w:cs="Courier New"/>
+          <w:color w:val="333333"/>
+          <w:sz w:val="20"/>
+          <w:szCs w:val="20"/>
+        </w:rPr>
+      </w:pPr>
+      <w:r>
+        <w:rPr>
+          <w:rFonts w:ascii="Consolas" w:eastAsia="Times New Roman" w:hAnsi="Consolas" w:cs="Courier New"/>
+          <w:color w:val="333333"/>
+          <w:sz w:val="20"/>
+          <w:szCs w:val="20"/>
+        </w:rPr>
+        <w:t xml:space="preserve">  },</w:t>
+      </w:r>
+    </w:p>
+    <w:p>
+      <w:pPr>
+        <w:pBdr>
+          <w:top w:val="single" w:sz="6" w:space="6" w:color="E1E1E8"/>
+          <w:left w:val="single" w:sz="6" w:space="6" w:color="E1E1E8"/>
+          <w:bottom w:val="single" w:sz="6" w:space="6" w:color="E1E1E8"/>
+          <w:right w:val="single" w:sz="6" w:space="6" w:color="E1E1E8"/>
+        </w:pBdr>
+        <w:shd w:val="clear" w:color="auto" w:fill="F7F7F9"/>
+        <w:tabs>
+          <w:tab w:val="left" w:pos="916"/>
+          <w:tab w:val="left" w:pos="1832"/>
+          <w:tab w:val="left" w:pos="2748"/>
+          <w:tab w:val="left" w:pos="3664"/>
+          <w:tab w:val="left" w:pos="4580"/>
+          <w:tab w:val="left" w:pos="5496"/>
+          <w:tab w:val="left" w:pos="6412"/>
+          <w:tab w:val="left" w:pos="7328"/>
+          <w:tab w:val="left" w:pos="8244"/>
+          <w:tab w:val="left" w:pos="9160"/>
+          <w:tab w:val="left" w:pos="10076"/>
+          <w:tab w:val="left" w:pos="10992"/>
+          <w:tab w:val="left" w:pos="11908"/>
+          <w:tab w:val="left" w:pos="12824"/>
+          <w:tab w:val="left" w:pos="13740"/>
+          <w:tab w:val="left" w:pos="14656"/>
+        </w:tabs>
+        <w:wordWrap w:val="0"/>
+        <w:spacing w:after="150" w:line="240" w:lineRule="auto"/>
+        <w:rPr>
+          <w:rFonts w:ascii="Consolas" w:eastAsia="Times New Roman" w:hAnsi="Consolas" w:cs="Courier New"/>
+          <w:color w:val="333333"/>
+          <w:sz w:val="20"/>
+          <w:szCs w:val="20"/>
+        </w:rPr>
+      </w:pPr>
+      <w:r>
+        <w:rPr>
+          <w:rFonts w:ascii="Consolas" w:eastAsia="Times New Roman" w:hAnsi="Consolas" w:cs="Courier New"/>
+          <w:color w:val="333333"/>
+          <w:sz w:val="20"/>
+          <w:szCs w:val="20"/>
+        </w:rPr>
+        <w:t xml:space="preserve">  {</w:t>
+      </w:r>
+    </w:p>
+    <w:p>
+      <w:pPr>
+        <w:pBdr>
+          <w:top w:val="single" w:sz="6" w:space="6" w:color="E1E1E8"/>
+          <w:left w:val="single" w:sz="6" w:space="6" w:color="E1E1E8"/>
+          <w:bottom w:val="single" w:sz="6" w:space="6" w:color="E1E1E8"/>
+          <w:right w:val="single" w:sz="6" w:space="6" w:color="E1E1E8"/>
+        </w:pBdr>
+        <w:shd w:val="clear" w:color="auto" w:fill="F7F7F9"/>
+        <w:tabs>
+          <w:tab w:val="left" w:pos="916"/>
+          <w:tab w:val="left" w:pos="1832"/>
+          <w:tab w:val="left" w:pos="2748"/>
+          <w:tab w:val="left" w:pos="3664"/>
+          <w:tab w:val="left" w:pos="4580"/>
+          <w:tab w:val="left" w:pos="5496"/>
+          <w:tab w:val="left" w:pos="6412"/>
+          <w:tab w:val="left" w:pos="7328"/>
+          <w:tab w:val="left" w:pos="8244"/>
+          <w:tab w:val="left" w:pos="9160"/>
+          <w:tab w:val="left" w:pos="10076"/>
+          <w:tab w:val="left" w:pos="10992"/>
+          <w:tab w:val="left" w:pos="11908"/>
+          <w:tab w:val="left" w:pos="12824"/>
+          <w:tab w:val="left" w:pos="13740"/>
+          <w:tab w:val="left" w:pos="14656"/>
+        </w:tabs>
+        <w:wordWrap w:val="0"/>
+        <w:spacing w:after="150" w:line="240" w:lineRule="auto"/>
+        <w:rPr>
+          <w:rFonts w:ascii="Consolas" w:eastAsia="Times New Roman" w:hAnsi="Consolas" w:cs="Courier New"/>
+          <w:color w:val="333333"/>
+          <w:sz w:val="20"/>
+          <w:szCs w:val="20"/>
+        </w:rPr>
+      </w:pPr>
+      <w:r>
+        <w:rPr>
+          <w:rFonts w:ascii="Consolas" w:eastAsia="Times New Roman" w:hAnsi="Consolas" w:cs="Courier New"/>
+          <w:color w:val="333333"/>
+          <w:sz w:val="20"/>
+          <w:szCs w:val="20"/>
+        </w:rPr>
+        <w:t xml:space="preserve">    "msgRefInfo": "B4000917",</w:t>
+      </w:r>
+    </w:p>
+    <w:p>
+      <w:pPr>
+        <w:pBdr>
+          <w:top w:val="single" w:sz="6" w:space="6" w:color="E1E1E8"/>
+          <w:left w:val="single" w:sz="6" w:space="6" w:color="E1E1E8"/>
+          <w:bottom w:val="single" w:sz="6" w:space="6" w:color="E1E1E8"/>
+          <w:right w:val="single" w:sz="6" w:space="6" w:color="E1E1E8"/>
+        </w:pBdr>
+        <w:shd w:val="clear" w:color="auto" w:fill="F7F7F9"/>
+        <w:tabs>
+          <w:tab w:val="left" w:pos="916"/>
+          <w:tab w:val="left" w:pos="1832"/>
+          <w:tab w:val="left" w:pos="2748"/>
+          <w:tab w:val="left" w:pos="3664"/>
+          <w:tab w:val="left" w:pos="4580"/>
+          <w:tab w:val="left" w:pos="5496"/>
+          <w:tab w:val="left" w:pos="6412"/>
+          <w:tab w:val="left" w:pos="7328"/>
+          <w:tab w:val="left" w:pos="8244"/>
+          <w:tab w:val="left" w:pos="9160"/>
+          <w:tab w:val="left" w:pos="10076"/>
+          <w:tab w:val="left" w:pos="10992"/>
+          <w:tab w:val="left" w:pos="11908"/>
+          <w:tab w:val="left" w:pos="12824"/>
+          <w:tab w:val="left" w:pos="13740"/>
+          <w:tab w:val="left" w:pos="14656"/>
+        </w:tabs>
+        <w:wordWrap w:val="0"/>
+        <w:spacing w:after="150" w:line="240" w:lineRule="auto"/>
+        <w:rPr>
+          <w:rFonts w:ascii="Consolas" w:eastAsia="Times New Roman" w:hAnsi="Consolas" w:cs="Courier New"/>
+          <w:color w:val="333333"/>
+          <w:sz w:val="20"/>
+          <w:szCs w:val="20"/>
+        </w:rPr>
+      </w:pPr>
+      <w:r>
+        <w:rPr>
+          <w:rFonts w:ascii="Consolas" w:eastAsia="Times New Roman" w:hAnsi="Consolas" w:cs="Courier New"/>
+          <w:color w:val="333333"/>
+          <w:sz w:val="20"/>
+          <w:szCs w:val="20"/>
+        </w:rPr>
+        <w:t xml:space="preserve">    "msgDat": "2014-02-13",</w:t>
+      </w:r>
+    </w:p>
+    <w:p>
+      <w:pPr>
+        <w:pBdr>
+          <w:top w:val="single" w:sz="6" w:space="6" w:color="E1E1E8"/>
+          <w:left w:val="single" w:sz="6" w:space="6" w:color="E1E1E8"/>
+          <w:bottom w:val="single" w:sz="6" w:space="6" w:color="E1E1E8"/>
+          <w:right w:val="single" w:sz="6" w:space="6" w:color="E1E1E8"/>
+        </w:pBdr>
+        <w:shd w:val="clear" w:color="auto" w:fill="F7F7F9"/>
+        <w:tabs>
+          <w:tab w:val="left" w:pos="916"/>
+          <w:tab w:val="left" w:pos="1832"/>
+          <w:tab w:val="left" w:pos="2748"/>
+          <w:tab w:val="left" w:pos="3664"/>
+          <w:tab w:val="left" w:pos="4580"/>
+          <w:tab w:val="left" w:pos="5496"/>
+          <w:tab w:val="left" w:pos="6412"/>
+          <w:tab w:val="left" w:pos="7328"/>
+          <w:tab w:val="left" w:pos="8244"/>
+          <w:tab w:val="left" w:pos="9160"/>
+          <w:tab w:val="left" w:pos="10076"/>
+          <w:tab w:val="left" w:pos="10992"/>
+          <w:tab w:val="left" w:pos="11908"/>
+          <w:tab w:val="left" w:pos="12824"/>
+          <w:tab w:val="left" w:pos="13740"/>
+          <w:tab w:val="left" w:pos="14656"/>
+        </w:tabs>
+        <w:wordWrap w:val="0"/>
+        <w:spacing w:after="150" w:line="240" w:lineRule="auto"/>
+        <w:rPr>
+          <w:rFonts w:ascii="Consolas" w:eastAsia="Times New Roman" w:hAnsi="Consolas" w:cs="Courier New"/>
+          <w:color w:val="333333"/>
+          <w:sz w:val="20"/>
+          <w:szCs w:val="20"/>
+        </w:rPr>
+      </w:pPr>
+      <w:r>
+        <w:rPr>
+          <w:rFonts w:ascii="Consolas" w:eastAsia="Times New Roman" w:hAnsi="Consolas" w:cs="Courier New"/>
+          <w:color w:val="333333"/>
+          <w:sz w:val="20"/>
+          <w:szCs w:val="20"/>
+        </w:rPr>
+        <w:t xml:space="preserve">    "msgFrom": "VECHEVA1 IVELINA CLIENT",</w:t>
+      </w:r>
+    </w:p>
+    <w:p>
+      <w:pPr>
+        <w:pBdr>
+          <w:top w:val="single" w:sz="6" w:space="6" w:color="E1E1E8"/>
+          <w:left w:val="single" w:sz="6" w:space="6" w:color="E1E1E8"/>
+          <w:bottom w:val="single" w:sz="6" w:space="6" w:color="E1E1E8"/>
+          <w:right w:val="single" w:sz="6" w:space="6" w:color="E1E1E8"/>
+        </w:pBdr>
+        <w:shd w:val="clear" w:color="auto" w:fill="F7F7F9"/>
+        <w:tabs>
+          <w:tab w:val="left" w:pos="916"/>
+          <w:tab w:val="left" w:pos="1832"/>
+          <w:tab w:val="left" w:pos="2748"/>
+          <w:tab w:val="left" w:pos="3664"/>
+          <w:tab w:val="left" w:pos="4580"/>
+          <w:tab w:val="left" w:pos="5496"/>
+          <w:tab w:val="left" w:pos="6412"/>
+          <w:tab w:val="left" w:pos="7328"/>
+          <w:tab w:val="left" w:pos="8244"/>
+          <w:tab w:val="left" w:pos="9160"/>
+          <w:tab w:val="left" w:pos="10076"/>
+          <w:tab w:val="left" w:pos="10992"/>
+          <w:tab w:val="left" w:pos="11908"/>
+          <w:tab w:val="left" w:pos="12824"/>
+          <w:tab w:val="left" w:pos="13740"/>
+          <w:tab w:val="left" w:pos="14656"/>
+        </w:tabs>
+        <w:wordWrap w:val="0"/>
+        <w:spacing w:after="150" w:line="240" w:lineRule="auto"/>
+        <w:rPr>
+          <w:rFonts w:ascii="Consolas" w:eastAsia="Times New Roman" w:hAnsi="Consolas" w:cs="Courier New"/>
+          <w:color w:val="333333"/>
+          <w:sz w:val="20"/>
+          <w:szCs w:val="20"/>
+        </w:rPr>
+      </w:pPr>
+      <w:r>
+        <w:rPr>
+          <w:rFonts w:ascii="Consolas" w:eastAsia="Times New Roman" w:hAnsi="Consolas" w:cs="Courier New"/>
+          <w:color w:val="333333"/>
+          <w:sz w:val="20"/>
+          <w:szCs w:val="20"/>
+        </w:rPr>
+        <w:t xml:space="preserve">    "msgTo": "ALISSA ALISSA",</w:t>
+      </w:r>
+    </w:p>
+    <w:p>
+      <w:pPr>
+        <w:pBdr>
+          <w:top w:val="single" w:sz="6" w:space="6" w:color="E1E1E8"/>
+          <w:left w:val="single" w:sz="6" w:space="6" w:color="E1E1E8"/>
+          <w:bottom w:val="single" w:sz="6" w:space="6" w:color="E1E1E8"/>
+          <w:right w:val="single" w:sz="6" w:space="6" w:color="E1E1E8"/>
+        </w:pBdr>
+        <w:shd w:val="clear" w:color="auto" w:fill="F7F7F9"/>
+        <w:tabs>
+          <w:tab w:val="left" w:pos="916"/>
+          <w:tab w:val="left" w:pos="1832"/>
+          <w:tab w:val="left" w:pos="2748"/>
+          <w:tab w:val="left" w:pos="3664"/>
+          <w:tab w:val="left" w:pos="4580"/>
+          <w:tab w:val="left" w:pos="5496"/>
+          <w:tab w:val="left" w:pos="6412"/>
+          <w:tab w:val="left" w:pos="7328"/>
+          <w:tab w:val="left" w:pos="8244"/>
+          <w:tab w:val="left" w:pos="9160"/>
+          <w:tab w:val="left" w:pos="10076"/>
+          <w:tab w:val="left" w:pos="10992"/>
+          <w:tab w:val="left" w:pos="11908"/>
+          <w:tab w:val="left" w:pos="12824"/>
+          <w:tab w:val="left" w:pos="13740"/>
+          <w:tab w:val="left" w:pos="14656"/>
+        </w:tabs>
+        <w:wordWrap w:val="0"/>
+        <w:spacing w:after="150" w:line="240" w:lineRule="auto"/>
+        <w:rPr>
+          <w:rFonts w:ascii="Consolas" w:eastAsia="Times New Roman" w:hAnsi="Consolas" w:cs="Courier New"/>
+          <w:color w:val="333333"/>
+          <w:sz w:val="20"/>
+          <w:szCs w:val="20"/>
+        </w:rPr>
+      </w:pPr>
+      <w:r>
+        <w:rPr>
+          <w:rFonts w:ascii="Consolas" w:eastAsia="Times New Roman" w:hAnsi="Consolas" w:cs="Courier New"/>
+          <w:color w:val="333333"/>
+          <w:sz w:val="20"/>
+          <w:szCs w:val="20"/>
+        </w:rPr>
+        <w:lastRenderedPageBreak/>
+        <w:t xml:space="preserve">    "msgSubject": "Message from Customer",</w:t>
+      </w:r>
+    </w:p>
+    <w:p>
+      <w:pPr>
+        <w:pBdr>
+          <w:top w:val="single" w:sz="6" w:space="6" w:color="E1E1E8"/>
+          <w:left w:val="single" w:sz="6" w:space="6" w:color="E1E1E8"/>
+          <w:bottom w:val="single" w:sz="6" w:space="6" w:color="E1E1E8"/>
+          <w:right w:val="single" w:sz="6" w:space="6" w:color="E1E1E8"/>
+        </w:pBdr>
+        <w:shd w:val="clear" w:color="auto" w:fill="F7F7F9"/>
+        <w:tabs>
+          <w:tab w:val="left" w:pos="916"/>
+          <w:tab w:val="left" w:pos="1832"/>
+          <w:tab w:val="left" w:pos="2748"/>
+          <w:tab w:val="left" w:pos="3664"/>
+          <w:tab w:val="left" w:pos="4580"/>
+          <w:tab w:val="left" w:pos="5496"/>
+          <w:tab w:val="left" w:pos="6412"/>
+          <w:tab w:val="left" w:pos="7328"/>
+          <w:tab w:val="left" w:pos="8244"/>
+          <w:tab w:val="left" w:pos="9160"/>
+          <w:tab w:val="left" w:pos="10076"/>
+          <w:tab w:val="left" w:pos="10992"/>
+          <w:tab w:val="left" w:pos="11908"/>
+          <w:tab w:val="left" w:pos="12824"/>
+          <w:tab w:val="left" w:pos="13740"/>
+          <w:tab w:val="left" w:pos="14656"/>
+        </w:tabs>
+        <w:wordWrap w:val="0"/>
+        <w:spacing w:after="150" w:line="240" w:lineRule="auto"/>
+        <w:rPr>
+          <w:rFonts w:ascii="Consolas" w:eastAsia="Times New Roman" w:hAnsi="Consolas" w:cs="Courier New"/>
+          <w:color w:val="333333"/>
+          <w:sz w:val="20"/>
+          <w:szCs w:val="20"/>
+        </w:rPr>
+      </w:pPr>
+      <w:r>
+        <w:rPr>
+          <w:rFonts w:ascii="Consolas" w:eastAsia="Times New Roman" w:hAnsi="Consolas" w:cs="Courier New"/>
+          <w:color w:val="333333"/>
+          <w:sz w:val="20"/>
+          <w:szCs w:val="20"/>
+        </w:rPr>
+        <w:t xml:space="preserve">    "msgStatus": "N|N|N|A|A",</w:t>
+      </w:r>
+    </w:p>
+    <w:p>
+      <w:pPr>
+        <w:pBdr>
+          <w:top w:val="single" w:sz="6" w:space="6" w:color="E1E1E8"/>
+          <w:left w:val="single" w:sz="6" w:space="6" w:color="E1E1E8"/>
+          <w:bottom w:val="single" w:sz="6" w:space="6" w:color="E1E1E8"/>
+          <w:right w:val="single" w:sz="6" w:space="6" w:color="E1E1E8"/>
+        </w:pBdr>
+        <w:shd w:val="clear" w:color="auto" w:fill="F7F7F9"/>
+        <w:tabs>
+          <w:tab w:val="left" w:pos="916"/>
+          <w:tab w:val="left" w:pos="1832"/>
+          <w:tab w:val="left" w:pos="2748"/>
+          <w:tab w:val="left" w:pos="3664"/>
+          <w:tab w:val="left" w:pos="4580"/>
+          <w:tab w:val="left" w:pos="5496"/>
+          <w:tab w:val="left" w:pos="6412"/>
+          <w:tab w:val="left" w:pos="7328"/>
+          <w:tab w:val="left" w:pos="8244"/>
+          <w:tab w:val="left" w:pos="9160"/>
+          <w:tab w:val="left" w:pos="10076"/>
+          <w:tab w:val="left" w:pos="10992"/>
+          <w:tab w:val="left" w:pos="11908"/>
+          <w:tab w:val="left" w:pos="12824"/>
+          <w:tab w:val="left" w:pos="13740"/>
+          <w:tab w:val="left" w:pos="14656"/>
+        </w:tabs>
+        <w:wordWrap w:val="0"/>
+        <w:spacing w:after="150" w:line="240" w:lineRule="auto"/>
+        <w:rPr>
+          <w:rFonts w:ascii="Consolas" w:eastAsia="Times New Roman" w:hAnsi="Consolas" w:cs="Courier New"/>
+          <w:color w:val="333333"/>
+          <w:sz w:val="20"/>
+          <w:szCs w:val="20"/>
+        </w:rPr>
+      </w:pPr>
+      <w:r>
+        <w:rPr>
+          <w:rFonts w:ascii="Consolas" w:eastAsia="Times New Roman" w:hAnsi="Consolas" w:cs="Courier New"/>
+          <w:color w:val="333333"/>
+          <w:sz w:val="20"/>
+          <w:szCs w:val="20"/>
+        </w:rPr>
+        <w:t xml:space="preserve">    "casExRef": null,</w:t>
+      </w:r>
+    </w:p>
+    <w:p>
+      <w:pPr>
+        <w:pBdr>
+          <w:top w:val="single" w:sz="6" w:space="6" w:color="E1E1E8"/>
+          <w:left w:val="single" w:sz="6" w:space="6" w:color="E1E1E8"/>
+          <w:bottom w:val="single" w:sz="6" w:space="6" w:color="E1E1E8"/>
+          <w:right w:val="single" w:sz="6" w:space="6" w:color="E1E1E8"/>
+        </w:pBdr>
+        <w:shd w:val="clear" w:color="auto" w:fill="F7F7F9"/>
+        <w:tabs>
+          <w:tab w:val="left" w:pos="916"/>
+          <w:tab w:val="left" w:pos="1832"/>
+          <w:tab w:val="left" w:pos="2748"/>
+          <w:tab w:val="left" w:pos="3664"/>
+          <w:tab w:val="left" w:pos="4580"/>
+          <w:tab w:val="left" w:pos="5496"/>
+          <w:tab w:val="left" w:pos="6412"/>
+          <w:tab w:val="left" w:pos="7328"/>
+          <w:tab w:val="left" w:pos="8244"/>
+          <w:tab w:val="left" w:pos="9160"/>
+          <w:tab w:val="left" w:pos="10076"/>
+          <w:tab w:val="left" w:pos="10992"/>
+          <w:tab w:val="left" w:pos="11908"/>
+          <w:tab w:val="left" w:pos="12824"/>
+          <w:tab w:val="left" w:pos="13740"/>
+          <w:tab w:val="left" w:pos="14656"/>
+        </w:tabs>
+        <w:wordWrap w:val="0"/>
+        <w:spacing w:after="150" w:line="240" w:lineRule="auto"/>
+        <w:rPr>
+          <w:rFonts w:ascii="Consolas" w:eastAsia="Times New Roman" w:hAnsi="Consolas" w:cs="Courier New"/>
+          <w:color w:val="333333"/>
+          <w:sz w:val="20"/>
+          <w:szCs w:val="20"/>
+        </w:rPr>
+      </w:pPr>
+      <w:r>
+        <w:rPr>
+          <w:rFonts w:ascii="Consolas" w:eastAsia="Times New Roman" w:hAnsi="Consolas" w:cs="Courier New"/>
+          <w:color w:val="333333"/>
+          <w:sz w:val="20"/>
+          <w:szCs w:val="20"/>
+        </w:rPr>
+        <w:t xml:space="preserve">    "casRef": "1402120013",</w:t>
+      </w:r>
+    </w:p>
+    <w:p>
+      <w:pPr>
+        <w:pBdr>
+          <w:top w:val="single" w:sz="6" w:space="6" w:color="E1E1E8"/>
+          <w:left w:val="single" w:sz="6" w:space="6" w:color="E1E1E8"/>
+          <w:bottom w:val="single" w:sz="6" w:space="6" w:color="E1E1E8"/>
+          <w:right w:val="single" w:sz="6" w:space="6" w:color="E1E1E8"/>
+        </w:pBdr>
+        <w:shd w:val="clear" w:color="auto" w:fill="F7F7F9"/>
+        <w:tabs>
+          <w:tab w:val="left" w:pos="916"/>
+          <w:tab w:val="left" w:pos="1832"/>
+          <w:tab w:val="left" w:pos="2748"/>
+          <w:tab w:val="left" w:pos="3664"/>
+          <w:tab w:val="left" w:pos="4580"/>
+          <w:tab w:val="left" w:pos="5496"/>
+          <w:tab w:val="left" w:pos="6412"/>
+          <w:tab w:val="left" w:pos="7328"/>
+          <w:tab w:val="left" w:pos="8244"/>
+          <w:tab w:val="left" w:pos="9160"/>
+          <w:tab w:val="left" w:pos="10076"/>
+          <w:tab w:val="left" w:pos="10992"/>
+          <w:tab w:val="left" w:pos="11908"/>
+          <w:tab w:val="left" w:pos="12824"/>
+          <w:tab w:val="left" w:pos="13740"/>
+          <w:tab w:val="left" w:pos="14656"/>
+        </w:tabs>
+        <w:wordWrap w:val="0"/>
+        <w:spacing w:after="150" w:line="240" w:lineRule="auto"/>
+        <w:rPr>
+          <w:rFonts w:ascii="Consolas" w:eastAsia="Times New Roman" w:hAnsi="Consolas" w:cs="Courier New"/>
+          <w:color w:val="333333"/>
+          <w:sz w:val="20"/>
+          <w:szCs w:val="20"/>
+        </w:rPr>
+      </w:pPr>
+      <w:r>
+        <w:rPr>
+          <w:rFonts w:ascii="Consolas" w:eastAsia="Times New Roman" w:hAnsi="Consolas" w:cs="Courier New"/>
+          <w:color w:val="333333"/>
+          <w:sz w:val="20"/>
+          <w:szCs w:val="20"/>
+        </w:rPr>
+        <w:t xml:space="preserve">    "dbName": "DB BRA 1 %",</w:t>
+      </w:r>
+    </w:p>
+    <w:p>
+      <w:pPr>
+        <w:pBdr>
+          <w:top w:val="single" w:sz="6" w:space="6" w:color="E1E1E8"/>
+          <w:left w:val="single" w:sz="6" w:space="6" w:color="E1E1E8"/>
+          <w:bottom w:val="single" w:sz="6" w:space="6" w:color="E1E1E8"/>
+          <w:right w:val="single" w:sz="6" w:space="6" w:color="E1E1E8"/>
+        </w:pBdr>
+        <w:shd w:val="clear" w:color="auto" w:fill="F7F7F9"/>
+        <w:tabs>
+          <w:tab w:val="left" w:pos="916"/>
+          <w:tab w:val="left" w:pos="1832"/>
+          <w:tab w:val="left" w:pos="2748"/>
+          <w:tab w:val="left" w:pos="3664"/>
+          <w:tab w:val="left" w:pos="4580"/>
+          <w:tab w:val="left" w:pos="5496"/>
+          <w:tab w:val="left" w:pos="6412"/>
+          <w:tab w:val="left" w:pos="7328"/>
+          <w:tab w:val="left" w:pos="8244"/>
+          <w:tab w:val="left" w:pos="9160"/>
+          <w:tab w:val="left" w:pos="10076"/>
+          <w:tab w:val="left" w:pos="10992"/>
+          <w:tab w:val="left" w:pos="11908"/>
+          <w:tab w:val="left" w:pos="12824"/>
+          <w:tab w:val="left" w:pos="13740"/>
+          <w:tab w:val="left" w:pos="14656"/>
+        </w:tabs>
+        <w:wordWrap w:val="0"/>
+        <w:spacing w:after="150" w:line="240" w:lineRule="auto"/>
+        <w:rPr>
+          <w:rFonts w:ascii="Consolas" w:eastAsia="Times New Roman" w:hAnsi="Consolas" w:cs="Courier New"/>
+          <w:color w:val="333333"/>
+          <w:sz w:val="20"/>
+          <w:szCs w:val="20"/>
+        </w:rPr>
+      </w:pPr>
+      <w:r>
+        <w:rPr>
+          <w:rFonts w:ascii="Consolas" w:eastAsia="Times New Roman" w:hAnsi="Consolas" w:cs="Courier New"/>
+          <w:color w:val="333333"/>
+          <w:sz w:val="20"/>
+          <w:szCs w:val="20"/>
+        </w:rPr>
+        <w:t xml:space="preserve">    "creditorName": " E.G.W.M. VERSLEIJEN - HOUTAPPELS, GEB.: 04-11-1984 H/O HANDELSONDERNEMING EN INSTALLATIEBEDRIJF HOUTAPPELS"</w:t>
+      </w:r>
+    </w:p>
+    <w:p>
+      <w:pPr>
+        <w:pBdr>
+          <w:top w:val="single" w:sz="6" w:space="6" w:color="E1E1E8"/>
+          <w:left w:val="single" w:sz="6" w:space="6" w:color="E1E1E8"/>
+          <w:bottom w:val="single" w:sz="6" w:space="6" w:color="E1E1E8"/>
+          <w:right w:val="single" w:sz="6" w:space="6" w:color="E1E1E8"/>
+        </w:pBdr>
+        <w:shd w:val="clear" w:color="auto" w:fill="F7F7F9"/>
+        <w:tabs>
+          <w:tab w:val="left" w:pos="916"/>
+          <w:tab w:val="left" w:pos="1832"/>
+          <w:tab w:val="left" w:pos="2748"/>
+          <w:tab w:val="left" w:pos="3664"/>
+          <w:tab w:val="left" w:pos="4580"/>
+          <w:tab w:val="left" w:pos="5496"/>
+          <w:tab w:val="left" w:pos="6412"/>
+          <w:tab w:val="left" w:pos="7328"/>
+          <w:tab w:val="left" w:pos="8244"/>
+          <w:tab w:val="left" w:pos="9160"/>
+          <w:tab w:val="left" w:pos="10076"/>
+          <w:tab w:val="left" w:pos="10992"/>
+          <w:tab w:val="left" w:pos="11908"/>
+          <w:tab w:val="left" w:pos="12824"/>
+          <w:tab w:val="left" w:pos="13740"/>
+          <w:tab w:val="left" w:pos="14656"/>
+        </w:tabs>
+        <w:wordWrap w:val="0"/>
+        <w:spacing w:after="150" w:line="240" w:lineRule="auto"/>
+        <w:rPr>
+          <w:rFonts w:ascii="Consolas" w:eastAsia="Times New Roman" w:hAnsi="Consolas" w:cs="Courier New"/>
+          <w:color w:val="333333"/>
+          <w:sz w:val="20"/>
+          <w:szCs w:val="20"/>
+        </w:rPr>
+      </w:pPr>
+      <w:r>
+        <w:rPr>
+          <w:rFonts w:ascii="Consolas" w:eastAsia="Times New Roman" w:hAnsi="Consolas" w:cs="Courier New"/>
+          <w:color w:val="333333"/>
+          <w:sz w:val="20"/>
+          <w:szCs w:val="20"/>
+        </w:rPr>
+        <w:t xml:space="preserve">  },</w:t>
+      </w:r>
+    </w:p>
+    <w:p>
+      <w:pPr>
+        <w:pBdr>
+          <w:top w:val="single" w:sz="6" w:space="6" w:color="E1E1E8"/>
+          <w:left w:val="single" w:sz="6" w:space="6" w:color="E1E1E8"/>
+          <w:bottom w:val="single" w:sz="6" w:space="6" w:color="E1E1E8"/>
+          <w:right w:val="single" w:sz="6" w:space="6" w:color="E1E1E8"/>
+        </w:pBdr>
+        <w:shd w:val="clear" w:color="auto" w:fill="F7F7F9"/>
+        <w:tabs>
+          <w:tab w:val="left" w:pos="916"/>
+          <w:tab w:val="left" w:pos="1832"/>
+          <w:tab w:val="left" w:pos="2748"/>
+          <w:tab w:val="left" w:pos="3664"/>
+          <w:tab w:val="left" w:pos="4580"/>
+          <w:tab w:val="left" w:pos="5496"/>
+          <w:tab w:val="left" w:pos="6412"/>
+          <w:tab w:val="left" w:pos="7328"/>
+          <w:tab w:val="left" w:pos="8244"/>
+          <w:tab w:val="left" w:pos="9160"/>
+          <w:tab w:val="left" w:pos="10076"/>
+          <w:tab w:val="left" w:pos="10992"/>
+          <w:tab w:val="left" w:pos="11908"/>
+          <w:tab w:val="left" w:pos="12824"/>
+          <w:tab w:val="left" w:pos="13740"/>
+          <w:tab w:val="left" w:pos="14656"/>
+        </w:tabs>
+        <w:wordWrap w:val="0"/>
+        <w:spacing w:after="150" w:line="240" w:lineRule="auto"/>
+        <w:rPr>
+          <w:rFonts w:ascii="Consolas" w:eastAsia="Times New Roman" w:hAnsi="Consolas" w:cs="Courier New"/>
+          <w:color w:val="333333"/>
+          <w:sz w:val="20"/>
+          <w:szCs w:val="20"/>
+        </w:rPr>
+      </w:pPr>
+      <w:r>
+        <w:rPr>
+          <w:rFonts w:ascii="Consolas" w:eastAsia="Times New Roman" w:hAnsi="Consolas" w:cs="Courier New"/>
+          <w:color w:val="333333"/>
+          <w:sz w:val="20"/>
+          <w:szCs w:val="20"/>
+        </w:rPr>
+        <w:t xml:space="preserve">  {</w:t>
+      </w:r>
+    </w:p>
+    <w:p>
+      <w:pPr>
+        <w:pBdr>
+          <w:top w:val="single" w:sz="6" w:space="6" w:color="E1E1E8"/>
+          <w:left w:val="single" w:sz="6" w:space="6" w:color="E1E1E8"/>
+          <w:bottom w:val="single" w:sz="6" w:space="6" w:color="E1E1E8"/>
+          <w:right w:val="single" w:sz="6" w:space="6" w:color="E1E1E8"/>
+        </w:pBdr>
+        <w:shd w:val="clear" w:color="auto" w:fill="F7F7F9"/>
+        <w:tabs>
+          <w:tab w:val="left" w:pos="916"/>
+          <w:tab w:val="left" w:pos="1832"/>
+          <w:tab w:val="left" w:pos="2748"/>
+          <w:tab w:val="left" w:pos="3664"/>
+          <w:tab w:val="left" w:pos="4580"/>
+          <w:tab w:val="left" w:pos="5496"/>
+          <w:tab w:val="left" w:pos="6412"/>
+          <w:tab w:val="left" w:pos="7328"/>
+          <w:tab w:val="left" w:pos="8244"/>
+          <w:tab w:val="left" w:pos="9160"/>
+          <w:tab w:val="left" w:pos="10076"/>
+          <w:tab w:val="left" w:pos="10992"/>
+          <w:tab w:val="left" w:pos="11908"/>
+          <w:tab w:val="left" w:pos="12824"/>
+          <w:tab w:val="left" w:pos="13740"/>
+          <w:tab w:val="left" w:pos="14656"/>
+        </w:tabs>
+        <w:wordWrap w:val="0"/>
+        <w:spacing w:after="150" w:line="240" w:lineRule="auto"/>
+        <w:rPr>
+          <w:rFonts w:ascii="Consolas" w:eastAsia="Times New Roman" w:hAnsi="Consolas" w:cs="Courier New"/>
+          <w:color w:val="333333"/>
+          <w:sz w:val="20"/>
+          <w:szCs w:val="20"/>
+        </w:rPr>
+      </w:pPr>
+      <w:r>
+        <w:rPr>
+          <w:rFonts w:ascii="Consolas" w:eastAsia="Times New Roman" w:hAnsi="Consolas" w:cs="Courier New"/>
+          <w:color w:val="333333"/>
+          <w:sz w:val="20"/>
+          <w:szCs w:val="20"/>
+        </w:rPr>
+        <w:t xml:space="preserve">    "msgRefInfo": "B4000915",</w:t>
+      </w:r>
+    </w:p>
+    <w:p>
+      <w:pPr>
+        <w:pBdr>
+          <w:top w:val="single" w:sz="6" w:space="6" w:color="E1E1E8"/>
+          <w:left w:val="single" w:sz="6" w:space="6" w:color="E1E1E8"/>
+          <w:bottom w:val="single" w:sz="6" w:space="6" w:color="E1E1E8"/>
+          <w:right w:val="single" w:sz="6" w:space="6" w:color="E1E1E8"/>
+        </w:pBdr>
+        <w:shd w:val="clear" w:color="auto" w:fill="F7F7F9"/>
+        <w:tabs>
+          <w:tab w:val="left" w:pos="916"/>
+          <w:tab w:val="left" w:pos="1832"/>
+          <w:tab w:val="left" w:pos="2748"/>
+          <w:tab w:val="left" w:pos="3664"/>
+          <w:tab w:val="left" w:pos="4580"/>
+          <w:tab w:val="left" w:pos="5496"/>
+          <w:tab w:val="left" w:pos="6412"/>
+          <w:tab w:val="left" w:pos="7328"/>
+          <w:tab w:val="left" w:pos="8244"/>
+          <w:tab w:val="left" w:pos="9160"/>
+          <w:tab w:val="left" w:pos="10076"/>
+          <w:tab w:val="left" w:pos="10992"/>
+          <w:tab w:val="left" w:pos="11908"/>
+          <w:tab w:val="left" w:pos="12824"/>
+          <w:tab w:val="left" w:pos="13740"/>
+          <w:tab w:val="left" w:pos="14656"/>
+        </w:tabs>
+        <w:wordWrap w:val="0"/>
+        <w:spacing w:after="150" w:line="240" w:lineRule="auto"/>
+        <w:rPr>
+          <w:rFonts w:ascii="Consolas" w:eastAsia="Times New Roman" w:hAnsi="Consolas" w:cs="Courier New"/>
+          <w:color w:val="333333"/>
+          <w:sz w:val="20"/>
+          <w:szCs w:val="20"/>
+        </w:rPr>
+      </w:pPr>
+      <w:r>
+        <w:rPr>
+          <w:rFonts w:ascii="Consolas" w:eastAsia="Times New Roman" w:hAnsi="Consolas" w:cs="Courier New"/>
+          <w:color w:val="333333"/>
+          <w:sz w:val="20"/>
+          <w:szCs w:val="20"/>
+        </w:rPr>
+        <w:t xml:space="preserve">    "msgDat": "2014-02-13",</w:t>
+      </w:r>
+    </w:p>
+    <w:p>
+      <w:pPr>
+        <w:pBdr>
+          <w:top w:val="single" w:sz="6" w:space="6" w:color="E1E1E8"/>
+          <w:left w:val="single" w:sz="6" w:space="6" w:color="E1E1E8"/>
+          <w:bottom w:val="single" w:sz="6" w:space="6" w:color="E1E1E8"/>
+          <w:right w:val="single" w:sz="6" w:space="6" w:color="E1E1E8"/>
+        </w:pBdr>
+        <w:shd w:val="clear" w:color="auto" w:fill="F7F7F9"/>
+        <w:tabs>
+          <w:tab w:val="left" w:pos="916"/>
+          <w:tab w:val="left" w:pos="1832"/>
+          <w:tab w:val="left" w:pos="2748"/>
+          <w:tab w:val="left" w:pos="3664"/>
+          <w:tab w:val="left" w:pos="4580"/>
+          <w:tab w:val="left" w:pos="5496"/>
+          <w:tab w:val="left" w:pos="6412"/>
+          <w:tab w:val="left" w:pos="7328"/>
+          <w:tab w:val="left" w:pos="8244"/>
+          <w:tab w:val="left" w:pos="9160"/>
+          <w:tab w:val="left" w:pos="10076"/>
+          <w:tab w:val="left" w:pos="10992"/>
+          <w:tab w:val="left" w:pos="11908"/>
+          <w:tab w:val="left" w:pos="12824"/>
+          <w:tab w:val="left" w:pos="13740"/>
+          <w:tab w:val="left" w:pos="14656"/>
+        </w:tabs>
+        <w:wordWrap w:val="0"/>
+        <w:spacing w:after="150" w:line="240" w:lineRule="auto"/>
+        <w:rPr>
+          <w:rFonts w:ascii="Consolas" w:eastAsia="Times New Roman" w:hAnsi="Consolas" w:cs="Courier New"/>
+          <w:color w:val="333333"/>
+          <w:sz w:val="20"/>
+          <w:szCs w:val="20"/>
+        </w:rPr>
+      </w:pPr>
+      <w:r>
+        <w:rPr>
+          <w:rFonts w:ascii="Consolas" w:eastAsia="Times New Roman" w:hAnsi="Consolas" w:cs="Courier New"/>
+          <w:color w:val="333333"/>
+          <w:sz w:val="20"/>
+          <w:szCs w:val="20"/>
+        </w:rPr>
+        <w:t xml:space="preserve">    "msgFrom": "VECHEVA1 IVELINA CLIENT",</w:t>
+      </w:r>
+    </w:p>
+    <w:p>
+      <w:pPr>
+        <w:pBdr>
+          <w:top w:val="single" w:sz="6" w:space="6" w:color="E1E1E8"/>
+          <w:left w:val="single" w:sz="6" w:space="6" w:color="E1E1E8"/>
+          <w:bottom w:val="single" w:sz="6" w:space="6" w:color="E1E1E8"/>
+          <w:right w:val="single" w:sz="6" w:space="6" w:color="E1E1E8"/>
+        </w:pBdr>
+        <w:shd w:val="clear" w:color="auto" w:fill="F7F7F9"/>
+        <w:tabs>
+          <w:tab w:val="left" w:pos="916"/>
+          <w:tab w:val="left" w:pos="1832"/>
+          <w:tab w:val="left" w:pos="2748"/>
+          <w:tab w:val="left" w:pos="3664"/>
+          <w:tab w:val="left" w:pos="4580"/>
+          <w:tab w:val="left" w:pos="5496"/>
+          <w:tab w:val="left" w:pos="6412"/>
+          <w:tab w:val="left" w:pos="7328"/>
+          <w:tab w:val="left" w:pos="8244"/>
+          <w:tab w:val="left" w:pos="9160"/>
+          <w:tab w:val="left" w:pos="10076"/>
+          <w:tab w:val="left" w:pos="10992"/>
+          <w:tab w:val="left" w:pos="11908"/>
+          <w:tab w:val="left" w:pos="12824"/>
+          <w:tab w:val="left" w:pos="13740"/>
+          <w:tab w:val="left" w:pos="14656"/>
+        </w:tabs>
+        <w:wordWrap w:val="0"/>
+        <w:spacing w:after="150" w:line="240" w:lineRule="auto"/>
+        <w:rPr>
+          <w:rFonts w:ascii="Consolas" w:eastAsia="Times New Roman" w:hAnsi="Consolas" w:cs="Courier New"/>
+          <w:color w:val="333333"/>
+          <w:sz w:val="20"/>
+          <w:szCs w:val="20"/>
+        </w:rPr>
+      </w:pPr>
+      <w:r>
+        <w:rPr>
+          <w:rFonts w:ascii="Consolas" w:eastAsia="Times New Roman" w:hAnsi="Consolas" w:cs="Courier New"/>
+          <w:color w:val="333333"/>
+          <w:sz w:val="20"/>
+          <w:szCs w:val="20"/>
+        </w:rPr>
+        <w:t xml:space="preserve">    "msgTo": "ALISSA ALISSA",</w:t>
+      </w:r>
+    </w:p>
+    <w:p>
+      <w:pPr>
+        <w:pBdr>
+          <w:top w:val="single" w:sz="6" w:space="6" w:color="E1E1E8"/>
+          <w:left w:val="single" w:sz="6" w:space="6" w:color="E1E1E8"/>
+          <w:bottom w:val="single" w:sz="6" w:space="6" w:color="E1E1E8"/>
+          <w:right w:val="single" w:sz="6" w:space="6" w:color="E1E1E8"/>
+        </w:pBdr>
+        <w:shd w:val="clear" w:color="auto" w:fill="F7F7F9"/>
+        <w:tabs>
+          <w:tab w:val="left" w:pos="916"/>
+          <w:tab w:val="left" w:pos="1832"/>
+          <w:tab w:val="left" w:pos="2748"/>
+          <w:tab w:val="left" w:pos="3664"/>
+          <w:tab w:val="left" w:pos="4580"/>
+          <w:tab w:val="left" w:pos="5496"/>
+          <w:tab w:val="left" w:pos="6412"/>
+          <w:tab w:val="left" w:pos="7328"/>
+          <w:tab w:val="left" w:pos="8244"/>
+          <w:tab w:val="left" w:pos="9160"/>
+          <w:tab w:val="left" w:pos="10076"/>
+          <w:tab w:val="left" w:pos="10992"/>
+          <w:tab w:val="left" w:pos="11908"/>
+          <w:tab w:val="left" w:pos="12824"/>
+          <w:tab w:val="left" w:pos="13740"/>
+          <w:tab w:val="left" w:pos="14656"/>
+        </w:tabs>
+        <w:wordWrap w:val="0"/>
+        <w:spacing w:after="150" w:line="240" w:lineRule="auto"/>
+        <w:rPr>
+          <w:rFonts w:ascii="Consolas" w:eastAsia="Times New Roman" w:hAnsi="Consolas" w:cs="Courier New"/>
+          <w:color w:val="333333"/>
+          <w:sz w:val="20"/>
+          <w:szCs w:val="20"/>
+        </w:rPr>
+      </w:pPr>
+      <w:r>
+        <w:rPr>
+          <w:rFonts w:ascii="Consolas" w:eastAsia="Times New Roman" w:hAnsi="Consolas" w:cs="Courier New"/>
+          <w:color w:val="333333"/>
+          <w:sz w:val="20"/>
+          <w:szCs w:val="20"/>
+        </w:rPr>
+        <w:t xml:space="preserve">    "msgSubject": "Message from Customer",</w:t>
+      </w:r>
+    </w:p>
+    <w:p>
+      <w:pPr>
+        <w:pBdr>
+          <w:top w:val="single" w:sz="6" w:space="6" w:color="E1E1E8"/>
+          <w:left w:val="single" w:sz="6" w:space="6" w:color="E1E1E8"/>
+          <w:bottom w:val="single" w:sz="6" w:space="6" w:color="E1E1E8"/>
+          <w:right w:val="single" w:sz="6" w:space="6" w:color="E1E1E8"/>
+        </w:pBdr>
+        <w:shd w:val="clear" w:color="auto" w:fill="F7F7F9"/>
+        <w:tabs>
+          <w:tab w:val="left" w:pos="916"/>
+          <w:tab w:val="left" w:pos="1832"/>
+          <w:tab w:val="left" w:pos="2748"/>
+          <w:tab w:val="left" w:pos="3664"/>
+          <w:tab w:val="left" w:pos="4580"/>
+          <w:tab w:val="left" w:pos="5496"/>
+          <w:tab w:val="left" w:pos="6412"/>
+          <w:tab w:val="left" w:pos="7328"/>
+          <w:tab w:val="left" w:pos="8244"/>
+          <w:tab w:val="left" w:pos="9160"/>
+          <w:tab w:val="left" w:pos="10076"/>
+          <w:tab w:val="left" w:pos="10992"/>
+          <w:tab w:val="left" w:pos="11908"/>
+          <w:tab w:val="left" w:pos="12824"/>
+          <w:tab w:val="left" w:pos="13740"/>
+          <w:tab w:val="left" w:pos="14656"/>
+        </w:tabs>
+        <w:wordWrap w:val="0"/>
+        <w:spacing w:after="150" w:line="240" w:lineRule="auto"/>
+        <w:rPr>
+          <w:rFonts w:ascii="Consolas" w:eastAsia="Times New Roman" w:hAnsi="Consolas" w:cs="Courier New"/>
+          <w:color w:val="333333"/>
+          <w:sz w:val="20"/>
+          <w:szCs w:val="20"/>
+        </w:rPr>
+      </w:pPr>
+      <w:r>
+        <w:rPr>
+          <w:rFonts w:ascii="Consolas" w:eastAsia="Times New Roman" w:hAnsi="Consolas" w:cs="Courier New"/>
+          <w:color w:val="333333"/>
+          <w:sz w:val="20"/>
+          <w:szCs w:val="20"/>
+        </w:rPr>
+        <w:t xml:space="preserve">    "msgStatus": "N|N|N|R|N",</w:t>
+      </w:r>
+    </w:p>
+    <w:p>
+      <w:pPr>
+        <w:pBdr>
+          <w:top w:val="single" w:sz="6" w:space="6" w:color="E1E1E8"/>
+          <w:left w:val="single" w:sz="6" w:space="6" w:color="E1E1E8"/>
+          <w:bottom w:val="single" w:sz="6" w:space="6" w:color="E1E1E8"/>
+          <w:right w:val="single" w:sz="6" w:space="6" w:color="E1E1E8"/>
+        </w:pBdr>
+        <w:shd w:val="clear" w:color="auto" w:fill="F7F7F9"/>
+        <w:tabs>
+          <w:tab w:val="left" w:pos="916"/>
+          <w:tab w:val="left" w:pos="1832"/>
+          <w:tab w:val="left" w:pos="2748"/>
+          <w:tab w:val="left" w:pos="3664"/>
+          <w:tab w:val="left" w:pos="4580"/>
+          <w:tab w:val="left" w:pos="5496"/>
+          <w:tab w:val="left" w:pos="6412"/>
+          <w:tab w:val="left" w:pos="7328"/>
+          <w:tab w:val="left" w:pos="8244"/>
+          <w:tab w:val="left" w:pos="9160"/>
+          <w:tab w:val="left" w:pos="10076"/>
+          <w:tab w:val="left" w:pos="10992"/>
+          <w:tab w:val="left" w:pos="11908"/>
+          <w:tab w:val="left" w:pos="12824"/>
+          <w:tab w:val="left" w:pos="13740"/>
+          <w:tab w:val="left" w:pos="14656"/>
+        </w:tabs>
+        <w:wordWrap w:val="0"/>
+        <w:spacing w:after="150" w:line="240" w:lineRule="auto"/>
+        <w:rPr>
+          <w:rFonts w:ascii="Consolas" w:eastAsia="Times New Roman" w:hAnsi="Consolas" w:cs="Courier New"/>
+          <w:color w:val="333333"/>
+          <w:sz w:val="20"/>
+          <w:szCs w:val="20"/>
+        </w:rPr>
+      </w:pPr>
+      <w:r>
+        <w:rPr>
+          <w:rFonts w:ascii="Consolas" w:eastAsia="Times New Roman" w:hAnsi="Consolas" w:cs="Courier New"/>
+          <w:color w:val="333333"/>
+          <w:sz w:val="20"/>
+          <w:szCs w:val="20"/>
+        </w:rPr>
+        <w:t xml:space="preserve">    "casExRef": null,</w:t>
+      </w:r>
+    </w:p>
+    <w:p>
+      <w:pPr>
+        <w:pBdr>
+          <w:top w:val="single" w:sz="6" w:space="6" w:color="E1E1E8"/>
+          <w:left w:val="single" w:sz="6" w:space="6" w:color="E1E1E8"/>
+          <w:bottom w:val="single" w:sz="6" w:space="6" w:color="E1E1E8"/>
+          <w:right w:val="single" w:sz="6" w:space="6" w:color="E1E1E8"/>
+        </w:pBdr>
+        <w:shd w:val="clear" w:color="auto" w:fill="F7F7F9"/>
+        <w:tabs>
+          <w:tab w:val="left" w:pos="916"/>
+          <w:tab w:val="left" w:pos="1832"/>
+          <w:tab w:val="left" w:pos="2748"/>
+          <w:tab w:val="left" w:pos="3664"/>
+          <w:tab w:val="left" w:pos="4580"/>
+          <w:tab w:val="left" w:pos="5496"/>
+          <w:tab w:val="left" w:pos="6412"/>
+          <w:tab w:val="left" w:pos="7328"/>
+          <w:tab w:val="left" w:pos="8244"/>
+          <w:tab w:val="left" w:pos="9160"/>
+          <w:tab w:val="left" w:pos="10076"/>
+          <w:tab w:val="left" w:pos="10992"/>
+          <w:tab w:val="left" w:pos="11908"/>
+          <w:tab w:val="left" w:pos="12824"/>
+          <w:tab w:val="left" w:pos="13740"/>
+          <w:tab w:val="left" w:pos="14656"/>
+        </w:tabs>
+        <w:wordWrap w:val="0"/>
+        <w:spacing w:after="150" w:line="240" w:lineRule="auto"/>
+        <w:rPr>
+          <w:rFonts w:ascii="Consolas" w:eastAsia="Times New Roman" w:hAnsi="Consolas" w:cs="Courier New"/>
+          <w:color w:val="333333"/>
+          <w:sz w:val="20"/>
+          <w:szCs w:val="20"/>
+        </w:rPr>
+      </w:pPr>
+      <w:r>
+        <w:rPr>
+          <w:rFonts w:ascii="Consolas" w:eastAsia="Times New Roman" w:hAnsi="Consolas" w:cs="Courier New"/>
+          <w:color w:val="333333"/>
+          <w:sz w:val="20"/>
+          <w:szCs w:val="20"/>
+        </w:rPr>
+        <w:t xml:space="preserve">    "casRef": "1402120013",</w:t>
+      </w:r>
+    </w:p>
+    <w:p>
+      <w:pPr>
+        <w:pBdr>
+          <w:top w:val="single" w:sz="6" w:space="6" w:color="E1E1E8"/>
+          <w:left w:val="single" w:sz="6" w:space="6" w:color="E1E1E8"/>
+          <w:bottom w:val="single" w:sz="6" w:space="6" w:color="E1E1E8"/>
+          <w:right w:val="single" w:sz="6" w:space="6" w:color="E1E1E8"/>
+        </w:pBdr>
+        <w:shd w:val="clear" w:color="auto" w:fill="F7F7F9"/>
+        <w:tabs>
+          <w:tab w:val="left" w:pos="916"/>
+          <w:tab w:val="left" w:pos="1832"/>
+          <w:tab w:val="left" w:pos="2748"/>
+          <w:tab w:val="left" w:pos="3664"/>
+          <w:tab w:val="left" w:pos="4580"/>
+          <w:tab w:val="left" w:pos="5496"/>
+          <w:tab w:val="left" w:pos="6412"/>
+          <w:tab w:val="left" w:pos="7328"/>
+          <w:tab w:val="left" w:pos="8244"/>
+          <w:tab w:val="left" w:pos="9160"/>
+          <w:tab w:val="left" w:pos="10076"/>
+          <w:tab w:val="left" w:pos="10992"/>
+          <w:tab w:val="left" w:pos="11908"/>
+          <w:tab w:val="left" w:pos="12824"/>
+          <w:tab w:val="left" w:pos="13740"/>
+          <w:tab w:val="left" w:pos="14656"/>
+        </w:tabs>
+        <w:wordWrap w:val="0"/>
+        <w:spacing w:after="150" w:line="240" w:lineRule="auto"/>
+        <w:rPr>
+          <w:rFonts w:ascii="Consolas" w:eastAsia="Times New Roman" w:hAnsi="Consolas" w:cs="Courier New"/>
+          <w:color w:val="333333"/>
+          <w:sz w:val="20"/>
+          <w:szCs w:val="20"/>
+        </w:rPr>
+      </w:pPr>
+      <w:r>
+        <w:rPr>
+          <w:rFonts w:ascii="Consolas" w:eastAsia="Times New Roman" w:hAnsi="Consolas" w:cs="Courier New"/>
+          <w:color w:val="333333"/>
+          <w:sz w:val="20"/>
+          <w:szCs w:val="20"/>
+        </w:rPr>
+        <w:t xml:space="preserve">    "dbName": "DB BRA 1 %",</w:t>
+      </w:r>
+    </w:p>
+    <w:p>
+      <w:pPr>
+        <w:pBdr>
+          <w:top w:val="single" w:sz="6" w:space="6" w:color="E1E1E8"/>
+          <w:left w:val="single" w:sz="6" w:space="6" w:color="E1E1E8"/>
+          <w:bottom w:val="single" w:sz="6" w:space="6" w:color="E1E1E8"/>
+          <w:right w:val="single" w:sz="6" w:space="6" w:color="E1E1E8"/>
+        </w:pBdr>
+        <w:shd w:val="clear" w:color="auto" w:fill="F7F7F9"/>
+        <w:tabs>
+          <w:tab w:val="left" w:pos="916"/>
+          <w:tab w:val="left" w:pos="1832"/>
+          <w:tab w:val="left" w:pos="2748"/>
+          <w:tab w:val="left" w:pos="3664"/>
+          <w:tab w:val="left" w:pos="4580"/>
+          <w:tab w:val="left" w:pos="5496"/>
+          <w:tab w:val="left" w:pos="6412"/>
+          <w:tab w:val="left" w:pos="7328"/>
+          <w:tab w:val="left" w:pos="8244"/>
+          <w:tab w:val="left" w:pos="9160"/>
+          <w:tab w:val="left" w:pos="10076"/>
+          <w:tab w:val="left" w:pos="10992"/>
+          <w:tab w:val="left" w:pos="11908"/>
+          <w:tab w:val="left" w:pos="12824"/>
+          <w:tab w:val="left" w:pos="13740"/>
+          <w:tab w:val="left" w:pos="14656"/>
+        </w:tabs>
+        <w:wordWrap w:val="0"/>
+        <w:spacing w:after="150" w:line="240" w:lineRule="auto"/>
+        <w:rPr>
+          <w:rFonts w:ascii="Consolas" w:eastAsia="Times New Roman" w:hAnsi="Consolas" w:cs="Courier New"/>
+          <w:color w:val="333333"/>
+          <w:sz w:val="20"/>
+          <w:szCs w:val="20"/>
+        </w:rPr>
+      </w:pPr>
+      <w:r>
+        <w:rPr>
+          <w:rFonts w:ascii="Consolas" w:eastAsia="Times New Roman" w:hAnsi="Consolas" w:cs="Courier New"/>
+          <w:color w:val="333333"/>
+          <w:sz w:val="20"/>
+          <w:szCs w:val="20"/>
+        </w:rPr>
+        <w:t xml:space="preserve">    "creditorName": " E.G.W.M. VERSLEIJEN - HOUTAPPELS, GEB.: 04-11-1984 H/O HANDELSONDERNEMING EN INSTALLATIEBEDRIJF HOUTAPPELS"</w:t>
+      </w:r>
+    </w:p>
+    <w:p>
+      <w:pPr>
+        <w:pBdr>
+          <w:top w:val="single" w:sz="6" w:space="6" w:color="E1E1E8"/>
+          <w:left w:val="single" w:sz="6" w:space="6" w:color="E1E1E8"/>
+          <w:bottom w:val="single" w:sz="6" w:space="6" w:color="E1E1E8"/>
+          <w:right w:val="single" w:sz="6" w:space="6" w:color="E1E1E8"/>
+        </w:pBdr>
+        <w:shd w:val="clear" w:color="auto" w:fill="F7F7F9"/>
+        <w:tabs>
+          <w:tab w:val="left" w:pos="916"/>
+          <w:tab w:val="left" w:pos="1832"/>
+          <w:tab w:val="left" w:pos="2748"/>
+          <w:tab w:val="left" w:pos="3664"/>
+          <w:tab w:val="left" w:pos="4580"/>
+          <w:tab w:val="left" w:pos="5496"/>
+          <w:tab w:val="left" w:pos="6412"/>
+          <w:tab w:val="left" w:pos="7328"/>
+          <w:tab w:val="left" w:pos="8244"/>
+          <w:tab w:val="left" w:pos="9160"/>
+          <w:tab w:val="left" w:pos="10076"/>
+          <w:tab w:val="left" w:pos="10992"/>
+          <w:tab w:val="left" w:pos="11908"/>
+          <w:tab w:val="left" w:pos="12824"/>
+          <w:tab w:val="left" w:pos="13740"/>
+          <w:tab w:val="left" w:pos="14656"/>
+        </w:tabs>
+        <w:wordWrap w:val="0"/>
+        <w:spacing w:after="150" w:line="240" w:lineRule="auto"/>
+        <w:rPr>
+          <w:rFonts w:ascii="Consolas" w:eastAsia="Times New Roman" w:hAnsi="Consolas" w:cs="Courier New"/>
+          <w:color w:val="333333"/>
+          <w:sz w:val="20"/>
+          <w:szCs w:val="20"/>
+        </w:rPr>
+      </w:pPr>
+      <w:r>
+        <w:rPr>
+          <w:rFonts w:ascii="Consolas" w:eastAsia="Times New Roman" w:hAnsi="Consolas" w:cs="Courier New"/>
+          <w:color w:val="333333"/>
+          <w:sz w:val="20"/>
+          <w:szCs w:val="20"/>
+        </w:rPr>
+        <w:t xml:space="preserve">  }</w:t>
+      </w:r>
+    </w:p>
+    <w:p>
+      <w:pPr>
+        <w:pBdr>
+          <w:top w:val="single" w:sz="6" w:space="6" w:color="E1E1E8"/>
+          <w:left w:val="single" w:sz="6" w:space="6" w:color="E1E1E8"/>
+          <w:bottom w:val="single" w:sz="6" w:space="6" w:color="E1E1E8"/>
+          <w:right w:val="single" w:sz="6" w:space="6" w:color="E1E1E8"/>
+        </w:pBdr>
+        <w:shd w:val="clear" w:color="auto" w:fill="F7F7F9"/>
+        <w:tabs>
+          <w:tab w:val="left" w:pos="916"/>
+          <w:tab w:val="left" w:pos="1832"/>
+          <w:tab w:val="left" w:pos="2748"/>
+          <w:tab w:val="left" w:pos="3664"/>
+          <w:tab w:val="left" w:pos="4580"/>
+          <w:tab w:val="left" w:pos="5496"/>
+          <w:tab w:val="left" w:pos="6412"/>
+          <w:tab w:val="left" w:pos="7328"/>
+          <w:tab w:val="left" w:pos="8244"/>
+          <w:tab w:val="left" w:pos="9160"/>
+          <w:tab w:val="left" w:pos="10076"/>
+          <w:tab w:val="left" w:pos="10992"/>
+          <w:tab w:val="left" w:pos="11908"/>
+          <w:tab w:val="left" w:pos="12824"/>
+          <w:tab w:val="left" w:pos="13740"/>
+          <w:tab w:val="left" w:pos="14656"/>
+        </w:tabs>
+        <w:wordWrap w:val="0"/>
+        <w:spacing w:after="150" w:line="240" w:lineRule="auto"/>
+        <w:rPr>
+          <w:rFonts w:ascii="Consolas" w:eastAsia="Times New Roman" w:hAnsi="Consolas" w:cs="Courier New"/>
+          <w:color w:val="333333"/>
+          <w:sz w:val="20"/>
+          <w:szCs w:val="20"/>
+        </w:rPr>
+      </w:pPr>
+      <w:r>
+        <w:rPr>
+          <w:rFonts w:ascii="Consolas" w:eastAsia="Times New Roman" w:hAnsi="Consolas" w:cs="Courier New"/>
+          <w:color w:val="333333"/>
+          <w:sz w:val="20"/>
+          <w:szCs w:val="20"/>
+        </w:rPr>
+        <w:t>]</w:t>
+      </w:r>
+    </w:p>
+    <w:p>
+      <w:r>
+        <w:t xml:space="preserve">Hình như list_message là table </w:t>
+      </w:r>
+      <w:r>
+        <w:t>g_individu</w:t>
+      </w:r>
+    </w:p>
+    <w:p>
+      <w:r>
+        <w:t>Cái này làm chương trình hơi chậm thì phải, có gì check lại sau:</w:t>
+      </w:r>
+    </w:p>
+    <w:p>
+      <w:r>
+        <w:t>org.springframework.jdbc.datasource.DataSourceUtils - Fetching JDBC Connection from DataSource</w:t>
+      </w:r>
       <w:bookmarkStart w:id="0" w:name="_GoBack"/>
       <w:bookmarkEnd w:id="0"/>
     </w:p>
-    <w:p/>
     <w:sectPr>
       <w:pgSz w:w="12240" w:h="15840"/>
       <w:pgMar w:top="1440" w:right="1440" w:bottom="1440" w:left="1440" w:header="720" w:footer="720" w:gutter="0"/>
@@ -734,6 +3785,70 @@
       <w:szCs w:val="26"/>
     </w:rPr>
   </w:style>
+  <w:style w:type="paragraph" w:styleId="NormalWeb">
+    <w:name w:val="Normal (Web)"/>
+    <w:basedOn w:val="Normal"/>
+    <w:uiPriority w:val="99"/>
+    <w:semiHidden/>
+    <w:unhideWhenUsed/>
+    <w:rsid w:val="001F65DD"/>
+    <w:pPr>
+      <w:spacing w:before="100" w:beforeAutospacing="1" w:after="100" w:afterAutospacing="1" w:line="240" w:lineRule="auto"/>
+    </w:pPr>
+    <w:rPr>
+      <w:rFonts w:ascii="Times New Roman" w:eastAsia="Times New Roman" w:hAnsi="Times New Roman" w:cs="Times New Roman"/>
+      <w:sz w:val="24"/>
+      <w:szCs w:val="24"/>
+    </w:rPr>
+  </w:style>
+  <w:style w:type="paragraph" w:styleId="HTMLPreformatted">
+    <w:name w:val="HTML Preformatted"/>
+    <w:basedOn w:val="Normal"/>
+    <w:link w:val="HTMLPreformattedChar"/>
+    <w:uiPriority w:val="99"/>
+    <w:semiHidden/>
+    <w:unhideWhenUsed/>
+    <w:rsid w:val="007C6E7A"/>
+    <w:pPr>
+      <w:tabs>
+        <w:tab w:val="left" w:pos="916"/>
+        <w:tab w:val="left" w:pos="1832"/>
+        <w:tab w:val="left" w:pos="2748"/>
+        <w:tab w:val="left" w:pos="3664"/>
+        <w:tab w:val="left" w:pos="4580"/>
+        <w:tab w:val="left" w:pos="5496"/>
+        <w:tab w:val="left" w:pos="6412"/>
+        <w:tab w:val="left" w:pos="7328"/>
+        <w:tab w:val="left" w:pos="8244"/>
+        <w:tab w:val="left" w:pos="9160"/>
+        <w:tab w:val="left" w:pos="10076"/>
+        <w:tab w:val="left" w:pos="10992"/>
+        <w:tab w:val="left" w:pos="11908"/>
+        <w:tab w:val="left" w:pos="12824"/>
+        <w:tab w:val="left" w:pos="13740"/>
+        <w:tab w:val="left" w:pos="14656"/>
+      </w:tabs>
+      <w:spacing w:after="0" w:line="240" w:lineRule="auto"/>
+    </w:pPr>
+    <w:rPr>
+      <w:rFonts w:ascii="Courier New" w:eastAsia="Times New Roman" w:hAnsi="Courier New" w:cs="Courier New"/>
+      <w:sz w:val="20"/>
+      <w:szCs w:val="20"/>
+    </w:rPr>
+  </w:style>
+  <w:style w:type="character" w:customStyle="1" w:styleId="HTMLPreformattedChar">
+    <w:name w:val="HTML Preformatted Char"/>
+    <w:basedOn w:val="DefaultParagraphFont"/>
+    <w:link w:val="HTMLPreformatted"/>
+    <w:uiPriority w:val="99"/>
+    <w:semiHidden/>
+    <w:rsid w:val="007C6E7A"/>
+    <w:rPr>
+      <w:rFonts w:ascii="Courier New" w:eastAsia="Times New Roman" w:hAnsi="Courier New" w:cs="Courier New"/>
+      <w:sz w:val="20"/>
+      <w:szCs w:val="20"/>
+    </w:rPr>
+  </w:style>
 </w:styles>
 </file>
 
@@ -1003,7 +4118,7 @@
 </file>
 
 <file path=customXml/itemProps1.xml><?xml version="1.0" encoding="utf-8"?>
-<ds:datastoreItem xmlns:ds="http://schemas.openxmlformats.org/officeDocument/2006/customXml" ds:itemID="{80CF6B3A-15F1-4DAF-AE88-8781D4A50B69}">
+<ds:datastoreItem xmlns:ds="http://schemas.openxmlformats.org/officeDocument/2006/customXml" ds:itemID="{3F2F6665-EBE2-4DE8-BF9D-2794654607C2}">
   <ds:schemaRefs>
     <ds:schemaRef ds:uri="http://schemas.openxmlformats.org/officeDocument/2006/bibliography"/>
   </ds:schemaRefs>

</xml_diff>

<commit_message>
01/26/2018 commit at codix
</commit_message>
<xml_diff>
--- a/doc/codix problem.docx
+++ b/doc/codix problem.docx
@@ -5,32 +5,48 @@
     <w:p>
       <w:pPr>
         <w:pStyle w:val="Heading1"/>
+        <w:spacing w:before="0"/>
       </w:pPr>
       <w:r>
         <w:t>1. Information</w:t>
       </w:r>
     </w:p>
     <w:p>
+      <w:pPr>
+        <w:spacing w:after="0"/>
+      </w:pPr>
       <w:r>
         <w:t>user: tnthien</w:t>
       </w:r>
     </w:p>
     <w:p>
+      <w:pPr>
+        <w:spacing w:after="0"/>
+      </w:pPr>
       <w:r>
         <w:t>pass: K***n*_71</w:t>
       </w:r>
     </w:p>
     <w:p>
+      <w:pPr>
+        <w:spacing w:after="0"/>
+      </w:pPr>
       <w:r>
         <w:t>domain: CodixFr</w:t>
       </w:r>
     </w:p>
     <w:p>
+      <w:pPr>
+        <w:spacing w:after="0"/>
+      </w:pPr>
       <w:r>
         <w:t>server spark: openfire.imxbr</w:t>
       </w:r>
     </w:p>
     <w:p>
+      <w:pPr>
+        <w:spacing w:after="0"/>
+      </w:pPr>
       <w:r>
         <w:t xml:space="preserve">get software: </w:t>
       </w:r>
@@ -44,6 +60,9 @@
       </w:hyperlink>
     </w:p>
     <w:p>
+      <w:pPr>
+        <w:spacing w:after="0"/>
+      </w:pPr>
       <w:r>
         <w:t>Tùng, Truyền</w:t>
       </w:r>
@@ -58,11 +77,17 @@
       </w:r>
     </w:p>
     <w:p>
+      <w:pPr>
+        <w:spacing w:after="0"/>
+      </w:pPr>
       <w:r>
         <w:t>access máy client must use IE browser</w:t>
       </w:r>
     </w:p>
     <w:p>
+      <w:pPr>
+        <w:spacing w:after="0"/>
+      </w:pPr>
       <w:r>
         <w:t xml:space="preserve">Important page: Main page, </w:t>
       </w:r>
@@ -86,6 +111,9 @@
       </w:r>
     </w:p>
     <w:p>
+      <w:pPr>
+        <w:spacing w:after="0"/>
+      </w:pPr>
       <w:r>
         <w:t xml:space="preserve">Web internal: </w:t>
       </w:r>
@@ -95,23 +123,41 @@
     </w:p>
     <w:p>
       <w:pPr>
+        <w:spacing w:after="0"/>
+      </w:pPr>
+      <w:r>
+        <w:t>http://cxtsbg2/MCD/search-all.html</w:t>
+      </w:r>
+    </w:p>
+    <w:p>
+      <w:pPr>
         <w:pStyle w:val="Heading1"/>
+        <w:spacing w:before="0"/>
       </w:pPr>
       <w:r>
         <w:t>2. First meeting with anh Hoang</w:t>
       </w:r>
     </w:p>
     <w:p>
+      <w:pPr>
+        <w:spacing w:after="0"/>
+      </w:pPr>
       <w:r>
         <w:t>(16:53) Hoang Van Dang: https://www.tutorialspoint.com/plsql/index.htm</w:t>
       </w:r>
     </w:p>
     <w:p>
+      <w:pPr>
+        <w:spacing w:after="0"/>
+      </w:pPr>
       <w:r>
         <w:t>(16:56) Hoang Van Dang: BOOK</w:t>
       </w:r>
     </w:p>
     <w:p>
+      <w:pPr>
+        <w:spacing w:after="0"/>
+      </w:pPr>
       <w:r>
         <w:t xml:space="preserve">(17:02) Hoang Van Dang: </w:t>
       </w:r>
@@ -127,6 +173,7 @@
     <w:p>
       <w:pPr>
         <w:pStyle w:val="Heading2"/>
+        <w:spacing w:before="0"/>
       </w:pPr>
       <w:r>
         <w:t>P</w:t>
@@ -136,26 +183,41 @@
       </w:r>
     </w:p>
     <w:p>
+      <w:pPr>
+        <w:spacing w:after="0"/>
+      </w:pPr>
       <w:r>
         <w:t>chrome://apps/</w:t>
       </w:r>
     </w:p>
     <w:p>
+      <w:pPr>
+        <w:spacing w:after="0"/>
+      </w:pPr>
       <w:r>
         <w:t>sau đó chọn postman</w:t>
       </w:r>
     </w:p>
     <w:p>
+      <w:pPr>
+        <w:spacing w:after="0"/>
+      </w:pPr>
       <w:r>
         <w:t>user and pass postman on google chrome:</w:t>
       </w:r>
     </w:p>
     <w:p>
+      <w:pPr>
+        <w:spacing w:after="0"/>
+      </w:pPr>
       <w:r>
         <w:t>user: nguyenthienthuat92@gmail.com</w:t>
       </w:r>
     </w:p>
     <w:p>
+      <w:pPr>
+        <w:spacing w:after="0"/>
+      </w:pPr>
       <w:r>
         <w:t>pass: k***n*71</w:t>
       </w:r>
@@ -163,12 +225,16 @@
     <w:p>
       <w:pPr>
         <w:pStyle w:val="Heading1"/>
+        <w:spacing w:before="0"/>
       </w:pPr>
       <w:r>
         <w:t>3. First task</w:t>
       </w:r>
     </w:p>
     <w:p>
+      <w:pPr>
+        <w:spacing w:after="0"/>
+      </w:pPr>
       <w:r>
         <w:t xml:space="preserve">Url get “HelloWorld”: </w:t>
       </w:r>
@@ -182,6 +248,9 @@
       </w:hyperlink>
     </w:p>
     <w:p>
+      <w:pPr>
+        <w:spacing w:after="0"/>
+      </w:pPr>
       <w:r>
         <w:t xml:space="preserve">Url get “Info”: </w:t>
       </w:r>
@@ -195,21 +264,33 @@
       </w:hyperlink>
     </w:p>
     <w:p>
+      <w:pPr>
+        <w:spacing w:after="0"/>
+      </w:pPr>
       <w:r>
         <w:t>Cái này port nó tự auto generate</w:t>
       </w:r>
     </w:p>
     <w:p>
+      <w:pPr>
+        <w:spacing w:after="0"/>
+      </w:pPr>
       <w:r>
         <w:t>Tham khảo thêm link xem làm được không:</w:t>
       </w:r>
     </w:p>
     <w:p>
+      <w:pPr>
+        <w:spacing w:after="0"/>
+      </w:pPr>
       <w:r>
         <w:t>http://www.adeveloperdiary.com/java/spring-boot/create-restful-webservices-using-spring-boot/</w:t>
       </w:r>
     </w:p>
     <w:p>
+      <w:pPr>
+        <w:spacing w:after="0"/>
+      </w:pPr>
       <w:r>
         <w:t>1 vài spring bean mà chúng ta cần quan tâm:</w:t>
       </w:r>
@@ -218,7 +299,7 @@
       <w:pPr>
         <w:pStyle w:val="NormalWeb"/>
         <w:shd w:val="clear" w:color="auto" w:fill="FFFFFF"/>
-        <w:spacing w:before="0" w:beforeAutospacing="0"/>
+        <w:spacing w:before="0" w:beforeAutospacing="0" w:after="0" w:afterAutospacing="0"/>
         <w:textAlignment w:val="baseline"/>
         <w:rPr>
           <w:rFonts w:ascii="Helvetica" w:hAnsi="Helvetica" w:cs="Helvetica"/>
@@ -234,7 +315,6 @@
           <w:sz w:val="23"/>
           <w:szCs w:val="23"/>
         </w:rPr>
-        <w:lastRenderedPageBreak/>
         <w:t>– @Component: dùng cho những đối tượng không liên quan đến database, business logic hay presentation layer.</w:t>
       </w:r>
     </w:p>
@@ -242,7 +322,7 @@
       <w:pPr>
         <w:pStyle w:val="NormalWeb"/>
         <w:shd w:val="clear" w:color="auto" w:fill="FFFFFF"/>
-        <w:spacing w:before="0" w:beforeAutospacing="0"/>
+        <w:spacing w:before="0" w:beforeAutospacing="0" w:after="0" w:afterAutospacing="0"/>
         <w:textAlignment w:val="baseline"/>
         <w:rPr>
           <w:rFonts w:ascii="Helvetica" w:hAnsi="Helvetica" w:cs="Helvetica"/>
@@ -265,7 +345,7 @@
       <w:pPr>
         <w:pStyle w:val="NormalWeb"/>
         <w:shd w:val="clear" w:color="auto" w:fill="FFFFFF"/>
-        <w:spacing w:before="0" w:beforeAutospacing="0"/>
+        <w:spacing w:before="0" w:beforeAutospacing="0" w:after="0" w:afterAutospacing="0"/>
         <w:textAlignment w:val="baseline"/>
         <w:rPr>
           <w:rFonts w:ascii="Helvetica" w:hAnsi="Helvetica" w:cs="Helvetica"/>
@@ -288,7 +368,7 @@
       <w:pPr>
         <w:pStyle w:val="NormalWeb"/>
         <w:shd w:val="clear" w:color="auto" w:fill="FFFFFF"/>
-        <w:spacing w:before="0" w:beforeAutospacing="0"/>
+        <w:spacing w:before="0" w:beforeAutospacing="0" w:after="0" w:afterAutospacing="0"/>
         <w:textAlignment w:val="baseline"/>
         <w:rPr>
           <w:rFonts w:ascii="Helvetica" w:hAnsi="Helvetica" w:cs="Helvetica"/>
@@ -308,6 +388,9 @@
       </w:r>
     </w:p>
     <w:p>
+      <w:pPr>
+        <w:spacing w:after="0"/>
+      </w:pPr>
       <w:r>
         <w:t>@ComponentScan dùng để quét các bean này bỏ vào cửa sổ để cho chúng ta xài.</w:t>
       </w:r>
@@ -315,12 +398,16 @@
     <w:p>
       <w:pPr>
         <w:pStyle w:val="Heading2"/>
+        <w:spacing w:before="0"/>
       </w:pPr>
       <w:r>
         <w:t>Địa chỉ format json</w:t>
       </w:r>
     </w:p>
     <w:p>
+      <w:pPr>
+        <w:spacing w:after="0"/>
+      </w:pPr>
       <w:hyperlink r:id="rId9" w:history="1">
         <w:r>
           <w:rPr>
@@ -331,16 +418,25 @@
       </w:hyperlink>
     </w:p>
     <w:p>
+      <w:pPr>
+        <w:spacing w:after="0"/>
+      </w:pPr>
       <w:r>
         <w:t>Địa chỉ project:</w:t>
       </w:r>
     </w:p>
     <w:p>
+      <w:pPr>
+        <w:spacing w:after="0"/>
+      </w:pPr>
       <w:r>
         <w:t>lemon.codixfr.private:6002/soa_ws</w:t>
       </w:r>
     </w:p>
     <w:p>
+      <w:pPr>
+        <w:spacing w:after="0"/>
+      </w:pPr>
       <w:hyperlink r:id="rId10" w:history="1">
         <w:r>
           <w:rPr>
@@ -351,11 +447,17 @@
       </w:hyperlink>
     </w:p>
     <w:p>
+      <w:pPr>
+        <w:spacing w:after="0"/>
+      </w:pPr>
       <w:r>
         <w:t>http://molo:22215/imx_services/</w:t>
       </w:r>
     </w:p>
     <w:p>
+      <w:pPr>
+        <w:spacing w:after="0"/>
+      </w:pPr>
       <w:r>
         <w:t>(16:07) Hoang Van Dang: ACP_TEST_12345XXZZ</w:t>
       </w:r>
@@ -364,27 +466,46 @@
       </w:r>
     </w:p>
     <w:p>
+      <w:pPr>
+        <w:spacing w:after="0"/>
+      </w:pPr>
       <w:r>
         <w:t>LUDQT62B1X73BYXRD2XZU2KC5H6WYK3W</w:t>
       </w:r>
     </w:p>
-    <w:p/>
-    <w:p>
+    <w:p>
+      <w:pPr>
+        <w:spacing w:after="0"/>
+      </w:pPr>
+    </w:p>
+    <w:p>
+      <w:pPr>
+        <w:spacing w:after="0"/>
+      </w:pPr>
       <w:r>
         <w:t>Test thành công:</w:t>
       </w:r>
     </w:p>
     <w:p>
+      <w:pPr>
+        <w:spacing w:after="0"/>
+      </w:pPr>
       <w:r>
         <w:t>V9404VWL50V4EZF9V53RIUXU1WXMAZCN</w:t>
       </w:r>
     </w:p>
     <w:p>
+      <w:pPr>
+        <w:spacing w:after="0"/>
+      </w:pPr>
       <w:r>
         <w:t>1402120013</w:t>
       </w:r>
     </w:p>
     <w:p>
+      <w:pPr>
+        <w:spacing w:after="0"/>
+      </w:pPr>
       <w:r>
         <w:t>Result:</w:t>
       </w:r>
@@ -416,8 +537,7 @@
           <w:tab w:val="left" w:pos="13740"/>
           <w:tab w:val="left" w:pos="14656"/>
         </w:tabs>
-        <w:wordWrap w:val="0"/>
-        <w:spacing w:after="150" w:line="240" w:lineRule="auto"/>
+        <w:spacing w:after="0" w:line="240" w:lineRule="auto"/>
         <w:rPr>
           <w:rFonts w:ascii="Consolas" w:eastAsia="Times New Roman" w:hAnsi="Consolas" w:cs="Courier New"/>
           <w:color w:val="333333"/>
@@ -462,8 +582,7 @@
           <w:tab w:val="left" w:pos="13740"/>
           <w:tab w:val="left" w:pos="14656"/>
         </w:tabs>
-        <w:wordWrap w:val="0"/>
-        <w:spacing w:after="150" w:line="240" w:lineRule="auto"/>
+        <w:spacing w:after="0" w:line="240" w:lineRule="auto"/>
         <w:rPr>
           <w:rFonts w:ascii="Consolas" w:eastAsia="Times New Roman" w:hAnsi="Consolas" w:cs="Courier New"/>
           <w:color w:val="333333"/>
@@ -508,8 +627,7 @@
           <w:tab w:val="left" w:pos="13740"/>
           <w:tab w:val="left" w:pos="14656"/>
         </w:tabs>
-        <w:wordWrap w:val="0"/>
-        <w:spacing w:after="150" w:line="240" w:lineRule="auto"/>
+        <w:spacing w:after="0" w:line="240" w:lineRule="auto"/>
         <w:rPr>
           <w:rFonts w:ascii="Consolas" w:eastAsia="Times New Roman" w:hAnsi="Consolas" w:cs="Courier New"/>
           <w:color w:val="333333"/>
@@ -554,8 +672,7 @@
           <w:tab w:val="left" w:pos="13740"/>
           <w:tab w:val="left" w:pos="14656"/>
         </w:tabs>
-        <w:wordWrap w:val="0"/>
-        <w:spacing w:after="150" w:line="240" w:lineRule="auto"/>
+        <w:spacing w:after="0" w:line="240" w:lineRule="auto"/>
         <w:rPr>
           <w:rFonts w:ascii="Consolas" w:eastAsia="Times New Roman" w:hAnsi="Consolas" w:cs="Courier New"/>
           <w:color w:val="333333"/>
@@ -600,8 +717,7 @@
           <w:tab w:val="left" w:pos="13740"/>
           <w:tab w:val="left" w:pos="14656"/>
         </w:tabs>
-        <w:wordWrap w:val="0"/>
-        <w:spacing w:after="150" w:line="240" w:lineRule="auto"/>
+        <w:spacing w:after="0" w:line="240" w:lineRule="auto"/>
         <w:rPr>
           <w:rFonts w:ascii="Consolas" w:eastAsia="Times New Roman" w:hAnsi="Consolas" w:cs="Courier New"/>
           <w:color w:val="333333"/>
@@ -646,8 +762,7 @@
           <w:tab w:val="left" w:pos="13740"/>
           <w:tab w:val="left" w:pos="14656"/>
         </w:tabs>
-        <w:wordWrap w:val="0"/>
-        <w:spacing w:after="150" w:line="240" w:lineRule="auto"/>
+        <w:spacing w:after="0" w:line="240" w:lineRule="auto"/>
         <w:rPr>
           <w:rFonts w:ascii="Consolas" w:eastAsia="Times New Roman" w:hAnsi="Consolas" w:cs="Courier New"/>
           <w:color w:val="333333"/>
@@ -692,8 +807,7 @@
           <w:tab w:val="left" w:pos="13740"/>
           <w:tab w:val="left" w:pos="14656"/>
         </w:tabs>
-        <w:wordWrap w:val="0"/>
-        <w:spacing w:after="150" w:line="240" w:lineRule="auto"/>
+        <w:spacing w:after="0" w:line="240" w:lineRule="auto"/>
         <w:rPr>
           <w:rFonts w:ascii="Consolas" w:eastAsia="Times New Roman" w:hAnsi="Consolas" w:cs="Courier New"/>
           <w:color w:val="333333"/>
@@ -738,8 +852,7 @@
           <w:tab w:val="left" w:pos="13740"/>
           <w:tab w:val="left" w:pos="14656"/>
         </w:tabs>
-        <w:wordWrap w:val="0"/>
-        <w:spacing w:after="150" w:line="240" w:lineRule="auto"/>
+        <w:spacing w:after="0" w:line="240" w:lineRule="auto"/>
         <w:rPr>
           <w:rFonts w:ascii="Consolas" w:eastAsia="Times New Roman" w:hAnsi="Consolas" w:cs="Courier New"/>
           <w:color w:val="333333"/>
@@ -784,8 +897,7 @@
           <w:tab w:val="left" w:pos="13740"/>
           <w:tab w:val="left" w:pos="14656"/>
         </w:tabs>
-        <w:wordWrap w:val="0"/>
-        <w:spacing w:after="150" w:line="240" w:lineRule="auto"/>
+        <w:spacing w:after="0" w:line="240" w:lineRule="auto"/>
         <w:rPr>
           <w:rFonts w:ascii="Consolas" w:eastAsia="Times New Roman" w:hAnsi="Consolas" w:cs="Courier New"/>
           <w:color w:val="333333"/>
@@ -830,8 +942,7 @@
           <w:tab w:val="left" w:pos="13740"/>
           <w:tab w:val="left" w:pos="14656"/>
         </w:tabs>
-        <w:wordWrap w:val="0"/>
-        <w:spacing w:after="150" w:line="240" w:lineRule="auto"/>
+        <w:spacing w:after="0" w:line="240" w:lineRule="auto"/>
         <w:rPr>
           <w:rFonts w:ascii="Consolas" w:eastAsia="Times New Roman" w:hAnsi="Consolas" w:cs="Courier New"/>
           <w:color w:val="333333"/>
@@ -876,23 +987,21 @@
           <w:tab w:val="left" w:pos="13740"/>
           <w:tab w:val="left" w:pos="14656"/>
         </w:tabs>
-        <w:wordWrap w:val="0"/>
-        <w:spacing w:after="150" w:line="240" w:lineRule="auto"/>
-        <w:rPr>
-          <w:rFonts w:ascii="Consolas" w:eastAsia="Times New Roman" w:hAnsi="Consolas" w:cs="Courier New"/>
-          <w:color w:val="333333"/>
-          <w:sz w:val="20"/>
-          <w:szCs w:val="20"/>
-        </w:rPr>
-      </w:pPr>
-      <w:r>
-        <w:rPr>
-          <w:rFonts w:ascii="Consolas" w:eastAsia="Times New Roman" w:hAnsi="Consolas" w:cs="Courier New"/>
-          <w:color w:val="333333"/>
-          <w:sz w:val="20"/>
-          <w:szCs w:val="20"/>
-        </w:rPr>
-        <w:lastRenderedPageBreak/>
+        <w:spacing w:after="0" w:line="240" w:lineRule="auto"/>
+        <w:rPr>
+          <w:rFonts w:ascii="Consolas" w:eastAsia="Times New Roman" w:hAnsi="Consolas" w:cs="Courier New"/>
+          <w:color w:val="333333"/>
+          <w:sz w:val="20"/>
+          <w:szCs w:val="20"/>
+        </w:rPr>
+      </w:pPr>
+      <w:r>
+        <w:rPr>
+          <w:rFonts w:ascii="Consolas" w:eastAsia="Times New Roman" w:hAnsi="Consolas" w:cs="Courier New"/>
+          <w:color w:val="333333"/>
+          <w:sz w:val="20"/>
+          <w:szCs w:val="20"/>
+        </w:rPr>
         <w:t xml:space="preserve">    "dbName": "DB BRA 1 %",</w:t>
       </w:r>
     </w:p>
@@ -923,8 +1032,7 @@
           <w:tab w:val="left" w:pos="13740"/>
           <w:tab w:val="left" w:pos="14656"/>
         </w:tabs>
-        <w:wordWrap w:val="0"/>
-        <w:spacing w:after="150" w:line="240" w:lineRule="auto"/>
+        <w:spacing w:after="0" w:line="240" w:lineRule="auto"/>
         <w:rPr>
           <w:rFonts w:ascii="Consolas" w:eastAsia="Times New Roman" w:hAnsi="Consolas" w:cs="Courier New"/>
           <w:color w:val="333333"/>
@@ -969,8 +1077,7 @@
           <w:tab w:val="left" w:pos="13740"/>
           <w:tab w:val="left" w:pos="14656"/>
         </w:tabs>
-        <w:wordWrap w:val="0"/>
-        <w:spacing w:after="150" w:line="240" w:lineRule="auto"/>
+        <w:spacing w:after="0" w:line="240" w:lineRule="auto"/>
         <w:rPr>
           <w:rFonts w:ascii="Consolas" w:eastAsia="Times New Roman" w:hAnsi="Consolas" w:cs="Courier New"/>
           <w:color w:val="333333"/>
@@ -1015,8 +1122,7 @@
           <w:tab w:val="left" w:pos="13740"/>
           <w:tab w:val="left" w:pos="14656"/>
         </w:tabs>
-        <w:wordWrap w:val="0"/>
-        <w:spacing w:after="150" w:line="240" w:lineRule="auto"/>
+        <w:spacing w:after="0" w:line="240" w:lineRule="auto"/>
         <w:rPr>
           <w:rFonts w:ascii="Consolas" w:eastAsia="Times New Roman" w:hAnsi="Consolas" w:cs="Courier New"/>
           <w:color w:val="333333"/>
@@ -1061,8 +1167,7 @@
           <w:tab w:val="left" w:pos="13740"/>
           <w:tab w:val="left" w:pos="14656"/>
         </w:tabs>
-        <w:wordWrap w:val="0"/>
-        <w:spacing w:after="150" w:line="240" w:lineRule="auto"/>
+        <w:spacing w:after="0" w:line="240" w:lineRule="auto"/>
         <w:rPr>
           <w:rFonts w:ascii="Consolas" w:eastAsia="Times New Roman" w:hAnsi="Consolas" w:cs="Courier New"/>
           <w:color w:val="333333"/>
@@ -1107,8 +1212,7 @@
           <w:tab w:val="left" w:pos="13740"/>
           <w:tab w:val="left" w:pos="14656"/>
         </w:tabs>
-        <w:wordWrap w:val="0"/>
-        <w:spacing w:after="150" w:line="240" w:lineRule="auto"/>
+        <w:spacing w:after="0" w:line="240" w:lineRule="auto"/>
         <w:rPr>
           <w:rFonts w:ascii="Consolas" w:eastAsia="Times New Roman" w:hAnsi="Consolas" w:cs="Courier New"/>
           <w:color w:val="333333"/>
@@ -1153,8 +1257,7 @@
           <w:tab w:val="left" w:pos="13740"/>
           <w:tab w:val="left" w:pos="14656"/>
         </w:tabs>
-        <w:wordWrap w:val="0"/>
-        <w:spacing w:after="150" w:line="240" w:lineRule="auto"/>
+        <w:spacing w:after="0" w:line="240" w:lineRule="auto"/>
         <w:rPr>
           <w:rFonts w:ascii="Consolas" w:eastAsia="Times New Roman" w:hAnsi="Consolas" w:cs="Courier New"/>
           <w:color w:val="333333"/>
@@ -1199,8 +1302,7 @@
           <w:tab w:val="left" w:pos="13740"/>
           <w:tab w:val="left" w:pos="14656"/>
         </w:tabs>
-        <w:wordWrap w:val="0"/>
-        <w:spacing w:after="150" w:line="240" w:lineRule="auto"/>
+        <w:spacing w:after="0" w:line="240" w:lineRule="auto"/>
         <w:rPr>
           <w:rFonts w:ascii="Consolas" w:eastAsia="Times New Roman" w:hAnsi="Consolas" w:cs="Courier New"/>
           <w:color w:val="333333"/>
@@ -1245,8 +1347,7 @@
           <w:tab w:val="left" w:pos="13740"/>
           <w:tab w:val="left" w:pos="14656"/>
         </w:tabs>
-        <w:wordWrap w:val="0"/>
-        <w:spacing w:after="150" w:line="240" w:lineRule="auto"/>
+        <w:spacing w:after="0" w:line="240" w:lineRule="auto"/>
         <w:rPr>
           <w:rFonts w:ascii="Consolas" w:eastAsia="Times New Roman" w:hAnsi="Consolas" w:cs="Courier New"/>
           <w:color w:val="333333"/>
@@ -1291,8 +1392,7 @@
           <w:tab w:val="left" w:pos="13740"/>
           <w:tab w:val="left" w:pos="14656"/>
         </w:tabs>
-        <w:wordWrap w:val="0"/>
-        <w:spacing w:after="150" w:line="240" w:lineRule="auto"/>
+        <w:spacing w:after="0" w:line="240" w:lineRule="auto"/>
         <w:rPr>
           <w:rFonts w:ascii="Consolas" w:eastAsia="Times New Roman" w:hAnsi="Consolas" w:cs="Courier New"/>
           <w:color w:val="333333"/>
@@ -1337,8 +1437,7 @@
           <w:tab w:val="left" w:pos="13740"/>
           <w:tab w:val="left" w:pos="14656"/>
         </w:tabs>
-        <w:wordWrap w:val="0"/>
-        <w:spacing w:after="150" w:line="240" w:lineRule="auto"/>
+        <w:spacing w:after="0" w:line="240" w:lineRule="auto"/>
         <w:rPr>
           <w:rFonts w:ascii="Consolas" w:eastAsia="Times New Roman" w:hAnsi="Consolas" w:cs="Courier New"/>
           <w:color w:val="333333"/>
@@ -1383,8 +1482,7 @@
           <w:tab w:val="left" w:pos="13740"/>
           <w:tab w:val="left" w:pos="14656"/>
         </w:tabs>
-        <w:wordWrap w:val="0"/>
-        <w:spacing w:after="150" w:line="240" w:lineRule="auto"/>
+        <w:spacing w:after="0" w:line="240" w:lineRule="auto"/>
         <w:rPr>
           <w:rFonts w:ascii="Consolas" w:eastAsia="Times New Roman" w:hAnsi="Consolas" w:cs="Courier New"/>
           <w:color w:val="333333"/>
@@ -1429,8 +1527,7 @@
           <w:tab w:val="left" w:pos="13740"/>
           <w:tab w:val="left" w:pos="14656"/>
         </w:tabs>
-        <w:wordWrap w:val="0"/>
-        <w:spacing w:after="150" w:line="240" w:lineRule="auto"/>
+        <w:spacing w:after="0" w:line="240" w:lineRule="auto"/>
         <w:rPr>
           <w:rFonts w:ascii="Consolas" w:eastAsia="Times New Roman" w:hAnsi="Consolas" w:cs="Courier New"/>
           <w:color w:val="333333"/>
@@ -1475,8 +1572,7 @@
           <w:tab w:val="left" w:pos="13740"/>
           <w:tab w:val="left" w:pos="14656"/>
         </w:tabs>
-        <w:wordWrap w:val="0"/>
-        <w:spacing w:after="150" w:line="240" w:lineRule="auto"/>
+        <w:spacing w:after="0" w:line="240" w:lineRule="auto"/>
         <w:rPr>
           <w:rFonts w:ascii="Consolas" w:eastAsia="Times New Roman" w:hAnsi="Consolas" w:cs="Courier New"/>
           <w:color w:val="333333"/>
@@ -1521,8 +1617,7 @@
           <w:tab w:val="left" w:pos="13740"/>
           <w:tab w:val="left" w:pos="14656"/>
         </w:tabs>
-        <w:wordWrap w:val="0"/>
-        <w:spacing w:after="150" w:line="240" w:lineRule="auto"/>
+        <w:spacing w:after="0" w:line="240" w:lineRule="auto"/>
         <w:rPr>
           <w:rFonts w:ascii="Consolas" w:eastAsia="Times New Roman" w:hAnsi="Consolas" w:cs="Courier New"/>
           <w:color w:val="333333"/>
@@ -1567,8 +1662,7 @@
           <w:tab w:val="left" w:pos="13740"/>
           <w:tab w:val="left" w:pos="14656"/>
         </w:tabs>
-        <w:wordWrap w:val="0"/>
-        <w:spacing w:after="150" w:line="240" w:lineRule="auto"/>
+        <w:spacing w:after="0" w:line="240" w:lineRule="auto"/>
         <w:rPr>
           <w:rFonts w:ascii="Consolas" w:eastAsia="Times New Roman" w:hAnsi="Consolas" w:cs="Courier New"/>
           <w:color w:val="333333"/>
@@ -1613,8 +1707,7 @@
           <w:tab w:val="left" w:pos="13740"/>
           <w:tab w:val="left" w:pos="14656"/>
         </w:tabs>
-        <w:wordWrap w:val="0"/>
-        <w:spacing w:after="150" w:line="240" w:lineRule="auto"/>
+        <w:spacing w:after="0" w:line="240" w:lineRule="auto"/>
         <w:rPr>
           <w:rFonts w:ascii="Consolas" w:eastAsia="Times New Roman" w:hAnsi="Consolas" w:cs="Courier New"/>
           <w:color w:val="333333"/>
@@ -1659,8 +1752,7 @@
           <w:tab w:val="left" w:pos="13740"/>
           <w:tab w:val="left" w:pos="14656"/>
         </w:tabs>
-        <w:wordWrap w:val="0"/>
-        <w:spacing w:after="150" w:line="240" w:lineRule="auto"/>
+        <w:spacing w:after="0" w:line="240" w:lineRule="auto"/>
         <w:rPr>
           <w:rFonts w:ascii="Consolas" w:eastAsia="Times New Roman" w:hAnsi="Consolas" w:cs="Courier New"/>
           <w:color w:val="333333"/>
@@ -1705,8 +1797,7 @@
           <w:tab w:val="left" w:pos="13740"/>
           <w:tab w:val="left" w:pos="14656"/>
         </w:tabs>
-        <w:wordWrap w:val="0"/>
-        <w:spacing w:after="150" w:line="240" w:lineRule="auto"/>
+        <w:spacing w:after="0" w:line="240" w:lineRule="auto"/>
         <w:rPr>
           <w:rFonts w:ascii="Consolas" w:eastAsia="Times New Roman" w:hAnsi="Consolas" w:cs="Courier New"/>
           <w:color w:val="333333"/>
@@ -1751,8 +1842,7 @@
           <w:tab w:val="left" w:pos="13740"/>
           <w:tab w:val="left" w:pos="14656"/>
         </w:tabs>
-        <w:wordWrap w:val="0"/>
-        <w:spacing w:after="150" w:line="240" w:lineRule="auto"/>
+        <w:spacing w:after="0" w:line="240" w:lineRule="auto"/>
         <w:rPr>
           <w:rFonts w:ascii="Consolas" w:eastAsia="Times New Roman" w:hAnsi="Consolas" w:cs="Courier New"/>
           <w:color w:val="333333"/>
@@ -1797,8 +1887,7 @@
           <w:tab w:val="left" w:pos="13740"/>
           <w:tab w:val="left" w:pos="14656"/>
         </w:tabs>
-        <w:wordWrap w:val="0"/>
-        <w:spacing w:after="150" w:line="240" w:lineRule="auto"/>
+        <w:spacing w:after="0" w:line="240" w:lineRule="auto"/>
         <w:rPr>
           <w:rFonts w:ascii="Consolas" w:eastAsia="Times New Roman" w:hAnsi="Consolas" w:cs="Courier New"/>
           <w:color w:val="333333"/>
@@ -1843,8 +1932,7 @@
           <w:tab w:val="left" w:pos="13740"/>
           <w:tab w:val="left" w:pos="14656"/>
         </w:tabs>
-        <w:wordWrap w:val="0"/>
-        <w:spacing w:after="150" w:line="240" w:lineRule="auto"/>
+        <w:spacing w:after="0" w:line="240" w:lineRule="auto"/>
         <w:rPr>
           <w:rFonts w:ascii="Consolas" w:eastAsia="Times New Roman" w:hAnsi="Consolas" w:cs="Courier New"/>
           <w:color w:val="333333"/>
@@ -1889,8 +1977,7 @@
           <w:tab w:val="left" w:pos="13740"/>
           <w:tab w:val="left" w:pos="14656"/>
         </w:tabs>
-        <w:wordWrap w:val="0"/>
-        <w:spacing w:after="150" w:line="240" w:lineRule="auto"/>
+        <w:spacing w:after="0" w:line="240" w:lineRule="auto"/>
         <w:rPr>
           <w:rFonts w:ascii="Consolas" w:eastAsia="Times New Roman" w:hAnsi="Consolas" w:cs="Courier New"/>
           <w:color w:val="333333"/>
@@ -1935,8 +2022,7 @@
           <w:tab w:val="left" w:pos="13740"/>
           <w:tab w:val="left" w:pos="14656"/>
         </w:tabs>
-        <w:wordWrap w:val="0"/>
-        <w:spacing w:after="150" w:line="240" w:lineRule="auto"/>
+        <w:spacing w:after="0" w:line="240" w:lineRule="auto"/>
         <w:rPr>
           <w:rFonts w:ascii="Consolas" w:eastAsia="Times New Roman" w:hAnsi="Consolas" w:cs="Courier New"/>
           <w:color w:val="333333"/>
@@ -1981,8 +2067,7 @@
           <w:tab w:val="left" w:pos="13740"/>
           <w:tab w:val="left" w:pos="14656"/>
         </w:tabs>
-        <w:wordWrap w:val="0"/>
-        <w:spacing w:after="150" w:line="240" w:lineRule="auto"/>
+        <w:spacing w:after="0" w:line="240" w:lineRule="auto"/>
         <w:rPr>
           <w:rFonts w:ascii="Consolas" w:eastAsia="Times New Roman" w:hAnsi="Consolas" w:cs="Courier New"/>
           <w:color w:val="333333"/>
@@ -2027,8 +2112,7 @@
           <w:tab w:val="left" w:pos="13740"/>
           <w:tab w:val="left" w:pos="14656"/>
         </w:tabs>
-        <w:wordWrap w:val="0"/>
-        <w:spacing w:after="150" w:line="240" w:lineRule="auto"/>
+        <w:spacing w:after="0" w:line="240" w:lineRule="auto"/>
         <w:rPr>
           <w:rFonts w:ascii="Consolas" w:eastAsia="Times New Roman" w:hAnsi="Consolas" w:cs="Courier New"/>
           <w:color w:val="333333"/>
@@ -2073,8 +2157,7 @@
           <w:tab w:val="left" w:pos="13740"/>
           <w:tab w:val="left" w:pos="14656"/>
         </w:tabs>
-        <w:wordWrap w:val="0"/>
-        <w:spacing w:after="150" w:line="240" w:lineRule="auto"/>
+        <w:spacing w:after="0" w:line="240" w:lineRule="auto"/>
         <w:rPr>
           <w:rFonts w:ascii="Consolas" w:eastAsia="Times New Roman" w:hAnsi="Consolas" w:cs="Courier New"/>
           <w:color w:val="333333"/>
@@ -2119,8 +2202,7 @@
           <w:tab w:val="left" w:pos="13740"/>
           <w:tab w:val="left" w:pos="14656"/>
         </w:tabs>
-        <w:wordWrap w:val="0"/>
-        <w:spacing w:after="150" w:line="240" w:lineRule="auto"/>
+        <w:spacing w:after="0" w:line="240" w:lineRule="auto"/>
         <w:rPr>
           <w:rFonts w:ascii="Consolas" w:eastAsia="Times New Roman" w:hAnsi="Consolas" w:cs="Courier New"/>
           <w:color w:val="333333"/>
@@ -2165,8 +2247,7 @@
           <w:tab w:val="left" w:pos="13740"/>
           <w:tab w:val="left" w:pos="14656"/>
         </w:tabs>
-        <w:wordWrap w:val="0"/>
-        <w:spacing w:after="150" w:line="240" w:lineRule="auto"/>
+        <w:spacing w:after="0" w:line="240" w:lineRule="auto"/>
         <w:rPr>
           <w:rFonts w:ascii="Consolas" w:eastAsia="Times New Roman" w:hAnsi="Consolas" w:cs="Courier New"/>
           <w:color w:val="333333"/>
@@ -2211,8 +2292,7 @@
           <w:tab w:val="left" w:pos="13740"/>
           <w:tab w:val="left" w:pos="14656"/>
         </w:tabs>
-        <w:wordWrap w:val="0"/>
-        <w:spacing w:after="150" w:line="240" w:lineRule="auto"/>
+        <w:spacing w:after="0" w:line="240" w:lineRule="auto"/>
         <w:rPr>
           <w:rFonts w:ascii="Consolas" w:eastAsia="Times New Roman" w:hAnsi="Consolas" w:cs="Courier New"/>
           <w:color w:val="333333"/>
@@ -2257,8 +2337,7 @@
           <w:tab w:val="left" w:pos="13740"/>
           <w:tab w:val="left" w:pos="14656"/>
         </w:tabs>
-        <w:wordWrap w:val="0"/>
-        <w:spacing w:after="150" w:line="240" w:lineRule="auto"/>
+        <w:spacing w:after="0" w:line="240" w:lineRule="auto"/>
         <w:rPr>
           <w:rFonts w:ascii="Consolas" w:eastAsia="Times New Roman" w:hAnsi="Consolas" w:cs="Courier New"/>
           <w:color w:val="333333"/>
@@ -2303,23 +2382,21 @@
           <w:tab w:val="left" w:pos="13740"/>
           <w:tab w:val="left" w:pos="14656"/>
         </w:tabs>
-        <w:wordWrap w:val="0"/>
-        <w:spacing w:after="150" w:line="240" w:lineRule="auto"/>
-        <w:rPr>
-          <w:rFonts w:ascii="Consolas" w:eastAsia="Times New Roman" w:hAnsi="Consolas" w:cs="Courier New"/>
-          <w:color w:val="333333"/>
-          <w:sz w:val="20"/>
-          <w:szCs w:val="20"/>
-        </w:rPr>
-      </w:pPr>
-      <w:r>
-        <w:rPr>
-          <w:rFonts w:ascii="Consolas" w:eastAsia="Times New Roman" w:hAnsi="Consolas" w:cs="Courier New"/>
-          <w:color w:val="333333"/>
-          <w:sz w:val="20"/>
-          <w:szCs w:val="20"/>
-        </w:rPr>
-        <w:lastRenderedPageBreak/>
+        <w:spacing w:after="0" w:line="240" w:lineRule="auto"/>
+        <w:rPr>
+          <w:rFonts w:ascii="Consolas" w:eastAsia="Times New Roman" w:hAnsi="Consolas" w:cs="Courier New"/>
+          <w:color w:val="333333"/>
+          <w:sz w:val="20"/>
+          <w:szCs w:val="20"/>
+        </w:rPr>
+      </w:pPr>
+      <w:r>
+        <w:rPr>
+          <w:rFonts w:ascii="Consolas" w:eastAsia="Times New Roman" w:hAnsi="Consolas" w:cs="Courier New"/>
+          <w:color w:val="333333"/>
+          <w:sz w:val="20"/>
+          <w:szCs w:val="20"/>
+        </w:rPr>
         <w:t xml:space="preserve">    "msgTo": "ALISSA ALISSA",</w:t>
       </w:r>
     </w:p>
@@ -2350,8 +2427,7 @@
           <w:tab w:val="left" w:pos="13740"/>
           <w:tab w:val="left" w:pos="14656"/>
         </w:tabs>
-        <w:wordWrap w:val="0"/>
-        <w:spacing w:after="150" w:line="240" w:lineRule="auto"/>
+        <w:spacing w:after="0" w:line="240" w:lineRule="auto"/>
         <w:rPr>
           <w:rFonts w:ascii="Consolas" w:eastAsia="Times New Roman" w:hAnsi="Consolas" w:cs="Courier New"/>
           <w:color w:val="333333"/>
@@ -2396,22 +2472,22 @@
           <w:tab w:val="left" w:pos="13740"/>
           <w:tab w:val="left" w:pos="14656"/>
         </w:tabs>
-        <w:wordWrap w:val="0"/>
-        <w:spacing w:after="150" w:line="240" w:lineRule="auto"/>
-        <w:rPr>
-          <w:rFonts w:ascii="Consolas" w:eastAsia="Times New Roman" w:hAnsi="Consolas" w:cs="Courier New"/>
-          <w:color w:val="333333"/>
-          <w:sz w:val="20"/>
-          <w:szCs w:val="20"/>
-        </w:rPr>
-      </w:pPr>
-      <w:r>
-        <w:rPr>
-          <w:rFonts w:ascii="Consolas" w:eastAsia="Times New Roman" w:hAnsi="Consolas" w:cs="Courier New"/>
-          <w:color w:val="333333"/>
-          <w:sz w:val="20"/>
-          <w:szCs w:val="20"/>
-        </w:rPr>
+        <w:spacing w:after="0" w:line="240" w:lineRule="auto"/>
+        <w:rPr>
+          <w:rFonts w:ascii="Consolas" w:eastAsia="Times New Roman" w:hAnsi="Consolas" w:cs="Courier New"/>
+          <w:color w:val="333333"/>
+          <w:sz w:val="20"/>
+          <w:szCs w:val="20"/>
+        </w:rPr>
+      </w:pPr>
+      <w:r>
+        <w:rPr>
+          <w:rFonts w:ascii="Consolas" w:eastAsia="Times New Roman" w:hAnsi="Consolas" w:cs="Courier New"/>
+          <w:color w:val="333333"/>
+          <w:sz w:val="20"/>
+          <w:szCs w:val="20"/>
+        </w:rPr>
+        <w:lastRenderedPageBreak/>
         <w:t xml:space="preserve">    "msgStatus": "N|N|N|A|A",</w:t>
       </w:r>
     </w:p>
@@ -2442,8 +2518,7 @@
           <w:tab w:val="left" w:pos="13740"/>
           <w:tab w:val="left" w:pos="14656"/>
         </w:tabs>
-        <w:wordWrap w:val="0"/>
-        <w:spacing w:after="150" w:line="240" w:lineRule="auto"/>
+        <w:spacing w:after="0" w:line="240" w:lineRule="auto"/>
         <w:rPr>
           <w:rFonts w:ascii="Consolas" w:eastAsia="Times New Roman" w:hAnsi="Consolas" w:cs="Courier New"/>
           <w:color w:val="333333"/>
@@ -2488,8 +2563,7 @@
           <w:tab w:val="left" w:pos="13740"/>
           <w:tab w:val="left" w:pos="14656"/>
         </w:tabs>
-        <w:wordWrap w:val="0"/>
-        <w:spacing w:after="150" w:line="240" w:lineRule="auto"/>
+        <w:spacing w:after="0" w:line="240" w:lineRule="auto"/>
         <w:rPr>
           <w:rFonts w:ascii="Consolas" w:eastAsia="Times New Roman" w:hAnsi="Consolas" w:cs="Courier New"/>
           <w:color w:val="333333"/>
@@ -2534,8 +2608,7 @@
           <w:tab w:val="left" w:pos="13740"/>
           <w:tab w:val="left" w:pos="14656"/>
         </w:tabs>
-        <w:wordWrap w:val="0"/>
-        <w:spacing w:after="150" w:line="240" w:lineRule="auto"/>
+        <w:spacing w:after="0" w:line="240" w:lineRule="auto"/>
         <w:rPr>
           <w:rFonts w:ascii="Consolas" w:eastAsia="Times New Roman" w:hAnsi="Consolas" w:cs="Courier New"/>
           <w:color w:val="333333"/>
@@ -2580,8 +2653,7 @@
           <w:tab w:val="left" w:pos="13740"/>
           <w:tab w:val="left" w:pos="14656"/>
         </w:tabs>
-        <w:wordWrap w:val="0"/>
-        <w:spacing w:after="150" w:line="240" w:lineRule="auto"/>
+        <w:spacing w:after="0" w:line="240" w:lineRule="auto"/>
         <w:rPr>
           <w:rFonts w:ascii="Consolas" w:eastAsia="Times New Roman" w:hAnsi="Consolas" w:cs="Courier New"/>
           <w:color w:val="333333"/>
@@ -2626,8 +2698,7 @@
           <w:tab w:val="left" w:pos="13740"/>
           <w:tab w:val="left" w:pos="14656"/>
         </w:tabs>
-        <w:wordWrap w:val="0"/>
-        <w:spacing w:after="150" w:line="240" w:lineRule="auto"/>
+        <w:spacing w:after="0" w:line="240" w:lineRule="auto"/>
         <w:rPr>
           <w:rFonts w:ascii="Consolas" w:eastAsia="Times New Roman" w:hAnsi="Consolas" w:cs="Courier New"/>
           <w:color w:val="333333"/>
@@ -2672,8 +2743,7 @@
           <w:tab w:val="left" w:pos="13740"/>
           <w:tab w:val="left" w:pos="14656"/>
         </w:tabs>
-        <w:wordWrap w:val="0"/>
-        <w:spacing w:after="150" w:line="240" w:lineRule="auto"/>
+        <w:spacing w:after="0" w:line="240" w:lineRule="auto"/>
         <w:rPr>
           <w:rFonts w:ascii="Consolas" w:eastAsia="Times New Roman" w:hAnsi="Consolas" w:cs="Courier New"/>
           <w:color w:val="333333"/>
@@ -2718,8 +2788,7 @@
           <w:tab w:val="left" w:pos="13740"/>
           <w:tab w:val="left" w:pos="14656"/>
         </w:tabs>
-        <w:wordWrap w:val="0"/>
-        <w:spacing w:after="150" w:line="240" w:lineRule="auto"/>
+        <w:spacing w:after="0" w:line="240" w:lineRule="auto"/>
         <w:rPr>
           <w:rFonts w:ascii="Consolas" w:eastAsia="Times New Roman" w:hAnsi="Consolas" w:cs="Courier New"/>
           <w:color w:val="333333"/>
@@ -2764,8 +2833,7 @@
           <w:tab w:val="left" w:pos="13740"/>
           <w:tab w:val="left" w:pos="14656"/>
         </w:tabs>
-        <w:wordWrap w:val="0"/>
-        <w:spacing w:after="150" w:line="240" w:lineRule="auto"/>
+        <w:spacing w:after="0" w:line="240" w:lineRule="auto"/>
         <w:rPr>
           <w:rFonts w:ascii="Consolas" w:eastAsia="Times New Roman" w:hAnsi="Consolas" w:cs="Courier New"/>
           <w:color w:val="333333"/>
@@ -2810,8 +2878,7 @@
           <w:tab w:val="left" w:pos="13740"/>
           <w:tab w:val="left" w:pos="14656"/>
         </w:tabs>
-        <w:wordWrap w:val="0"/>
-        <w:spacing w:after="150" w:line="240" w:lineRule="auto"/>
+        <w:spacing w:after="0" w:line="240" w:lineRule="auto"/>
         <w:rPr>
           <w:rFonts w:ascii="Consolas" w:eastAsia="Times New Roman" w:hAnsi="Consolas" w:cs="Courier New"/>
           <w:color w:val="333333"/>
@@ -2856,8 +2923,7 @@
           <w:tab w:val="left" w:pos="13740"/>
           <w:tab w:val="left" w:pos="14656"/>
         </w:tabs>
-        <w:wordWrap w:val="0"/>
-        <w:spacing w:after="150" w:line="240" w:lineRule="auto"/>
+        <w:spacing w:after="0" w:line="240" w:lineRule="auto"/>
         <w:rPr>
           <w:rFonts w:ascii="Consolas" w:eastAsia="Times New Roman" w:hAnsi="Consolas" w:cs="Courier New"/>
           <w:color w:val="333333"/>
@@ -2902,8 +2968,7 @@
           <w:tab w:val="left" w:pos="13740"/>
           <w:tab w:val="left" w:pos="14656"/>
         </w:tabs>
-        <w:wordWrap w:val="0"/>
-        <w:spacing w:after="150" w:line="240" w:lineRule="auto"/>
+        <w:spacing w:after="0" w:line="240" w:lineRule="auto"/>
         <w:rPr>
           <w:rFonts w:ascii="Consolas" w:eastAsia="Times New Roman" w:hAnsi="Consolas" w:cs="Courier New"/>
           <w:color w:val="333333"/>
@@ -2948,8 +3013,7 @@
           <w:tab w:val="left" w:pos="13740"/>
           <w:tab w:val="left" w:pos="14656"/>
         </w:tabs>
-        <w:wordWrap w:val="0"/>
-        <w:spacing w:after="150" w:line="240" w:lineRule="auto"/>
+        <w:spacing w:after="0" w:line="240" w:lineRule="auto"/>
         <w:rPr>
           <w:rFonts w:ascii="Consolas" w:eastAsia="Times New Roman" w:hAnsi="Consolas" w:cs="Courier New"/>
           <w:color w:val="333333"/>
@@ -2994,8 +3058,7 @@
           <w:tab w:val="left" w:pos="13740"/>
           <w:tab w:val="left" w:pos="14656"/>
         </w:tabs>
-        <w:wordWrap w:val="0"/>
-        <w:spacing w:after="150" w:line="240" w:lineRule="auto"/>
+        <w:spacing w:after="0" w:line="240" w:lineRule="auto"/>
         <w:rPr>
           <w:rFonts w:ascii="Consolas" w:eastAsia="Times New Roman" w:hAnsi="Consolas" w:cs="Courier New"/>
           <w:color w:val="333333"/>
@@ -3040,8 +3103,7 @@
           <w:tab w:val="left" w:pos="13740"/>
           <w:tab w:val="left" w:pos="14656"/>
         </w:tabs>
-        <w:wordWrap w:val="0"/>
-        <w:spacing w:after="150" w:line="240" w:lineRule="auto"/>
+        <w:spacing w:after="0" w:line="240" w:lineRule="auto"/>
         <w:rPr>
           <w:rFonts w:ascii="Consolas" w:eastAsia="Times New Roman" w:hAnsi="Consolas" w:cs="Courier New"/>
           <w:color w:val="333333"/>
@@ -3086,8 +3148,7 @@
           <w:tab w:val="left" w:pos="13740"/>
           <w:tab w:val="left" w:pos="14656"/>
         </w:tabs>
-        <w:wordWrap w:val="0"/>
-        <w:spacing w:after="150" w:line="240" w:lineRule="auto"/>
+        <w:spacing w:after="0" w:line="240" w:lineRule="auto"/>
         <w:rPr>
           <w:rFonts w:ascii="Consolas" w:eastAsia="Times New Roman" w:hAnsi="Consolas" w:cs="Courier New"/>
           <w:color w:val="333333"/>
@@ -3132,8 +3193,7 @@
           <w:tab w:val="left" w:pos="13740"/>
           <w:tab w:val="left" w:pos="14656"/>
         </w:tabs>
-        <w:wordWrap w:val="0"/>
-        <w:spacing w:after="150" w:line="240" w:lineRule="auto"/>
+        <w:spacing w:after="0" w:line="240" w:lineRule="auto"/>
         <w:rPr>
           <w:rFonts w:ascii="Consolas" w:eastAsia="Times New Roman" w:hAnsi="Consolas" w:cs="Courier New"/>
           <w:color w:val="333333"/>
@@ -3178,8 +3238,7 @@
           <w:tab w:val="left" w:pos="13740"/>
           <w:tab w:val="left" w:pos="14656"/>
         </w:tabs>
-        <w:wordWrap w:val="0"/>
-        <w:spacing w:after="150" w:line="240" w:lineRule="auto"/>
+        <w:spacing w:after="0" w:line="240" w:lineRule="auto"/>
         <w:rPr>
           <w:rFonts w:ascii="Consolas" w:eastAsia="Times New Roman" w:hAnsi="Consolas" w:cs="Courier New"/>
           <w:color w:val="333333"/>
@@ -3224,8 +3283,7 @@
           <w:tab w:val="left" w:pos="13740"/>
           <w:tab w:val="left" w:pos="14656"/>
         </w:tabs>
-        <w:wordWrap w:val="0"/>
-        <w:spacing w:after="150" w:line="240" w:lineRule="auto"/>
+        <w:spacing w:after="0" w:line="240" w:lineRule="auto"/>
         <w:rPr>
           <w:rFonts w:ascii="Consolas" w:eastAsia="Times New Roman" w:hAnsi="Consolas" w:cs="Courier New"/>
           <w:color w:val="333333"/>
@@ -3244,6 +3302,9 @@
       </w:r>
     </w:p>
     <w:p>
+      <w:pPr>
+        <w:spacing w:after="0"/>
+      </w:pPr>
       <w:r>
         <w:t xml:space="preserve">Hình như list_message là table </w:t>
       </w:r>
@@ -3252,11 +3313,17 @@
       </w:r>
     </w:p>
     <w:p>
+      <w:pPr>
+        <w:spacing w:after="0"/>
+      </w:pPr>
       <w:r>
         <w:t>Cái này làm chương trình hơi chậm thì phải, có gì check lại sau:</w:t>
       </w:r>
     </w:p>
     <w:p>
+      <w:pPr>
+        <w:spacing w:after="0"/>
+      </w:pPr>
       <w:r>
         <w:t>org.springframework.jdbc.datasource.DataSourceUtils - Fetching JDBC Connection from DataSource</w:t>
       </w:r>
@@ -3264,28 +3331,39 @@
     <w:p>
       <w:pPr>
         <w:pStyle w:val="Heading2"/>
+        <w:spacing w:before="0"/>
       </w:pPr>
       <w:r>
         <w:t>cusExRef</w:t>
       </w:r>
     </w:p>
     <w:p>
+      <w:pPr>
+        <w:spacing w:after="0"/>
+      </w:pPr>
       <w:r>
         <w:t>cusi.refext        cusExRef</w:t>
       </w:r>
     </w:p>
     <w:p>
+      <w:pPr>
+        <w:spacing w:after="0"/>
+      </w:pPr>
       <w:r>
         <w:t>g_individu     cusi</w:t>
       </w:r>
     </w:p>
     <w:p>
+      <w:pPr>
+        <w:spacing w:after="0"/>
+      </w:pPr>
       <w:r>
         <w:t>TEST_GNAC3YKW2JA2002697</w:t>
       </w:r>
     </w:p>
     <w:p>
       <w:pPr>
+        <w:spacing w:after="0"/>
         <w:rPr>
           <w:lang w:val="vi-VN"/>
         </w:rPr>
@@ -3299,6 +3377,7 @@
     </w:p>
     <w:p>
       <w:pPr>
+        <w:spacing w:after="0"/>
         <w:rPr>
           <w:lang w:val="vi-VN"/>
         </w:rPr>
@@ -3313,164 +3392,217 @@
     <w:p>
       <w:pPr>
         <w:pStyle w:val="Heading2"/>
+        <w:spacing w:before="0"/>
+      </w:pPr>
+      <w:r>
+        <w:t>cusName</w:t>
+      </w:r>
+    </w:p>
+    <w:p>
+      <w:pPr>
+        <w:spacing w:after="0"/>
+      </w:pPr>
+      <w:r>
+        <w:t>AND (? IS NULL OR cusi.nom LIKE ?)                         " + //-- 'cusName'</w:t>
+      </w:r>
+    </w:p>
+    <w:p>
+      <w:pPr>
+        <w:pStyle w:val="Heading2"/>
+        <w:spacing w:before="0"/>
+      </w:pPr>
+      <w:r>
+        <w:t>casRef</w:t>
+      </w:r>
+    </w:p>
+    <w:p>
+      <w:pPr>
+        <w:spacing w:after="0"/>
+      </w:pPr>
+      <w:r>
+        <w:t>AND (? IS NULL OR elem.refdoss LIKE ?)                     " + //-- 'casRef'</w:t>
+      </w:r>
+    </w:p>
+    <w:p>
+      <w:pPr>
+        <w:spacing w:after="0"/>
+      </w:pPr>
+      <w:r>
+        <w:t xml:space="preserve">t_elements     elem  </w:t>
+      </w:r>
+    </w:p>
+    <w:p>
+      <w:pPr>
+        <w:pStyle w:val="Heading2"/>
+        <w:spacing w:before="0"/>
+        <w:rPr>
+          <w:lang w:val="vi-VN"/>
+        </w:rPr>
+      </w:pPr>
+      <w:r>
+        <w:rPr>
+          <w:lang w:val="vi-VN"/>
+        </w:rPr>
+        <w:t>msgBoxDirIn</w:t>
+      </w:r>
+    </w:p>
+    <w:p>
+      <w:pPr>
+        <w:spacing w:after="0"/>
+      </w:pPr>
+      <w:r>
+        <w:t>"    AND (? IS NULL OR msg.encodeur LIKE ?)                     " + //-- 'msgBoxDirIn'</w:t>
+      </w:r>
+    </w:p>
+    <w:p>
+      <w:pPr>
+        <w:spacing w:after="0"/>
+      </w:pPr>
+      <w:r>
+        <w:t>msg.encodeur       msgTo                             " +</w:t>
+      </w:r>
+    </w:p>
+    <w:p>
+      <w:pPr>
+        <w:spacing w:after="0"/>
+      </w:pPr>
+      <w:r>
+        <w:t>g_information  msg                                   " +</w:t>
+      </w:r>
+    </w:p>
+    <w:p>
+      <w:pPr>
+        <w:spacing w:after="0"/>
+        <w:rPr>
+          <w:lang w:val="vi-VN"/>
+        </w:rPr>
+      </w:pPr>
+      <w:r>
+        <w:rPr>
+          <w:lang w:val="vi-VN"/>
+        </w:rPr>
+        <w:t xml:space="preserve">Summary: </w:t>
+      </w:r>
+    </w:p>
+    <w:p>
+      <w:pPr>
+        <w:spacing w:after="0"/>
+        <w:rPr>
+          <w:lang w:val="vi-VN"/>
+        </w:rPr>
+      </w:pPr>
+      <w:r>
+        <w:rPr>
+          <w:lang w:val="vi-VN"/>
+        </w:rPr>
+        <w:t>msgBoxDirIn = g_information.encodeur = msgTo = msg.encodeur</w:t>
+      </w:r>
+    </w:p>
+    <w:p>
+      <w:pPr>
+        <w:pStyle w:val="Heading2"/>
+        <w:spacing w:before="0"/>
+      </w:pPr>
+      <w:r>
+        <w:rPr>
+          <w:lang w:val="vi-VN"/>
+        </w:rPr>
+        <w:t>msgBoxDirOut</w:t>
+      </w:r>
+    </w:p>
+    <w:p>
+      <w:pPr>
+        <w:spacing w:after="0"/>
+        <w:rPr>
+          <w:lang w:val="vi-VN"/>
+        </w:rPr>
+      </w:pPr>
+      <w:r>
+        <w:rPr>
+          <w:lang w:val="vi-VN"/>
+        </w:rPr>
+        <w:t>AND (? IS NULL OR msg.refemetteur LIKE ?)                  " + //-- 'msgBoxDirOut'</w:t>
+      </w:r>
+    </w:p>
+    <w:p>
+      <w:pPr>
+        <w:spacing w:after="0"/>
+        <w:rPr>
+          <w:lang w:val="vi-VN"/>
+        </w:rPr>
+      </w:pPr>
+      <w:r>
+        <w:rPr>
+          <w:lang w:val="vi-VN"/>
+        </w:rPr>
+        <w:t>msg.refemetteur    msgFrom                           " +</w:t>
+      </w:r>
+    </w:p>
+    <w:p>
+      <w:pPr>
+        <w:pStyle w:val="Heading2"/>
+        <w:spacing w:before="0"/>
+      </w:pPr>
+      <w:r>
+        <w:t>msgFromDat</w:t>
+      </w:r>
+    </w:p>
+    <w:p>
+      <w:pPr>
+        <w:spacing w:after="0"/>
+      </w:pPr>
+      <w:r>
+        <w:t>AND (? IS NULL OR msg.dtsaisie_dt &gt;= to_date(?, ?))        " + //-- 'msgFromDat'</w:t>
+      </w:r>
+    </w:p>
+    <w:p>
+      <w:pPr>
+        <w:pStyle w:val="Heading2"/>
+        <w:spacing w:before="0"/>
       </w:pPr>
       <w:r>
         <w:lastRenderedPageBreak/>
-        <w:t>cusName</w:t>
-      </w:r>
-    </w:p>
-    <w:p>
-      <w:r>
-        <w:t>AND (? IS NULL OR cusi.nom LIKE ?)                         " + //-- 'cusName'</w:t>
+        <w:t>msgSearchBy</w:t>
       </w:r>
     </w:p>
     <w:p>
       <w:pPr>
         <w:pStyle w:val="Heading2"/>
-      </w:pPr>
-      <w:r>
-        <w:t>casRef</w:t>
-      </w:r>
-    </w:p>
-    <w:p>
-      <w:r>
-        <w:t>AND (? IS NULL OR elem.refdoss LIKE ?)                     " + //-- 'casRef'</w:t>
-      </w:r>
-    </w:p>
-    <w:p>
-      <w:r>
-        <w:t xml:space="preserve">t_elements     elem  </w:t>
+        <w:spacing w:before="0"/>
+      </w:pPr>
+      <w:r>
+        <w:t>msgUnread</w:t>
+      </w:r>
+    </w:p>
+    <w:p>
+      <w:pPr>
+        <w:spacing w:after="0"/>
+      </w:pPr>
+      <w:r>
+        <w:t>AND (? IS NULL OR nvl(msg.typedoc, ?) = ?)                 " + //-- 'msgUnread'</w:t>
       </w:r>
     </w:p>
     <w:p>
       <w:pPr>
         <w:pStyle w:val="Heading2"/>
-        <w:rPr>
-          <w:lang w:val="vi-VN"/>
-        </w:rPr>
-      </w:pPr>
-      <w:r>
-        <w:rPr>
-          <w:lang w:val="vi-VN"/>
-        </w:rPr>
-        <w:t>msgBoxDirIn</w:t>
-      </w:r>
-    </w:p>
-    <w:p>
-      <w:r>
-        <w:t>"    AND (? IS NULL OR msg.encodeur LIKE ?)                     " + //-- 'msgBoxDirIn'</w:t>
-      </w:r>
-    </w:p>
-    <w:p>
-      <w:r>
-        <w:t>msg.encodeur       msgTo                             " +</w:t>
-      </w:r>
-    </w:p>
-    <w:p>
-      <w:r>
-        <w:t>g_information  msg                                   " +</w:t>
-      </w:r>
-    </w:p>
-    <w:p>
-      <w:pPr>
-        <w:rPr>
-          <w:lang w:val="vi-VN"/>
-        </w:rPr>
-      </w:pPr>
-      <w:r>
-        <w:rPr>
-          <w:lang w:val="vi-VN"/>
-        </w:rPr>
-        <w:t xml:space="preserve">Summary: </w:t>
-      </w:r>
-    </w:p>
-    <w:p>
-      <w:pPr>
-        <w:rPr>
-          <w:lang w:val="vi-VN"/>
-        </w:rPr>
-      </w:pPr>
-      <w:r>
-        <w:rPr>
-          <w:lang w:val="vi-VN"/>
-        </w:rPr>
-        <w:t>msgBoxDirIn = g_information.encodeur = msgTo = msg.encodeur</w:t>
+        <w:spacing w:before="0"/>
+      </w:pPr>
+      <w:r>
+        <w:t>2. msgRefInfo</w:t>
+      </w:r>
+    </w:p>
+    <w:p>
+      <w:pPr>
+        <w:spacing w:after="0"/>
+      </w:pPr>
+      <w:r>
+        <w:t>msgRefInfo = g_information.refinfo</w:t>
       </w:r>
     </w:p>
     <w:p>
       <w:pPr>
         <w:pStyle w:val="Heading2"/>
-      </w:pPr>
-      <w:r>
-        <w:rPr>
-          <w:lang w:val="vi-VN"/>
-        </w:rPr>
-        <w:t>msgBoxDirOut</w:t>
-      </w:r>
-    </w:p>
-    <w:p>
-      <w:pPr>
-        <w:rPr>
-          <w:lang w:val="vi-VN"/>
-        </w:rPr>
-      </w:pPr>
-      <w:r>
-        <w:rPr>
-          <w:lang w:val="vi-VN"/>
-        </w:rPr>
-        <w:t>AND (? IS NULL OR msg.refemetteur LIKE ?)                  " + //-- 'msgBoxDirOut'</w:t>
-      </w:r>
-    </w:p>
-    <w:p>
-      <w:pPr>
-        <w:rPr>
-          <w:lang w:val="vi-VN"/>
-        </w:rPr>
-      </w:pPr>
-      <w:r>
-        <w:rPr>
-          <w:lang w:val="vi-VN"/>
-        </w:rPr>
-        <w:t>msg.refemetteur    msgFrom                           " +</w:t>
-      </w:r>
-    </w:p>
-    <w:p>
-      <w:pPr>
-        <w:pStyle w:val="Heading2"/>
-      </w:pPr>
-      <w:r>
-        <w:t>msgFromDat</w:t>
-      </w:r>
-    </w:p>
-    <w:p>
-      <w:r>
-        <w:t>AND (? IS NULL OR msg.dtsaisie_dt &gt;= to_date(?, ?))        " + //-- 'msgFromDat'</w:t>
-      </w:r>
-    </w:p>
-    <w:p>
-      <w:pPr>
-        <w:pStyle w:val="Heading2"/>
-      </w:pPr>
-      <w:r>
-        <w:t>msgSearchBy</w:t>
-      </w:r>
-    </w:p>
-    <w:p>
-      <w:pPr>
-        <w:pStyle w:val="Heading2"/>
-      </w:pPr>
-      <w:r>
-        <w:t>msgUnread</w:t>
-      </w:r>
-    </w:p>
-    <w:p>
-      <w:r>
-        <w:t>AND (? IS NULL OR nvl(msg.typedoc, ?) = ?)                 " + //-- 'msgUnread'</w:t>
-      </w:r>
-    </w:p>
-    <w:p>
-      <w:pPr>
-        <w:pStyle w:val="Heading2"/>
+        <w:spacing w:before="0"/>
       </w:pPr>
       <w:r>
         <w:t>3. casExRef</w:t>
@@ -3522,7 +3654,7 @@
           </w:tcPr>
           <w:p>
             <w:pPr>
-              <w:spacing w:before="100" w:beforeAutospacing="1" w:after="100" w:afterAutospacing="1" w:line="240" w:lineRule="auto"/>
+              <w:spacing w:after="0" w:line="240" w:lineRule="auto"/>
               <w:rPr>
                 <w:rFonts w:ascii="Arial" w:eastAsia="Times New Roman" w:hAnsi="Arial" w:cs="Arial"/>
                 <w:color w:val="000000"/>
@@ -3561,7 +3693,7 @@
           </w:tcPr>
           <w:p>
             <w:pPr>
-              <w:spacing w:before="100" w:beforeAutospacing="1" w:after="100" w:afterAutospacing="1" w:line="240" w:lineRule="auto"/>
+              <w:spacing w:after="0" w:line="240" w:lineRule="auto"/>
               <w:rPr>
                 <w:rFonts w:ascii="Arial" w:eastAsia="Times New Roman" w:hAnsi="Arial" w:cs="Arial"/>
                 <w:color w:val="000000"/>
@@ -3600,7 +3732,7 @@
           </w:tcPr>
           <w:p>
             <w:pPr>
-              <w:spacing w:before="100" w:beforeAutospacing="1" w:after="100" w:afterAutospacing="1" w:line="240" w:lineRule="auto"/>
+              <w:spacing w:after="0" w:line="240" w:lineRule="auto"/>
               <w:rPr>
                 <w:rFonts w:ascii="Arial" w:eastAsia="Times New Roman" w:hAnsi="Arial" w:cs="Arial"/>
                 <w:color w:val="000000"/>
@@ -3639,7 +3771,7 @@
           </w:tcPr>
           <w:p>
             <w:pPr>
-              <w:spacing w:before="100" w:beforeAutospacing="1" w:after="100" w:afterAutospacing="1" w:line="240" w:lineRule="auto"/>
+              <w:spacing w:after="0" w:line="240" w:lineRule="auto"/>
               <w:rPr>
                 <w:rFonts w:ascii="Arial" w:eastAsia="Times New Roman" w:hAnsi="Arial" w:cs="Arial"/>
                 <w:color w:val="000000"/>
@@ -3678,7 +3810,7 @@
           </w:tcPr>
           <w:p>
             <w:pPr>
-              <w:spacing w:before="100" w:beforeAutospacing="1" w:after="100" w:afterAutospacing="1" w:line="240" w:lineRule="auto"/>
+              <w:spacing w:after="0" w:line="240" w:lineRule="auto"/>
               <w:rPr>
                 <w:rFonts w:ascii="Arial" w:eastAsia="Times New Roman" w:hAnsi="Arial" w:cs="Arial"/>
                 <w:color w:val="000000"/>
@@ -3717,7 +3849,7 @@
           </w:tcPr>
           <w:p>
             <w:pPr>
-              <w:spacing w:before="100" w:beforeAutospacing="1" w:after="100" w:afterAutospacing="1" w:line="240" w:lineRule="auto"/>
+              <w:spacing w:after="0" w:line="240" w:lineRule="auto"/>
               <w:rPr>
                 <w:rFonts w:ascii="Arial" w:eastAsia="Times New Roman" w:hAnsi="Arial" w:cs="Arial"/>
                 <w:color w:val="000000"/>
@@ -3756,7 +3888,7 @@
           </w:tcPr>
           <w:p>
             <w:pPr>
-              <w:spacing w:before="100" w:beforeAutospacing="1" w:after="100" w:afterAutospacing="1" w:line="240" w:lineRule="auto"/>
+              <w:spacing w:after="0" w:line="240" w:lineRule="auto"/>
               <w:rPr>
                 <w:rFonts w:ascii="Arial" w:eastAsia="Times New Roman" w:hAnsi="Arial" w:cs="Arial"/>
                 <w:color w:val="000000"/>
@@ -3779,6 +3911,7 @@
     </w:tbl>
     <w:p>
       <w:pPr>
+        <w:spacing w:after="0"/>
         <w:rPr>
           <w:b/>
         </w:rPr>
@@ -3793,6 +3926,7 @@
     <w:p>
       <w:pPr>
         <w:pStyle w:val="Heading2"/>
+        <w:spacing w:before="0"/>
       </w:pPr>
       <w:r>
         <w:t>4. msgDat</w:t>
@@ -3800,6 +3934,7 @@
     </w:p>
     <w:p>
       <w:pPr>
+        <w:spacing w:after="0"/>
         <w:rPr>
           <w:b/>
         </w:rPr>
@@ -3858,7 +3993,7 @@
           </w:tcPr>
           <w:p>
             <w:pPr>
-              <w:spacing w:before="100" w:beforeAutospacing="1" w:after="100" w:afterAutospacing="1" w:line="240" w:lineRule="auto"/>
+              <w:spacing w:after="0" w:line="240" w:lineRule="auto"/>
               <w:rPr>
                 <w:rFonts w:ascii="Arial" w:eastAsia="Times New Roman" w:hAnsi="Arial" w:cs="Arial"/>
                 <w:color w:val="000000"/>
@@ -3897,7 +4032,7 @@
           </w:tcPr>
           <w:p>
             <w:pPr>
-              <w:spacing w:before="100" w:beforeAutospacing="1" w:after="100" w:afterAutospacing="1" w:line="240" w:lineRule="auto"/>
+              <w:spacing w:after="0" w:line="240" w:lineRule="auto"/>
               <w:rPr>
                 <w:rFonts w:ascii="Arial" w:eastAsia="Times New Roman" w:hAnsi="Arial" w:cs="Arial"/>
                 <w:color w:val="000000"/>
@@ -3936,7 +4071,7 @@
           </w:tcPr>
           <w:p>
             <w:pPr>
-              <w:spacing w:before="100" w:beforeAutospacing="1" w:after="100" w:afterAutospacing="1" w:line="240" w:lineRule="auto"/>
+              <w:spacing w:after="0" w:line="240" w:lineRule="auto"/>
               <w:rPr>
                 <w:rFonts w:ascii="Arial" w:eastAsia="Times New Roman" w:hAnsi="Arial" w:cs="Arial"/>
                 <w:color w:val="000000"/>
@@ -3975,7 +4110,7 @@
           </w:tcPr>
           <w:p>
             <w:pPr>
-              <w:spacing w:before="100" w:beforeAutospacing="1" w:after="100" w:afterAutospacing="1" w:line="240" w:lineRule="auto"/>
+              <w:spacing w:after="0" w:line="240" w:lineRule="auto"/>
               <w:rPr>
                 <w:rFonts w:ascii="Arial" w:eastAsia="Times New Roman" w:hAnsi="Arial" w:cs="Arial"/>
                 <w:color w:val="000000"/>
@@ -4014,7 +4149,7 @@
           </w:tcPr>
           <w:p>
             <w:pPr>
-              <w:spacing w:before="100" w:beforeAutospacing="1" w:after="100" w:afterAutospacing="1" w:line="240" w:lineRule="auto"/>
+              <w:spacing w:after="0" w:line="240" w:lineRule="auto"/>
               <w:rPr>
                 <w:rFonts w:ascii="Arial" w:eastAsia="Times New Roman" w:hAnsi="Arial" w:cs="Arial"/>
                 <w:color w:val="000000"/>
@@ -4053,7 +4188,7 @@
           </w:tcPr>
           <w:p>
             <w:pPr>
-              <w:spacing w:before="100" w:beforeAutospacing="1" w:after="100" w:afterAutospacing="1" w:line="240" w:lineRule="auto"/>
+              <w:spacing w:after="0" w:line="240" w:lineRule="auto"/>
               <w:rPr>
                 <w:rFonts w:ascii="Arial" w:eastAsia="Times New Roman" w:hAnsi="Arial" w:cs="Arial"/>
                 <w:color w:val="000000"/>
@@ -4092,7 +4227,7 @@
           </w:tcPr>
           <w:p>
             <w:pPr>
-              <w:spacing w:before="100" w:beforeAutospacing="1" w:after="100" w:afterAutospacing="1" w:line="240" w:lineRule="auto"/>
+              <w:spacing w:after="0" w:line="240" w:lineRule="auto"/>
               <w:rPr>
                 <w:rFonts w:ascii="Arial" w:eastAsia="Times New Roman" w:hAnsi="Arial" w:cs="Arial"/>
                 <w:color w:val="000000"/>
@@ -4131,7 +4266,7 @@
           </w:tcPr>
           <w:p>
             <w:pPr>
-              <w:spacing w:before="100" w:beforeAutospacing="1" w:after="100" w:afterAutospacing="1" w:line="240" w:lineRule="auto"/>
+              <w:spacing w:after="0" w:line="240" w:lineRule="auto"/>
               <w:rPr>
                 <w:rFonts w:ascii="Arial" w:eastAsia="Times New Roman" w:hAnsi="Arial" w:cs="Arial"/>
                 <w:color w:val="000000"/>
@@ -4152,10 +4287,15 @@
         </w:tc>
       </w:tr>
     </w:tbl>
-    <w:p/>
+    <w:p>
+      <w:pPr>
+        <w:spacing w:after="0"/>
+      </w:pPr>
+    </w:p>
     <w:p>
       <w:pPr>
         <w:pStyle w:val="Heading2"/>
+        <w:spacing w:before="0"/>
       </w:pPr>
       <w:r>
         <w:t xml:space="preserve">5. </w:t>
@@ -4166,6 +4306,7 @@
     </w:p>
     <w:p>
       <w:pPr>
+        <w:spacing w:after="0"/>
         <w:rPr>
           <w:b/>
         </w:rPr>
@@ -4222,7 +4363,7 @@
           </w:tcPr>
           <w:p>
             <w:pPr>
-              <w:spacing w:before="100" w:beforeAutospacing="1" w:after="100" w:afterAutospacing="1" w:line="240" w:lineRule="auto"/>
+              <w:spacing w:after="0" w:line="240" w:lineRule="auto"/>
               <w:rPr>
                 <w:rFonts w:ascii="Arial" w:eastAsia="Times New Roman" w:hAnsi="Arial" w:cs="Arial"/>
                 <w:color w:val="000000"/>
@@ -4237,7 +4378,6 @@
                 <w:sz w:val="20"/>
                 <w:szCs w:val="20"/>
               </w:rPr>
-              <w:lastRenderedPageBreak/>
               <w:t>Sender</w:t>
             </w:r>
           </w:p>
@@ -4262,7 +4402,7 @@
           </w:tcPr>
           <w:p>
             <w:pPr>
-              <w:spacing w:before="100" w:beforeAutospacing="1" w:after="100" w:afterAutospacing="1" w:line="240" w:lineRule="auto"/>
+              <w:spacing w:after="0" w:line="240" w:lineRule="auto"/>
               <w:rPr>
                 <w:rFonts w:ascii="Arial" w:eastAsia="Times New Roman" w:hAnsi="Arial" w:cs="Arial"/>
                 <w:color w:val="000000"/>
@@ -4301,7 +4441,7 @@
           </w:tcPr>
           <w:p>
             <w:pPr>
-              <w:spacing w:before="100" w:beforeAutospacing="1" w:after="100" w:afterAutospacing="1" w:line="240" w:lineRule="auto"/>
+              <w:spacing w:after="0" w:line="240" w:lineRule="auto"/>
               <w:rPr>
                 <w:rFonts w:ascii="Arial" w:eastAsia="Times New Roman" w:hAnsi="Arial" w:cs="Arial"/>
                 <w:color w:val="000000"/>
@@ -4340,7 +4480,7 @@
           </w:tcPr>
           <w:p>
             <w:pPr>
-              <w:spacing w:before="100" w:beforeAutospacing="1" w:after="100" w:afterAutospacing="1" w:line="240" w:lineRule="auto"/>
+              <w:spacing w:after="0" w:line="240" w:lineRule="auto"/>
               <w:rPr>
                 <w:rFonts w:ascii="Arial" w:eastAsia="Times New Roman" w:hAnsi="Arial" w:cs="Arial"/>
                 <w:color w:val="000000"/>
@@ -4379,7 +4519,7 @@
           </w:tcPr>
           <w:p>
             <w:pPr>
-              <w:spacing w:before="100" w:beforeAutospacing="1" w:after="100" w:afterAutospacing="1" w:line="240" w:lineRule="auto"/>
+              <w:spacing w:after="0" w:line="240" w:lineRule="auto"/>
               <w:rPr>
                 <w:rFonts w:ascii="Arial" w:eastAsia="Times New Roman" w:hAnsi="Arial" w:cs="Arial"/>
                 <w:color w:val="000000"/>
@@ -4418,7 +4558,7 @@
           </w:tcPr>
           <w:p>
             <w:pPr>
-              <w:spacing w:before="100" w:beforeAutospacing="1" w:after="100" w:afterAutospacing="1" w:line="240" w:lineRule="auto"/>
+              <w:spacing w:after="0" w:line="240" w:lineRule="auto"/>
               <w:rPr>
                 <w:rFonts w:ascii="Arial" w:eastAsia="Times New Roman" w:hAnsi="Arial" w:cs="Arial"/>
                 <w:color w:val="000000"/>
@@ -4440,13 +4580,23 @@
       </w:tr>
     </w:tbl>
     <w:p>
-      <w:r>
-        <w:t>diagram</w:t>
-      </w:r>
-      <w:bookmarkStart w:id="0" w:name="_GoBack"/>
-      <w:bookmarkEnd w:id="0"/>
-    </w:p>
-    <w:p>
+      <w:pPr>
+        <w:spacing w:after="0"/>
+      </w:pPr>
+      <w:r>
+        <w:t>D</w:t>
+      </w:r>
+      <w:r>
+        <w:t>iagram</w:t>
+      </w:r>
+      <w:r>
+        <w:t>:</w:t>
+      </w:r>
+    </w:p>
+    <w:p>
+      <w:pPr>
+        <w:spacing w:after="0"/>
+      </w:pPr>
       <w:r>
         <w:t>http://cxtsbg2/MCD/HTML%20iMX%20Standard%20Conceptual%20Model/MultiModel_Standard_MCD_MPD_files/Mult10648.htm#1</w:t>
       </w:r>
@@ -4454,6 +4604,7 @@
     <w:p>
       <w:pPr>
         <w:pStyle w:val="Heading2"/>
+        <w:spacing w:before="0"/>
       </w:pPr>
       <w:r>
         <w:t xml:space="preserve">6. </w:t>
@@ -4465,10 +4616,15 @@
         <w:t xml:space="preserve"> ?</w:t>
       </w:r>
     </w:p>
-    <w:p/>
+    <w:p>
+      <w:pPr>
+        <w:spacing w:after="0"/>
+      </w:pPr>
+    </w:p>
     <w:p>
       <w:pPr>
         <w:pStyle w:val="Heading2"/>
+        <w:spacing w:before="0"/>
       </w:pPr>
       <w:r>
         <w:t xml:space="preserve">7. </w:t>
@@ -4479,6 +4635,7 @@
     </w:p>
     <w:p>
       <w:pPr>
+        <w:spacing w:after="0"/>
         <w:rPr>
           <w:b/>
         </w:rPr>
@@ -4536,7 +4693,7 @@
           </w:tcPr>
           <w:p>
             <w:pPr>
-              <w:spacing w:before="100" w:beforeAutospacing="1" w:after="100" w:afterAutospacing="1" w:line="240" w:lineRule="auto"/>
+              <w:spacing w:after="0" w:line="240" w:lineRule="auto"/>
               <w:rPr>
                 <w:rFonts w:ascii="Arial" w:eastAsia="Times New Roman" w:hAnsi="Arial" w:cs="Arial"/>
                 <w:color w:val="000000"/>
@@ -4575,7 +4732,7 @@
           </w:tcPr>
           <w:p>
             <w:pPr>
-              <w:spacing w:before="100" w:beforeAutospacing="1" w:after="100" w:afterAutospacing="1" w:line="240" w:lineRule="auto"/>
+              <w:spacing w:after="0" w:line="240" w:lineRule="auto"/>
               <w:rPr>
                 <w:rFonts w:ascii="Arial" w:eastAsia="Times New Roman" w:hAnsi="Arial" w:cs="Arial"/>
                 <w:color w:val="000000"/>
@@ -4614,7 +4771,7 @@
           </w:tcPr>
           <w:p>
             <w:pPr>
-              <w:spacing w:before="100" w:beforeAutospacing="1" w:after="100" w:afterAutospacing="1" w:line="240" w:lineRule="auto"/>
+              <w:spacing w:after="0" w:line="240" w:lineRule="auto"/>
               <w:rPr>
                 <w:rFonts w:ascii="Arial" w:eastAsia="Times New Roman" w:hAnsi="Arial" w:cs="Arial"/>
                 <w:color w:val="000000"/>
@@ -4653,7 +4810,7 @@
           </w:tcPr>
           <w:p>
             <w:pPr>
-              <w:spacing w:before="100" w:beforeAutospacing="1" w:after="100" w:afterAutospacing="1" w:line="240" w:lineRule="auto"/>
+              <w:spacing w:after="0" w:line="240" w:lineRule="auto"/>
               <w:rPr>
                 <w:rFonts w:ascii="Arial" w:eastAsia="Times New Roman" w:hAnsi="Arial" w:cs="Arial"/>
                 <w:color w:val="000000"/>
@@ -4692,7 +4849,7 @@
           </w:tcPr>
           <w:p>
             <w:pPr>
-              <w:spacing w:before="100" w:beforeAutospacing="1" w:after="100" w:afterAutospacing="1" w:line="240" w:lineRule="auto"/>
+              <w:spacing w:after="0" w:line="240" w:lineRule="auto"/>
               <w:rPr>
                 <w:rFonts w:ascii="Arial" w:eastAsia="Times New Roman" w:hAnsi="Arial" w:cs="Arial"/>
                 <w:color w:val="000000"/>
@@ -4731,7 +4888,7 @@
           </w:tcPr>
           <w:p>
             <w:pPr>
-              <w:spacing w:before="100" w:beforeAutospacing="1" w:after="100" w:afterAutospacing="1" w:line="240" w:lineRule="auto"/>
+              <w:spacing w:after="0" w:line="240" w:lineRule="auto"/>
               <w:rPr>
                 <w:rFonts w:ascii="Arial" w:eastAsia="Times New Roman" w:hAnsi="Arial" w:cs="Arial"/>
                 <w:color w:val="000000"/>
@@ -4770,7 +4927,7 @@
           </w:tcPr>
           <w:p>
             <w:pPr>
-              <w:spacing w:before="100" w:beforeAutospacing="1" w:after="100" w:afterAutospacing="1" w:line="240" w:lineRule="auto"/>
+              <w:spacing w:after="0" w:line="240" w:lineRule="auto"/>
               <w:rPr>
                 <w:rFonts w:ascii="Arial" w:eastAsia="Times New Roman" w:hAnsi="Arial" w:cs="Arial"/>
                 <w:color w:val="000000"/>
@@ -4791,217 +4948,367 @@
         </w:tc>
       </w:tr>
     </w:tbl>
-    <w:p/>
-    <w:p/>
+    <w:p>
+      <w:pPr>
+        <w:spacing w:after="0"/>
+      </w:pPr>
+    </w:p>
+    <w:p>
+      <w:pPr>
+        <w:spacing w:after="0"/>
+      </w:pPr>
+    </w:p>
     <w:p>
       <w:pPr>
         <w:pStyle w:val="Heading1"/>
+        <w:spacing w:before="0"/>
       </w:pPr>
       <w:r>
         <w:t>4. Meeting with Hoang about Column – Mapping – Java Object</w:t>
       </w:r>
     </w:p>
     <w:p>
+      <w:pPr>
+        <w:spacing w:after="0"/>
+      </w:pPr>
       <w:r>
         <w:t>*** Hoang Van Dang is online at 2:09 PM</w:t>
       </w:r>
     </w:p>
     <w:p>
+      <w:pPr>
+        <w:spacing w:after="0"/>
+      </w:pPr>
       <w:r>
         <w:t>*** Hoang Van Dang is online at 2:10 PM</w:t>
       </w:r>
     </w:p>
     <w:p>
+      <w:pPr>
+        <w:spacing w:after="0"/>
+      </w:pPr>
       <w:r>
         <w:t>(14:15) Hoang Van Dang: http://cxtsbg2/MCD/search-all.html</w:t>
       </w:r>
     </w:p>
     <w:p>
+      <w:pPr>
+        <w:spacing w:after="0"/>
+      </w:pPr>
       <w:r>
         <w:t>(14:30) Hoang Van Dang: * g_dossier: case: ho so/contract:</w:t>
       </w:r>
     </w:p>
     <w:p>
+      <w:pPr>
+        <w:spacing w:after="0"/>
+      </w:pPr>
       <w:r>
         <w:t xml:space="preserve">  FPT: nha em: mang internet: case: g_dossier: refdoss, </w:t>
       </w:r>
     </w:p>
     <w:p>
+      <w:pPr>
+        <w:spacing w:after="0"/>
+      </w:pPr>
       <w:r>
         <w:t xml:space="preserve">  VCB: goole: vay tien: debtor case: iMX CODix</w:t>
       </w:r>
     </w:p>
     <w:p>
+      <w:pPr>
+        <w:spacing w:after="0"/>
+      </w:pPr>
       <w:r>
         <w:t xml:space="preserve">  COdix - VCB: client case: g123</w:t>
       </w:r>
     </w:p>
     <w:p>
+      <w:pPr>
+        <w:spacing w:after="0"/>
+      </w:pPr>
       <w:r>
         <w:t xml:space="preserve">  COdix google: debtor case: g_dossier.</w:t>
       </w:r>
     </w:p>
     <w:p>
+      <w:pPr>
+        <w:spacing w:after="0"/>
+      </w:pPr>
       <w:r>
         <w:t>* VCB, Google: g_individu: name, modbile, asddress. moraphy: "L", Thuat: "P"</w:t>
       </w:r>
     </w:p>
     <w:p>
-      <w:r>
+      <w:pPr>
+        <w:spacing w:after="0"/>
+      </w:pPr>
+      <w:r>
+        <w:lastRenderedPageBreak/>
         <w:t>* Account: vcb/1234: login, password: g_personel</w:t>
       </w:r>
     </w:p>
     <w:p>
+      <w:pPr>
+        <w:spacing w:after="0"/>
+      </w:pPr>
       <w:r>
         <w:t xml:space="preserve">* t_intervenants: refdoss = g123, refinidivu = vcb123, </w:t>
       </w:r>
     </w:p>
     <w:p>
+      <w:pPr>
+        <w:spacing w:after="0"/>
+      </w:pPr>
       <w:r>
         <w:t>* g_information: message: refelem</w:t>
       </w:r>
     </w:p>
     <w:p>
+      <w:pPr>
+        <w:spacing w:after="0"/>
+      </w:pPr>
       <w:r>
         <w:t xml:space="preserve">  refindividu, refdoss ...</w:t>
       </w:r>
     </w:p>
     <w:p>
+      <w:pPr>
+        <w:spacing w:after="0"/>
+      </w:pPr>
       <w:r>
         <w:t>(14:41) Hoang Van Dang: ##############</w:t>
       </w:r>
     </w:p>
     <w:p>
+      <w:pPr>
+        <w:spacing w:after="0"/>
+      </w:pPr>
       <w:r>
         <w:t>(14:41) Hoang Van Dang: SELECT * FROM g_information;</w:t>
       </w:r>
     </w:p>
     <w:p>
+      <w:pPr>
+        <w:spacing w:after="0"/>
+      </w:pPr>
       <w:r>
         <w:t>SELECT t_intervenants.refdossext</w:t>
       </w:r>
     </w:p>
     <w:p>
+      <w:pPr>
+        <w:spacing w:after="0"/>
+      </w:pPr>
       <w:r>
         <w:t xml:space="preserve">  FROM t_intervenants;</w:t>
       </w:r>
     </w:p>
-    <w:p/>
-    <w:p/>
-    <w:p>
+    <w:p>
+      <w:pPr>
+        <w:spacing w:after="0"/>
+      </w:pPr>
+    </w:p>
+    <w:p>
+      <w:pPr>
+        <w:spacing w:after="0"/>
+      </w:pPr>
+    </w:p>
+    <w:p>
+      <w:pPr>
+        <w:spacing w:after="0"/>
+      </w:pPr>
       <w:r>
         <w:t>SELECT gi.refinfo     msgRefInfo</w:t>
       </w:r>
     </w:p>
     <w:p>
+      <w:pPr>
+        <w:spacing w:after="0"/>
+      </w:pPr>
       <w:r>
         <w:t xml:space="preserve">     , ti.refdossext  casExRef</w:t>
       </w:r>
     </w:p>
     <w:p>
+      <w:pPr>
+        <w:spacing w:after="0"/>
+      </w:pPr>
       <w:r>
         <w:t xml:space="preserve">  FROM g_information  gi</w:t>
       </w:r>
     </w:p>
     <w:p>
+      <w:pPr>
+        <w:spacing w:after="0"/>
+      </w:pPr>
       <w:r>
         <w:t xml:space="preserve">     , t_intervenants ti</w:t>
       </w:r>
     </w:p>
     <w:p>
+      <w:pPr>
+        <w:spacing w:after="0"/>
+      </w:pPr>
       <w:r>
         <w:t xml:space="preserve"> WHERE 1 = 1</w:t>
       </w:r>
     </w:p>
     <w:p>
+      <w:pPr>
+        <w:spacing w:after="0"/>
+      </w:pPr>
       <w:r>
         <w:t xml:space="preserve"> --AND gi.abc = ti.xyz</w:t>
       </w:r>
     </w:p>
     <w:p>
+      <w:pPr>
+        <w:spacing w:after="0"/>
+      </w:pPr>
       <w:r>
         <w:t>;</w:t>
       </w:r>
     </w:p>
-    <w:p/>
-    <w:p/>
-    <w:p>
+    <w:p>
+      <w:pPr>
+        <w:spacing w:after="0"/>
+      </w:pPr>
+    </w:p>
+    <w:p>
+      <w:pPr>
+        <w:spacing w:after="0"/>
+      </w:pPr>
+    </w:p>
+    <w:p>
+      <w:pPr>
+        <w:spacing w:after="0"/>
+      </w:pPr>
       <w:r>
         <w:t>SELECT gi.refinfo     msgRefInfo</w:t>
       </w:r>
     </w:p>
     <w:p>
+      <w:pPr>
+        <w:spacing w:after="0"/>
+      </w:pPr>
       <w:r>
         <w:t xml:space="preserve">     , gi.dtsaisie_dt msgDat</w:t>
       </w:r>
     </w:p>
     <w:p>
+      <w:pPr>
+        <w:spacing w:after="0"/>
+      </w:pPr>
       <w:r>
         <w:t xml:space="preserve">     -- more</w:t>
       </w:r>
     </w:p>
     <w:p>
+      <w:pPr>
+        <w:spacing w:after="0"/>
+      </w:pPr>
       <w:r>
         <w:t xml:space="preserve">     , gi.libelinfo   title</w:t>
       </w:r>
     </w:p>
     <w:p>
+      <w:pPr>
+        <w:spacing w:after="0"/>
+      </w:pPr>
       <w:r>
         <w:t xml:space="preserve">     , gi.libreinfo   "content"</w:t>
       </w:r>
     </w:p>
     <w:p>
+      <w:pPr>
+        <w:spacing w:after="0"/>
+      </w:pPr>
       <w:r>
         <w:t xml:space="preserve">  FROM g_information  gi</w:t>
       </w:r>
     </w:p>
     <w:p>
+      <w:pPr>
+        <w:spacing w:after="0"/>
+      </w:pPr>
       <w:r>
         <w:t xml:space="preserve"> WHERE 1 = 1</w:t>
       </w:r>
     </w:p>
     <w:p>
+      <w:pPr>
+        <w:spacing w:after="0"/>
+      </w:pPr>
       <w:r>
         <w:t xml:space="preserve"> --AND gi.abc = ti.xyz</w:t>
       </w:r>
     </w:p>
     <w:p>
+      <w:pPr>
+        <w:spacing w:after="0"/>
+      </w:pPr>
       <w:r>
         <w:t xml:space="preserve"> --AND refinfo = 'A4000043'</w:t>
       </w:r>
     </w:p>
     <w:p>
+      <w:pPr>
+        <w:spacing w:after="0"/>
+      </w:pPr>
       <w:r>
         <w:t>;</w:t>
       </w:r>
     </w:p>
-    <w:p/>
-    <w:p>
+    <w:p>
+      <w:pPr>
+        <w:spacing w:after="0"/>
+      </w:pPr>
+    </w:p>
+    <w:p>
+      <w:pPr>
+        <w:spacing w:after="0"/>
+      </w:pPr>
       <w:r>
         <w:t>SELECT *</w:t>
       </w:r>
     </w:p>
     <w:p>
+      <w:pPr>
+        <w:spacing w:after="0"/>
+      </w:pPr>
       <w:r>
         <w:t xml:space="preserve">  FROM g_information  gi</w:t>
       </w:r>
     </w:p>
     <w:p>
+      <w:pPr>
+        <w:spacing w:after="0"/>
+      </w:pPr>
       <w:r>
         <w:t xml:space="preserve">     , g_indivifu</w:t>
       </w:r>
     </w:p>
     <w:p>
+      <w:pPr>
+        <w:spacing w:after="0"/>
+      </w:pPr>
       <w:r>
         <w:t xml:space="preserve"> WHERE 1 = 1</w:t>
       </w:r>
     </w:p>
     <w:p>
+      <w:pPr>
+        <w:spacing w:after="0"/>
+      </w:pPr>
       <w:r>
         <w:t xml:space="preserve"> --AND gi.abc = ti.xyz</w:t>
       </w:r>
     </w:p>
     <w:p>
+      <w:pPr>
+        <w:spacing w:after="0"/>
+      </w:pPr>
       <w:r>
         <w:t xml:space="preserve">   AND refinfo = 'A4000043'</w:t>
       </w:r>
@@ -5009,43 +5316,76 @@
     <w:p>
       <w:pPr>
         <w:pStyle w:val="Heading1"/>
+        <w:spacing w:before="0"/>
+      </w:pPr>
+      <w:r>
+        <w:t>Message</w:t>
+      </w:r>
+      <w:r>
+        <w:t xml:space="preserve"> – G_INFORMATION</w:t>
+      </w:r>
+    </w:p>
+    <w:p>
+      <w:pPr>
+        <w:spacing w:after="0"/>
+      </w:pPr>
+      <w:r>
+        <w:t>message là G_INFORMATION</w:t>
+      </w:r>
+    </w:p>
+    <w:p>
+      <w:pPr>
+        <w:pStyle w:val="Heading2"/>
+        <w:spacing w:before="0"/>
+      </w:pPr>
+      <w:r>
+        <w:t>Relation:</w:t>
+      </w:r>
+    </w:p>
+    <w:p>
+      <w:hyperlink r:id="rId11" w:history="1">
+        <w:r>
+          <w:rPr>
+            <w:rStyle w:val="Hyperlink"/>
+          </w:rPr>
+          <w:t>http://cxtsbg2/MCD/HTML%20iMX%20Standard%20Conceptual%20Model/MultiModel_Standard_MCD_MPD_files/Mult15892.htm</w:t>
+        </w:r>
+      </w:hyperlink>
+    </w:p>
+    <w:p>
+      <w:bookmarkStart w:id="0" w:name="_GoBack"/>
+      <w:bookmarkEnd w:id="0"/>
+    </w:p>
+    <w:p>
+      <w:pPr>
+        <w:pStyle w:val="Heading2"/>
+        <w:spacing w:before="0"/>
       </w:pPr>
       <w:r>
         <w:lastRenderedPageBreak/>
-        <w:t>Message</w:t>
-      </w:r>
-      <w:r>
-        <w:t xml:space="preserve"> – G_INFORMATION</w:t>
-      </w:r>
-    </w:p>
-    <w:p>
-      <w:r>
-        <w:t>message là G_INFORMATION</w:t>
-      </w:r>
-    </w:p>
-    <w:p>
-      <w:pPr>
-        <w:pStyle w:val="Heading2"/>
-      </w:pPr>
-      <w:r>
-        <w:t>Relation:</w:t>
-      </w:r>
-    </w:p>
-    <w:p>
-      <w:pPr>
-        <w:pStyle w:val="Heading2"/>
-      </w:pPr>
-      <w:r>
         <w:t>T_ELEMENTS.REFELEM=G_INFORMATION.REFINFO</w:t>
       </w:r>
     </w:p>
     <w:p>
+      <w:pPr>
+        <w:spacing w:after="0"/>
+      </w:pPr>
       <w:r>
         <w:t xml:space="preserve">Evidence: </w:t>
       </w:r>
-      <w:r>
-        <w:t>http://cxtsbg2/MCD/HTML%20iMX%20Standard%20Conceptual%20Model/MultiModel_Standard_MCD_MPD_files/Mult15072.htm</w:t>
-      </w:r>
+      <w:hyperlink r:id="rId12" w:history="1">
+        <w:r>
+          <w:rPr>
+            <w:rStyle w:val="Hyperlink"/>
+          </w:rPr>
+          <w:t>http://cxtsbg2/MCD/HTML%20iMX%20Standard%20Conceptual%20Model/MultiModel_Standard_MCD_MPD_files/Mult15072.htm</w:t>
+        </w:r>
+      </w:hyperlink>
+    </w:p>
+    <w:p>
+      <w:pPr>
+        <w:spacing w:after="0"/>
+      </w:pPr>
     </w:p>
     <w:tbl>
       <w:tblPr>
@@ -5090,6 +5430,7 @@
           <w:p>
             <w:pPr>
               <w:pStyle w:val="NormalWeb"/>
+              <w:spacing w:before="0" w:beforeAutospacing="0" w:after="0" w:afterAutospacing="0"/>
               <w:rPr>
                 <w:rFonts w:ascii="Arial" w:hAnsi="Arial" w:cs="Arial"/>
                 <w:color w:val="000000"/>
@@ -5097,7 +5438,7 @@
                 <w:szCs w:val="20"/>
               </w:rPr>
             </w:pPr>
-            <w:hyperlink r:id="rId11" w:anchor="9071" w:history="1">
+            <w:hyperlink r:id="rId13" w:anchor="9071" w:history="1">
               <w:r>
                 <w:rPr>
                   <w:rStyle w:val="Hyperlink"/>
@@ -5132,6 +5473,7 @@
           <w:p>
             <w:pPr>
               <w:pStyle w:val="NormalWeb"/>
+              <w:spacing w:before="0" w:beforeAutospacing="0" w:after="0" w:afterAutospacing="0"/>
               <w:rPr>
                 <w:rFonts w:ascii="Arial" w:hAnsi="Arial" w:cs="Arial"/>
                 <w:color w:val="000000"/>
@@ -5139,7 +5481,7 @@
                 <w:szCs w:val="20"/>
               </w:rPr>
             </w:pPr>
-            <w:hyperlink r:id="rId12" w:anchor="9071" w:history="1">
+            <w:hyperlink r:id="rId14" w:anchor="9071" w:history="1">
               <w:r>
                 <w:rPr>
                   <w:rStyle w:val="Hyperlink"/>
@@ -5174,6 +5516,7 @@
           <w:p>
             <w:pPr>
               <w:pStyle w:val="NormalWeb"/>
+              <w:spacing w:before="0" w:beforeAutospacing="0" w:after="0" w:afterAutospacing="0"/>
               <w:rPr>
                 <w:rFonts w:ascii="Arial" w:hAnsi="Arial" w:cs="Arial"/>
                 <w:color w:val="000000"/>
@@ -5194,16 +5537,203 @@
         </w:tc>
       </w:tr>
     </w:tbl>
-    <w:p/>
+    <w:p>
+      <w:pPr>
+        <w:pStyle w:val="Heading2"/>
+        <w:spacing w:before="0"/>
+      </w:pPr>
+      <w:bookmarkStart w:id="1" w:name="37827"/>
+      <w:r>
+        <w:t>T_ELEMENTS.REFDOSS=G_DOSSIER.REFDOSS</w:t>
+      </w:r>
+      <w:bookmarkEnd w:id="1"/>
+    </w:p>
+    <w:p>
+      <w:pPr>
+        <w:spacing w:after="0"/>
+      </w:pPr>
+      <w:r>
+        <w:t>Evidence:</w:t>
+      </w:r>
+    </w:p>
+    <w:p>
+      <w:pPr>
+        <w:spacing w:after="0"/>
+      </w:pPr>
+      <w:hyperlink r:id="rId15" w:history="1">
+        <w:r>
+          <w:rPr>
+            <w:rStyle w:val="Hyperlink"/>
+          </w:rPr>
+          <w:t>http://cxtsbg2/MCD/HTML%20iMX%20Standard%20Conceptual%20Model/MultiModel_Standard_MCD_MPD_files/Mult15071.htm</w:t>
+        </w:r>
+      </w:hyperlink>
+    </w:p>
+    <w:p>
+      <w:pPr>
+        <w:pStyle w:val="Heading2"/>
+        <w:spacing w:before="0"/>
+      </w:pPr>
+      <w:bookmarkStart w:id="2" w:name="38177"/>
+      <w:r>
+        <w:t>T_INTERVENANTS.REFDOSS=G_DOSSIER.REFDOSS</w:t>
+      </w:r>
+      <w:bookmarkEnd w:id="2"/>
+    </w:p>
+    <w:p>
+      <w:pPr>
+        <w:spacing w:after="0"/>
+      </w:pPr>
+      <w:hyperlink r:id="rId16" w:history="1">
+        <w:r>
+          <w:rPr>
+            <w:rStyle w:val="Hyperlink"/>
+          </w:rPr>
+          <w:t>http://cxtsbg2/MCD/HTML%20iMX%20Standard%20Conceptual%20Model/MultiModel_Standard_MCD_MPD_files/Mult15206.htm</w:t>
+        </w:r>
+      </w:hyperlink>
+    </w:p>
+    <w:p>
+      <w:pPr>
+        <w:spacing w:after="0"/>
+      </w:pPr>
+      <w:r>
+        <w:t>G_INDIVIDU.REFINDIVIDU=</w:t>
+      </w:r>
+    </w:p>
     <w:p>
       <w:pPr>
         <w:pStyle w:val="Heading1"/>
+        <w:spacing w:before="0"/>
       </w:pPr>
       <w:r>
         <w:t>MessageResponse</w:t>
       </w:r>
     </w:p>
-    <w:p/>
+    <w:p>
+      <w:pPr>
+        <w:pStyle w:val="Heading1"/>
+        <w:spacing w:before="0"/>
+      </w:pPr>
+      <w:r>
+        <w:t>RELATION</w:t>
+      </w:r>
+    </w:p>
+    <w:p>
+      <w:pPr>
+        <w:spacing w:after="0"/>
+      </w:pPr>
+      <w:r>
+        <w:t>T_ELEMENTS và T_INTERVENANTS:</w:t>
+      </w:r>
+    </w:p>
+    <w:p>
+      <w:pPr>
+        <w:spacing w:after="0"/>
+      </w:pPr>
+      <w:r>
+        <w:t xml:space="preserve">Hiện tại ở message thì sử dụng </w:t>
+      </w:r>
+      <w:r>
+        <w:t>REFDOSS</w:t>
+      </w:r>
+    </w:p>
+    <w:p>
+      <w:pPr>
+        <w:spacing w:after="0"/>
+      </w:pPr>
+      <w:r>
+        <w:t>Ngoài ra có các column cùng tên như sau:</w:t>
+      </w:r>
+    </w:p>
+    <w:p>
+      <w:pPr>
+        <w:spacing w:after="0"/>
+      </w:pPr>
+      <w:r>
+        <w:t>REFEXT</w:t>
+      </w:r>
+    </w:p>
+    <w:p>
+      <w:pPr>
+        <w:spacing w:after="0"/>
+      </w:pPr>
+      <w:r>
+        <w:t>CREATEUR</w:t>
+      </w:r>
+    </w:p>
+    <w:p>
+      <w:pPr>
+        <w:spacing w:after="0"/>
+      </w:pPr>
+      <w:r>
+        <w:t>DT_MAJ_DT</w:t>
+      </w:r>
+    </w:p>
+    <w:p>
+      <w:pPr>
+        <w:spacing w:after="0"/>
+      </w:pPr>
+      <w:r>
+        <w:t>IMX_UN_ID</w:t>
+      </w:r>
+    </w:p>
+    <w:p>
+      <w:pPr>
+        <w:spacing w:after="0"/>
+      </w:pPr>
+      <w:r>
+        <w:t>DW_TIMESTAMP</w:t>
+      </w:r>
+    </w:p>
+    <w:p>
+      <w:pPr>
+        <w:spacing w:after="0"/>
+      </w:pPr>
+      <w:r>
+        <w:t>DW_ACTION</w:t>
+      </w:r>
+    </w:p>
+    <w:p>
+      <w:pPr>
+        <w:spacing w:after="0"/>
+      </w:pPr>
+      <w:r>
+        <w:t>DW_USER</w:t>
+      </w:r>
+    </w:p>
+    <w:p>
+      <w:pPr>
+        <w:spacing w:after="0"/>
+      </w:pPr>
+      <w:r>
+        <w:t>REFDOSS</w:t>
+      </w:r>
+    </w:p>
+    <w:p>
+      <w:pPr>
+        <w:spacing w:after="0"/>
+      </w:pPr>
+      <w:r>
+        <w:t>REFELEMFI</w:t>
+      </w:r>
+    </w:p>
+    <w:p>
+      <w:pPr>
+        <w:spacing w:after="0"/>
+      </w:pPr>
+      <w:r>
+        <w:t>MONTANT</w:t>
+      </w:r>
+    </w:p>
+    <w:p>
+      <w:pPr>
+        <w:spacing w:after="0"/>
+      </w:pPr>
+      <w:r>
+        <w:t>NOM</w:t>
+      </w:r>
+    </w:p>
     <w:sectPr>
       <w:pgSz w:w="12240" w:h="15840"/>
       <w:pgMar w:top="1440" w:right="1440" w:bottom="1440" w:left="1440" w:header="720" w:footer="720" w:gutter="0"/>
@@ -5654,6 +6184,7 @@
   <w:style w:type="character" w:default="1" w:styleId="DefaultParagraphFont">
     <w:name w:val="Default Paragraph Font"/>
     <w:uiPriority w:val="1"/>
+    <w:semiHidden/>
     <w:unhideWhenUsed/>
   </w:style>
   <w:style w:type="table" w:default="1" w:styleId="TableNormal">
@@ -6058,7 +6589,7 @@
 </file>
 
 <file path=customXml/itemProps1.xml><?xml version="1.0" encoding="utf-8"?>
-<ds:datastoreItem xmlns:ds="http://schemas.openxmlformats.org/officeDocument/2006/customXml" ds:itemID="{3B48067F-51D1-43FA-A6DC-FC538F791A4D}">
+<ds:datastoreItem xmlns:ds="http://schemas.openxmlformats.org/officeDocument/2006/customXml" ds:itemID="{41A3746D-2357-4DAA-AB2B-5140E246FF42}">
   <ds:schemaRefs>
     <ds:schemaRef ds:uri="http://schemas.openxmlformats.org/officeDocument/2006/bibliography"/>
   </ds:schemaRefs>

</xml_diff>

<commit_message>
commit list_message at codix
</commit_message>
<xml_diff>
--- a/doc/codix problem.docx
+++ b/doc/codix problem.docx
@@ -2452,6 +2452,7 @@
           <w:sz w:val="20"/>
           <w:szCs w:val="20"/>
         </w:rPr>
+        <w:lastRenderedPageBreak/>
         <w:t xml:space="preserve">    "msgSubject": "Message from Customer",</w:t>
       </w:r>
     </w:p>
@@ -2497,7 +2498,6 @@
           <w:sz w:val="20"/>
           <w:szCs w:val="20"/>
         </w:rPr>
-        <w:lastRenderedPageBreak/>
         <w:t xml:space="preserve">    "msgStatus": "N|N|N|A|A",</w:t>
       </w:r>
     </w:p>
@@ -3315,8 +3315,6 @@
       <w:pPr>
         <w:spacing w:after="0"/>
       </w:pPr>
-      <w:bookmarkStart w:id="0" w:name="_GoBack"/>
-      <w:bookmarkEnd w:id="0"/>
       <w:r>
         <w:t>Cái này làm chương trình hơi chậm thì phải, có gì check lại sau:</w:t>
       </w:r>
@@ -5540,11 +5538,11 @@
         <w:pStyle w:val="Heading2"/>
         <w:spacing w:before="0"/>
       </w:pPr>
-      <w:bookmarkStart w:id="1" w:name="37827"/>
+      <w:bookmarkStart w:id="0" w:name="37827"/>
       <w:r>
         <w:t>T_ELEMENTS.REFDOSS=G_DOSSIER.REFDOSS</w:t>
       </w:r>
-      <w:bookmarkEnd w:id="1"/>
+      <w:bookmarkEnd w:id="0"/>
     </w:p>
     <w:p>
       <w:pPr>
@@ -5572,11 +5570,11 @@
         <w:pStyle w:val="Heading2"/>
         <w:spacing w:before="0"/>
       </w:pPr>
-      <w:bookmarkStart w:id="2" w:name="38177"/>
+      <w:bookmarkStart w:id="1" w:name="38177"/>
       <w:r>
         <w:t>T_INTERVENANTS.REFDOSS=G_DOSSIER.REFDOSS</w:t>
       </w:r>
-      <w:bookmarkEnd w:id="2"/>
+      <w:bookmarkEnd w:id="1"/>
     </w:p>
     <w:p>
       <w:pPr>
@@ -8060,19 +8058,167 @@
       <w:pPr>
         <w:spacing w:after="0"/>
         <w:rPr>
-          <w:sz w:val="20"/>
-          <w:szCs w:val="20"/>
-        </w:rPr>
-      </w:pPr>
-      <w:r>
-        <w:rPr>
           <w:rFonts w:ascii="Consolas" w:hAnsi="Consolas" w:cs="Consolas"/>
           <w:color w:val="000000"/>
           <w:sz w:val="20"/>
           <w:szCs w:val="20"/>
         </w:rPr>
+      </w:pPr>
+      <w:r>
+        <w:rPr>
+          <w:rFonts w:ascii="Consolas" w:hAnsi="Consolas" w:cs="Consolas"/>
+          <w:color w:val="000000"/>
+          <w:sz w:val="20"/>
+          <w:szCs w:val="20"/>
+        </w:rPr>
         <w:t xml:space="preserve">    };</w:t>
       </w:r>
+    </w:p>
+    <w:p>
+      <w:pPr>
+        <w:pStyle w:val="Heading1"/>
+      </w:pPr>
+      <w:r>
+        <w:t>8. Third meeting a.Hoang:</w:t>
+      </w:r>
+    </w:p>
+    <w:p>
+      <w:r>
+        <w:rPr>
+          <w:noProof/>
+        </w:rPr>
+        <w:drawing>
+          <wp:inline distT="0" distB="0" distL="0" distR="0">
+            <wp:extent cx="5943600" cy="3726180"/>
+            <wp:effectExtent l="0" t="0" r="0" b="7620"/>
+            <wp:docPr id="2" name="Picture 2"/>
+            <wp:cNvGraphicFramePr>
+              <a:graphicFrameLocks xmlns:a="http://schemas.openxmlformats.org/drawingml/2006/main" noChangeAspect="1"/>
+            </wp:cNvGraphicFramePr>
+            <a:graphic xmlns:a="http://schemas.openxmlformats.org/drawingml/2006/main">
+              <a:graphicData uri="http://schemas.openxmlformats.org/drawingml/2006/picture">
+                <pic:pic xmlns:pic="http://schemas.openxmlformats.org/drawingml/2006/picture">
+                  <pic:nvPicPr>
+                    <pic:cNvPr id="0" name="Picture 1"/>
+                    <pic:cNvPicPr>
+                      <a:picLocks noChangeAspect="1" noChangeArrowheads="1"/>
+                    </pic:cNvPicPr>
+                  </pic:nvPicPr>
+                  <pic:blipFill>
+                    <a:blip r:embed="rId25">
+                      <a:extLst>
+                        <a:ext uri="{28A0092B-C50C-407E-A947-70E740481C1C}">
+                          <a14:useLocalDpi xmlns:a14="http://schemas.microsoft.com/office/drawing/2010/main" val="0"/>
+                        </a:ext>
+                      </a:extLst>
+                    </a:blip>
+                    <a:srcRect/>
+                    <a:stretch>
+                      <a:fillRect/>
+                    </a:stretch>
+                  </pic:blipFill>
+                  <pic:spPr bwMode="auto">
+                    <a:xfrm>
+                      <a:off x="0" y="0"/>
+                      <a:ext cx="5943600" cy="3726180"/>
+                    </a:xfrm>
+                    <a:prstGeom prst="rect">
+                      <a:avLst/>
+                    </a:prstGeom>
+                    <a:noFill/>
+                    <a:ln>
+                      <a:noFill/>
+                    </a:ln>
+                  </pic:spPr>
+                </pic:pic>
+              </a:graphicData>
+            </a:graphic>
+          </wp:inline>
+        </w:drawing>
+      </w:r>
+    </w:p>
+    <w:p>
+      <w:r>
+        <w:lastRenderedPageBreak/>
+        <w:t>Phải xóa hết mấy cái dependencies trong project này, bỏ dependency của mình (list_message) vào và chạy cái khoanh đỏ thành công</w:t>
+      </w:r>
+    </w:p>
+    <w:p>
+      <w:r>
+        <w:rPr>
+          <w:noProof/>
+        </w:rPr>
+        <w:drawing>
+          <wp:inline distT="0" distB="0" distL="0" distR="0">
+            <wp:extent cx="2080260" cy="3238500"/>
+            <wp:effectExtent l="0" t="0" r="0" b="0"/>
+            <wp:docPr id="3" name="Picture 3"/>
+            <wp:cNvGraphicFramePr>
+              <a:graphicFrameLocks xmlns:a="http://schemas.openxmlformats.org/drawingml/2006/main" noChangeAspect="1"/>
+            </wp:cNvGraphicFramePr>
+            <a:graphic xmlns:a="http://schemas.openxmlformats.org/drawingml/2006/main">
+              <a:graphicData uri="http://schemas.openxmlformats.org/drawingml/2006/picture">
+                <pic:pic xmlns:pic="http://schemas.openxmlformats.org/drawingml/2006/picture">
+                  <pic:nvPicPr>
+                    <pic:cNvPr id="0" name="Picture 2"/>
+                    <pic:cNvPicPr>
+                      <a:picLocks noChangeAspect="1" noChangeArrowheads="1"/>
+                    </pic:cNvPicPr>
+                  </pic:nvPicPr>
+                  <pic:blipFill>
+                    <a:blip r:embed="rId26">
+                      <a:extLst>
+                        <a:ext uri="{28A0092B-C50C-407E-A947-70E740481C1C}">
+                          <a14:useLocalDpi xmlns:a14="http://schemas.microsoft.com/office/drawing/2010/main" val="0"/>
+                        </a:ext>
+                      </a:extLst>
+                    </a:blip>
+                    <a:srcRect/>
+                    <a:stretch>
+                      <a:fillRect/>
+                    </a:stretch>
+                  </pic:blipFill>
+                  <pic:spPr bwMode="auto">
+                    <a:xfrm>
+                      <a:off x="0" y="0"/>
+                      <a:ext cx="2080260" cy="3238500"/>
+                    </a:xfrm>
+                    <a:prstGeom prst="rect">
+                      <a:avLst/>
+                    </a:prstGeom>
+                    <a:noFill/>
+                    <a:ln>
+                      <a:noFill/>
+                    </a:ln>
+                  </pic:spPr>
+                </pic:pic>
+              </a:graphicData>
+            </a:graphic>
+          </wp:inline>
+        </w:drawing>
+      </w:r>
+    </w:p>
+    <w:p>
+      <w:r>
+        <w:t>Deploy là đẩy file jar lên codix repository</w:t>
+      </w:r>
+    </w:p>
+    <w:p>
+      <w:r>
+        <w:t>Profile bundle làm được hiện tại, theo anh Hoàng thì assemble chưa làm được, cần tìm hiểu chỗ này</w:t>
+      </w:r>
+    </w:p>
+    <w:p>
+      <w:r>
+        <w:t>Phải bỏ mấy cái controller xuống phần test</w:t>
+      </w:r>
+    </w:p>
+    <w:p>
+      <w:r>
+        <w:t>Phải tách mấy cái config properties xuống phần test</w:t>
+      </w:r>
+      <w:bookmarkStart w:id="2" w:name="_GoBack"/>
+      <w:bookmarkEnd w:id="2"/>
     </w:p>
     <w:sectPr>
       <w:pgSz w:w="12240" w:h="15840"/>
@@ -9026,7 +9172,7 @@
 </file>
 
 <file path=customXml/itemProps1.xml><?xml version="1.0" encoding="utf-8"?>
-<ds:datastoreItem xmlns:ds="http://schemas.openxmlformats.org/officeDocument/2006/customXml" ds:itemID="{84DF3E36-7E01-4D1F-8705-2E868061AC25}">
+<ds:datastoreItem xmlns:ds="http://schemas.openxmlformats.org/officeDocument/2006/customXml" ds:itemID="{CEC88FF5-A752-4B5B-9074-6B411A59C49B}">
   <ds:schemaRefs>
     <ds:schemaRef ds:uri="http://schemas.openxmlformats.org/officeDocument/2006/bibliography"/>
   </ds:schemaRefs>

</xml_diff>